<commit_message>
Ver 1ª página e falta fazer a simulação
</commit_message>
<xml_diff>
--- a/projeto/fase2/trab2.docx
+++ b/projeto/fase2/trab2.docx
@@ -380,6 +380,14 @@
     </w:p>
     <w:sdt>
       <w:sdtPr>
+        <w:rPr>
+          <w:rFonts w:ascii="Arial" w:eastAsiaTheme="minorHAnsi" w:hAnsi="Arial" w:cstheme="minorBidi"/>
+          <w:kern w:val="2"/>
+          <w:sz w:val="24"/>
+          <w:szCs w:val="22"/>
+          <w:lang w:eastAsia="en-US"/>
+          <w14:ligatures w14:val="standardContextual"/>
+        </w:rPr>
         <w:id w:val="-329532684"/>
         <w:docPartObj>
           <w:docPartGallery w:val="Table of Contents"/>
@@ -388,14 +396,8 @@
       </w:sdtPr>
       <w:sdtEndPr>
         <w:rPr>
-          <w:rFonts w:ascii="Arial" w:eastAsiaTheme="minorHAnsi" w:hAnsi="Arial" w:cstheme="minorBidi"/>
           <w:b/>
           <w:bCs/>
-          <w:kern w:val="2"/>
-          <w:sz w:val="24"/>
-          <w:szCs w:val="22"/>
-          <w:lang w:eastAsia="en-US"/>
-          <w14:ligatures w14:val="standardContextual"/>
         </w:rPr>
       </w:sdtEndPr>
       <w:sdtContent>
@@ -1063,23 +1065,7 @@
     </w:p>
     <w:p>
       <w:r>
-        <w:t xml:space="preserve">Como o projeto verifica as medidas de temperatura e humidade para monitorização do estado ambiental de uma estufa, esta pode encontra-se tanto numa zona rural ou urbana, é então necessário que seja capaz de efetuar a comunicação a grandes distâncias para evitar a perda de informação. Por exemplo se a estufa encontrar-se numa zona rural é necessário que seja capaz de transmitir a uma distância grande devido ao </w:t>
-      </w:r>
-      <w:proofErr w:type="spellStart"/>
-      <w:r>
-        <w:t>gateway</w:t>
-      </w:r>
-      <w:proofErr w:type="spellEnd"/>
-      <w:r>
-        <w:t xml:space="preserve"> recetor se encontrar numa área urbana a uns </w:t>
-      </w:r>
-      <w:proofErr w:type="spellStart"/>
-      <w:r>
-        <w:t>kilómetros</w:t>
-      </w:r>
-      <w:proofErr w:type="spellEnd"/>
-      <w:r>
-        <w:t xml:space="preserve"> de distância.</w:t>
+        <w:t>Como o projeto verifica as medidas de temperatura e humidade para monitorização do estado ambiental de uma estufa, esta pode encontra-se tanto numa zona rural ou urbana, é então necessário que seja capaz de efetuar a comunicação a grandes distâncias para evitar a perda de informação. Por exemplo se a estufa encontrar-se numa zona rural é necessário que seja capaz de transmitir a uma distância grande devido ao gateway recetor se encontrar numa área urbana a uns kilómetros de distância.</w:t>
       </w:r>
     </w:p>
     <w:p>
@@ -1098,11 +1084,9 @@
       <w:r>
         <w:t xml:space="preserve">Como foi dito no relatório da fase 1, é esperado que seja medida a temperatura e humidade de 30 em 30 </w:t>
       </w:r>
-      <w:proofErr w:type="gramStart"/>
-      <w:r>
-        <w:t>minutos( 48</w:t>
-      </w:r>
-      <w:proofErr w:type="gramEnd"/>
+      <w:r>
+        <w:t>minutos(48</w:t>
+      </w:r>
       <w:r>
         <w:t xml:space="preserve"> vezes por dia), sendo possível os seguintes casos de utilização:</w:t>
       </w:r>
@@ -1125,23 +1109,7 @@
         <w:ind w:left="780"/>
       </w:pPr>
       <w:r>
-        <w:t xml:space="preserve">Após cada medição envia-se os valores, caso os valores estejam dentro do intervalo de valores ótimos, serão enviado apenas as </w:t>
-      </w:r>
-      <w:proofErr w:type="spellStart"/>
-      <w:r>
-        <w:t>flags</w:t>
-      </w:r>
-      <w:proofErr w:type="spellEnd"/>
-      <w:r>
-        <w:t xml:space="preserve"> H, T, “</w:t>
-      </w:r>
-      <w:proofErr w:type="gramStart"/>
-      <w:r>
-        <w:t>=”(</w:t>
-      </w:r>
-      <w:proofErr w:type="gramEnd"/>
-      <w:r>
-        <w:t>Normal), indicando qual o tipo de medição dos valores seguintes e que os valores estão dentro do normal.</w:t>
+        <w:t xml:space="preserve">Neste caso os valores estão dentro dos limites </w:t>
       </w:r>
     </w:p>
     <w:p>
@@ -1152,11 +1120,9 @@
           <w:numId w:val="22"/>
         </w:numPr>
       </w:pPr>
-      <w:proofErr w:type="spellStart"/>
       <w:r>
         <w:t>Warning</w:t>
       </w:r>
-      <w:proofErr w:type="spellEnd"/>
     </w:p>
     <w:p>
       <w:pPr>
@@ -1164,31 +1130,7 @@
         <w:ind w:left="780"/>
       </w:pPr>
       <w:r>
-        <w:t xml:space="preserve">Caso estejam perto dos limites do intervalo deve ser enviado os valores e </w:t>
-      </w:r>
-      <w:proofErr w:type="spellStart"/>
-      <w:r>
-        <w:t>flags</w:t>
-      </w:r>
-      <w:proofErr w:type="spellEnd"/>
-      <w:r>
-        <w:t xml:space="preserve">, mas em vez da </w:t>
-      </w:r>
-      <w:proofErr w:type="spellStart"/>
-      <w:r>
-        <w:t>flag</w:t>
-      </w:r>
-      <w:proofErr w:type="spellEnd"/>
-      <w:r>
-        <w:t xml:space="preserve"> “=” envia-se a </w:t>
-      </w:r>
-      <w:proofErr w:type="spellStart"/>
-      <w:r>
-        <w:t>flag</w:t>
-      </w:r>
-      <w:proofErr w:type="spellEnd"/>
-      <w:r>
-        <w:t xml:space="preserve"> “+” a avisar que os valores estão perto de se tornarem críticos.</w:t>
+        <w:t>Valores perto dos limites</w:t>
       </w:r>
     </w:p>
     <w:p>
@@ -1199,11 +1141,9 @@
           <w:numId w:val="22"/>
         </w:numPr>
       </w:pPr>
-      <w:proofErr w:type="spellStart"/>
       <w:r>
         <w:t>Action</w:t>
       </w:r>
-      <w:proofErr w:type="spellEnd"/>
     </w:p>
     <w:p>
       <w:pPr>
@@ -1211,31 +1151,13 @@
         <w:ind w:left="780"/>
       </w:pPr>
       <w:r>
-        <w:t xml:space="preserve">Na situação em que os valores medidos ultrapassam os limites é enviado os valores e respetivas </w:t>
-      </w:r>
-      <w:proofErr w:type="spellStart"/>
-      <w:r>
-        <w:t>flags</w:t>
-      </w:r>
-      <w:proofErr w:type="spellEnd"/>
-      <w:r>
-        <w:t xml:space="preserve"> e adicionalmente a </w:t>
-      </w:r>
-      <w:proofErr w:type="spellStart"/>
-      <w:r>
-        <w:t>flag</w:t>
-      </w:r>
-      <w:proofErr w:type="spellEnd"/>
-      <w:r>
-        <w:t xml:space="preserve"> “</w:t>
-      </w:r>
-      <w:proofErr w:type="gramStart"/>
-      <w:r>
-        <w:t>-“</w:t>
-      </w:r>
-      <w:proofErr w:type="gramEnd"/>
-      <w:r>
-        <w:t>, a pedir que seja efetuada alguma ação.</w:t>
+        <w:t>S</w:t>
+      </w:r>
+      <w:r>
+        <w:t>ituação em que os valores medidos ultrapassam os limites</w:t>
+      </w:r>
+      <w:r>
+        <w:t>.</w:t>
       </w:r>
     </w:p>
     <w:p/>
@@ -1250,7 +1172,6 @@
         <w:keepNext/>
       </w:pPr>
       <w:r>
-        <w:lastRenderedPageBreak/>
         <w:t xml:space="preserve">Tabela </w:t>
       </w:r>
       <w:r>
@@ -1284,7 +1205,6 @@
       <w:tblGrid>
         <w:gridCol w:w="2123"/>
         <w:gridCol w:w="2123"/>
-        <w:gridCol w:w="2124"/>
       </w:tblGrid>
       <w:tr>
         <w:tc>
@@ -1317,24 +1237,6 @@
             <w:r>
               <w:t>Limites</w:t>
             </w:r>
-          </w:p>
-        </w:tc>
-        <w:tc>
-          <w:tcPr>
-            <w:tcW w:w="2124" w:type="dxa"/>
-            <w:tcBorders>
-              <w:bottom w:val="single" w:sz="12" w:space="0" w:color="auto"/>
-            </w:tcBorders>
-          </w:tcPr>
-          <w:p>
-            <w:pPr>
-              <w:jc w:val="center"/>
-            </w:pPr>
-            <w:proofErr w:type="spellStart"/>
-            <w:r>
-              <w:t>Flags</w:t>
-            </w:r>
-            <w:proofErr w:type="spellEnd"/>
           </w:p>
         </w:tc>
       </w:tr>
@@ -1371,19 +1273,31 @@
             </w:r>
           </w:p>
         </w:tc>
+      </w:tr>
+      <w:tr>
         <w:tc>
           <w:tcPr>
-            <w:tcW w:w="2124" w:type="dxa"/>
-            <w:tcBorders>
-              <w:top w:val="single" w:sz="12" w:space="0" w:color="auto"/>
-            </w:tcBorders>
+            <w:tcW w:w="2123" w:type="dxa"/>
           </w:tcPr>
           <w:p>
             <w:pPr>
               <w:jc w:val="center"/>
             </w:pPr>
             <w:r>
-              <w:t>T, H, “=”</w:t>
+              <w:t>Warning</w:t>
+            </w:r>
+          </w:p>
+        </w:tc>
+        <w:tc>
+          <w:tcPr>
+            <w:tcW w:w="2123" w:type="dxa"/>
+          </w:tcPr>
+          <w:p>
+            <w:pPr>
+              <w:jc w:val="center"/>
+            </w:pPr>
+            <w:r>
+              <w:t>Perto</w:t>
             </w:r>
           </w:p>
         </w:tc>
@@ -1397,11 +1311,9 @@
             <w:pPr>
               <w:jc w:val="center"/>
             </w:pPr>
-            <w:proofErr w:type="spellStart"/>
-            <w:r>
-              <w:t>Warning</w:t>
-            </w:r>
-            <w:proofErr w:type="spellEnd"/>
+            <w:r>
+              <w:t>Action</w:t>
+            </w:r>
           </w:p>
         </w:tc>
         <w:tc>
@@ -1413,69 +1325,8 @@
               <w:jc w:val="center"/>
             </w:pPr>
             <w:r>
-              <w:t>Perto</w:t>
-            </w:r>
-          </w:p>
-        </w:tc>
-        <w:tc>
-          <w:tcPr>
-            <w:tcW w:w="2124" w:type="dxa"/>
-          </w:tcPr>
-          <w:p>
-            <w:pPr>
-              <w:jc w:val="center"/>
-            </w:pPr>
-            <w:r>
-              <w:t>T, H, “+”</w:t>
-            </w:r>
-          </w:p>
-        </w:tc>
-      </w:tr>
-      <w:tr>
-        <w:tc>
-          <w:tcPr>
-            <w:tcW w:w="2123" w:type="dxa"/>
-          </w:tcPr>
-          <w:p>
-            <w:pPr>
-              <w:jc w:val="center"/>
-            </w:pPr>
-            <w:proofErr w:type="spellStart"/>
-            <w:r>
-              <w:t>Action</w:t>
-            </w:r>
-            <w:proofErr w:type="spellEnd"/>
-          </w:p>
-        </w:tc>
-        <w:tc>
-          <w:tcPr>
-            <w:tcW w:w="2123" w:type="dxa"/>
-          </w:tcPr>
-          <w:p>
-            <w:pPr>
-              <w:jc w:val="center"/>
-            </w:pPr>
-            <w:r>
               <w:t>Fora</w:t>
             </w:r>
-          </w:p>
-        </w:tc>
-        <w:tc>
-          <w:tcPr>
-            <w:tcW w:w="2124" w:type="dxa"/>
-          </w:tcPr>
-          <w:p>
-            <w:pPr>
-              <w:jc w:val="center"/>
-            </w:pPr>
-            <w:r>
-              <w:t>T, H, “</w:t>
-            </w:r>
-            <w:proofErr w:type="gramStart"/>
-            <w:r>
-              <w:t>-“</w:t>
-            </w:r>
-            <w:proofErr w:type="gramEnd"/>
           </w:p>
         </w:tc>
       </w:tr>
@@ -1486,6 +1337,7 @@
         <w:pStyle w:val="Ttulo1"/>
       </w:pPr>
       <w:r>
+        <w:lastRenderedPageBreak/>
         <w:t>Dados</w:t>
       </w:r>
     </w:p>
@@ -1493,24 +1345,14 @@
       <w:r>
         <w:t xml:space="preserve">Os seguintes campos são o que achamos mais importantes serem enviados pelo </w:t>
       </w:r>
-      <w:proofErr w:type="spellStart"/>
-      <w:r>
-        <w:t>LoraWAN</w:t>
-      </w:r>
-      <w:proofErr w:type="spellEnd"/>
-      <w:r>
-        <w:t xml:space="preserve"> para o </w:t>
-      </w:r>
-      <w:proofErr w:type="spellStart"/>
-      <w:r>
-        <w:t>gateway</w:t>
-      </w:r>
-      <w:proofErr w:type="spellEnd"/>
-      <w:r>
-        <w:t xml:space="preserve"> que irá reencaminhar </w:t>
-      </w:r>
-      <w:r>
-        <w:t>para o servidor. São eles os seguintes:</w:t>
+      <w:r>
+        <w:t xml:space="preserve">para </w:t>
+      </w:r>
+      <w:r>
+        <w:t>um</w:t>
+      </w:r>
+      <w:r>
+        <w:t xml:space="preserve"> servidor. São eles os seguintes:</w:t>
       </w:r>
     </w:p>
     <w:p>
@@ -1535,15 +1377,7 @@
         <w:ind w:left="780"/>
       </w:pPr>
       <w:r>
-        <w:t xml:space="preserve">Para a data e a hora, será enviado um </w:t>
-      </w:r>
-      <w:proofErr w:type="spellStart"/>
-      <w:r>
-        <w:t>timestamp</w:t>
-      </w:r>
-      <w:proofErr w:type="spellEnd"/>
-      <w:r>
-        <w:t xml:space="preserve"> de 26 bits que indica o número de minutos desde 1 Janeiro de 1970 para seguindo o tempo Unix. </w:t>
+        <w:t xml:space="preserve">Para a data e a hora, será enviado um timestamp de 26 bits que indica o número de minutos desde 1 Janeiro de 1970 para seguindo o tempo Unix. </w:t>
       </w:r>
     </w:p>
     <w:p>
@@ -1552,15 +1386,7 @@
         <w:ind w:left="780"/>
       </w:pPr>
       <w:r>
-        <w:t xml:space="preserve">Começamos na mesma data que o sistema Unix para poder facilitar a transformação para um </w:t>
-      </w:r>
-      <w:proofErr w:type="spellStart"/>
-      <w:r>
-        <w:t>timestamp</w:t>
-      </w:r>
-      <w:proofErr w:type="spellEnd"/>
-      <w:r>
-        <w:t xml:space="preserve"> regular, apenas tendo de multiplicar os valores por 60 para obter o número de segundos e depois por 1000 para obter os milissegundos.</w:t>
+        <w:t>Começamos na mesma data que o sistema Unix para poder facilitar a transformação para um timestamp regular, apenas tendo de multiplicar os valores por 60 para obter o número de segundos e depois por 1000 para obter os milissegundos.</w:t>
       </w:r>
     </w:p>
     <w:p>
@@ -1658,14 +1484,7 @@
           <w:b/>
           <w:bCs/>
         </w:rPr>
-        <w:t>R</w:t>
-      </w:r>
-      <w:r>
-        <w:rPr>
-          <w:b/>
-          <w:bCs/>
-        </w:rPr>
-        <w:t>esto</w:t>
+        <w:t>Resto</w:t>
       </w:r>
     </w:p>
     <w:p>
@@ -1674,28 +1493,12 @@
         <w:ind w:left="780"/>
       </w:pPr>
       <w:r>
-        <w:t xml:space="preserve">Como o </w:t>
-      </w:r>
-      <w:proofErr w:type="spellStart"/>
-      <w:r>
-        <w:t>LoRa</w:t>
-      </w:r>
-      <w:proofErr w:type="spellEnd"/>
-      <w:r>
-        <w:t xml:space="preserve"> tem pacotes até 8 bytes, ou 64 bits, nós temos uma margem de 11 bits para enviar outras informações que sejam necessárias no futuro.</w:t>
-      </w:r>
-    </w:p>
-    <w:p>
-      <w:r>
-        <w:t xml:space="preserve">Sendo assim o formato do campo </w:t>
-      </w:r>
-      <w:proofErr w:type="spellStart"/>
-      <w:r>
-        <w:t>payload</w:t>
-      </w:r>
-      <w:proofErr w:type="spellEnd"/>
-      <w:r>
-        <w:t xml:space="preserve"> será o seguinte:</w:t>
+        <w:t>Como o LoRa tem pacotes até 8 bytes, ou 64 bits, nós temos uma margem de 11 bits para enviar outras informações que sejam necessárias no futuro.</w:t>
+      </w:r>
+    </w:p>
+    <w:p>
+      <w:r>
+        <w:t>Sendo assim o formato do campo payload será o seguinte:</w:t>
       </w:r>
     </w:p>
     <w:p>
@@ -1705,24 +1508,7 @@
         </w:rPr>
       </w:pPr>
       <w:r>
-        <w:lastRenderedPageBreak/>
-        <w:t xml:space="preserve">MMMMMMMM </w:t>
-      </w:r>
-      <w:proofErr w:type="spellStart"/>
-      <w:r>
-        <w:t>MMMMMMMM</w:t>
-      </w:r>
-      <w:proofErr w:type="spellEnd"/>
-      <w:r>
-        <w:t xml:space="preserve"> </w:t>
-      </w:r>
-      <w:proofErr w:type="spellStart"/>
-      <w:r>
-        <w:t>MMMMMMMM</w:t>
-      </w:r>
-      <w:proofErr w:type="spellEnd"/>
-      <w:r>
-        <w:t xml:space="preserve"> MM</w:t>
+        <w:t>MMMMMMMM MMMMMMMM MMMMMMMM MM</w:t>
       </w:r>
       <w:r>
         <w:rPr>
@@ -1780,23 +1566,7 @@
     </w:p>
     <w:p>
       <w:r>
-        <w:t xml:space="preserve">Se for necessário passar os limites de temperatura e humidade, será necessário </w:t>
-      </w:r>
-      <w:proofErr w:type="gramStart"/>
-      <w:r>
-        <w:t>criar um novo</w:t>
-      </w:r>
-      <w:proofErr w:type="gramEnd"/>
-      <w:r>
-        <w:t xml:space="preserve"> estilo de pacote que posso alocar esses valores, mas acreditamos que seja possível contê-los dentro de um pacote </w:t>
-      </w:r>
-      <w:proofErr w:type="spellStart"/>
-      <w:r>
-        <w:t>LoRa</w:t>
-      </w:r>
-      <w:proofErr w:type="spellEnd"/>
-      <w:r>
-        <w:t xml:space="preserve"> de 8 bytes. </w:t>
+        <w:t xml:space="preserve">Se for necessário passar os limites de temperatura e humidade, será necessário criar um novo estilo de pacote que posso alocar esses valores, mas acreditamos que seja possível contê-los dentro de um pacote LoRa de 8 bytes. </w:t>
       </w:r>
     </w:p>
     <w:p>
@@ -1806,6 +1576,7 @@
       <w:bookmarkStart w:id="17" w:name="_Toc164783622"/>
       <w:bookmarkStart w:id="18" w:name="_Toc164784566"/>
       <w:r>
+        <w:lastRenderedPageBreak/>
         <w:t>Classe</w:t>
       </w:r>
       <w:bookmarkEnd w:id="17"/>
@@ -1827,7 +1598,6 @@
       <w:r>
         <w:t xml:space="preserve">de efetuar o </w:t>
       </w:r>
-      <w:proofErr w:type="spellStart"/>
       <w:r>
         <w:rPr>
           <w:i/>
@@ -1835,22 +1605,15 @@
         </w:rPr>
         <w:t>uplink</w:t>
       </w:r>
-      <w:proofErr w:type="spellEnd"/>
       <w:r>
         <w:t xml:space="preserve">. Em cada caso de utilização existem intervalos diferentes de </w:t>
       </w:r>
-      <w:proofErr w:type="gramStart"/>
-      <w:r>
-        <w:t xml:space="preserve">medida,  </w:t>
-      </w:r>
-      <w:r>
-        <w:t>pelo</w:t>
-      </w:r>
-      <w:proofErr w:type="gramEnd"/>
+      <w:r>
+        <w:t>medida, pelo</w:t>
+      </w:r>
       <w:r>
         <w:t xml:space="preserve"> que após cada medida envia-se os dados e o esperado é que nas situações de </w:t>
       </w:r>
-      <w:proofErr w:type="spellStart"/>
       <w:r>
         <w:rPr>
           <w:i/>
@@ -1858,7 +1621,6 @@
         </w:rPr>
         <w:t>Warning</w:t>
       </w:r>
-      <w:proofErr w:type="spellEnd"/>
       <w:r>
         <w:rPr>
           <w:i/>
@@ -1869,94 +1631,104 @@
       <w:r>
         <w:t xml:space="preserve">e </w:t>
       </w:r>
-      <w:proofErr w:type="spellStart"/>
       <w:r>
         <w:rPr>
           <w:i/>
           <w:iCs/>
         </w:rPr>
-        <w:t>Action</w:t>
-      </w:r>
-      <w:proofErr w:type="spellEnd"/>
+        <w:t xml:space="preserve">Action </w:t>
+      </w:r>
+      <w:r>
+        <w:t xml:space="preserve">haja uma resposta para ativar um dos componentes para tornar os valores óptimos. Tendo em conta estes fatores podemos classificar o nosso dispositivo de classe A. </w:t>
+      </w:r>
+    </w:p>
+    <w:p>
+      <w:pPr>
+        <w:pStyle w:val="Ttulo1"/>
+      </w:pPr>
+      <w:r>
+        <w:t>LoraWAN</w:t>
+      </w:r>
+    </w:p>
+    <w:p>
+      <w:r>
+        <w:t xml:space="preserve">Após análise dos dados a ser enviados </w:t>
+      </w:r>
+      <w:r>
+        <w:t xml:space="preserve">e a cobertura exigida por parte do nosso projeto selecionou-se a rede LoraWAN como protocolo de comunicação. Este protocolo mostrou-se ser o mais viável pois necessitamos de enviar </w:t>
+      </w:r>
+      <w:r>
+        <w:t xml:space="preserve">pouca </w:t>
+      </w:r>
+      <w:r>
+        <w:t>informação,</w:t>
+      </w:r>
+      <w:r>
+        <w:t xml:space="preserve"> mas dependendo do local onde se encontra o dispositivo</w:t>
+      </w:r>
+      <w:r>
+        <w:t>,</w:t>
+      </w:r>
+      <w:r>
+        <w:t xml:space="preserve"> seja </w:t>
+      </w:r>
+      <w:r>
+        <w:t>necessária uma comunicação</w:t>
+      </w:r>
+      <w:r>
+        <w:t xml:space="preserve"> a longa distância, proeza facilmente adquirida com este protocolo pois têm uma área de cobertura muito grande. Para além de estas características, consome pouca potência o que permite com que a bateria implementada no nosso dispositivo tenha uma grande esperança de vida </w:t>
+      </w:r>
+      <w:r>
+        <w:t>fazendo que não tenha que ser feita manutenção num curto espaço de tempo.</w:t>
+      </w:r>
+      <w:r>
+        <w:t xml:space="preserve"> </w:t>
+      </w:r>
+      <w:r>
+        <w:t>No caso de estar a monitorizar-se várias estufas o LoraWAN é uma boa opção pois um gateway apenas pode receber dados de imensos dispositivos e encaminhá-los para o servidor.</w:t>
+      </w:r>
+    </w:p>
+    <w:p/>
+    <w:p>
+      <w:pPr>
+        <w:pStyle w:val="Ttulo1"/>
+      </w:pPr>
+      <w:bookmarkStart w:id="19" w:name="_Toc164783623"/>
+      <w:bookmarkStart w:id="20" w:name="_Toc164784567"/>
+      <w:r>
+        <w:t>Tráfego</w:t>
+      </w:r>
+      <w:bookmarkEnd w:id="19"/>
+      <w:bookmarkEnd w:id="20"/>
+    </w:p>
+    <w:p>
+      <w:r>
+        <w:t xml:space="preserve">Já sabendo o número de bits </w:t>
+      </w:r>
+      <w:r>
+        <w:t>a ser enviados e o melhor protocolo de comunicação</w:t>
+      </w:r>
+      <w:r>
+        <w:t xml:space="preserve"> é possível calcular o </w:t>
+      </w:r>
       <w:r>
         <w:rPr>
           <w:i/>
           <w:iCs/>
         </w:rPr>
+        <w:t>Time on air</w:t>
+      </w:r>
+      <w:r>
+        <w:t xml:space="preserve"> para diferentes larguras de banda e fator de espelhamento</w:t>
+      </w:r>
+      <w:r>
         <w:t xml:space="preserve"> </w:t>
       </w:r>
       <w:r>
-        <w:t xml:space="preserve">haja uma resposta para ativar um dos componentes para tornar os valores </w:t>
-      </w:r>
-      <w:proofErr w:type="spellStart"/>
-      <w:r>
-        <w:t>óptimos</w:t>
-      </w:r>
-      <w:proofErr w:type="spellEnd"/>
-      <w:r>
-        <w:t xml:space="preserve">. Tendo em conta estes fatores podemos classificar o nosso dispositivo de classe A. </w:t>
-      </w:r>
-    </w:p>
-    <w:p>
-      <w:pPr>
-        <w:pStyle w:val="Ttulo1"/>
-      </w:pPr>
-      <w:bookmarkStart w:id="19" w:name="_Toc164783623"/>
-      <w:bookmarkStart w:id="20" w:name="_Toc164784567"/>
-      <w:r>
-        <w:t>Tráfego</w:t>
-      </w:r>
-      <w:bookmarkEnd w:id="19"/>
-      <w:bookmarkEnd w:id="20"/>
-    </w:p>
-    <w:p>
-      <w:r>
-        <w:t xml:space="preserve">Já sabendo o número de bits presentes é possível calcular o </w:t>
-      </w:r>
-      <w:r>
-        <w:rPr>
-          <w:i/>
-          <w:iCs/>
-        </w:rPr>
-        <w:t xml:space="preserve">Time </w:t>
-      </w:r>
-      <w:proofErr w:type="spellStart"/>
-      <w:r>
-        <w:rPr>
-          <w:i/>
-          <w:iCs/>
-        </w:rPr>
-        <w:t>on</w:t>
-      </w:r>
-      <w:proofErr w:type="spellEnd"/>
-      <w:r>
-        <w:rPr>
-          <w:i/>
-          <w:iCs/>
-        </w:rPr>
-        <w:t xml:space="preserve"> </w:t>
-      </w:r>
-      <w:proofErr w:type="spellStart"/>
-      <w:r>
-        <w:rPr>
-          <w:i/>
-          <w:iCs/>
-        </w:rPr>
-        <w:t>air</w:t>
-      </w:r>
-      <w:proofErr w:type="spellEnd"/>
-      <w:r>
-        <w:t xml:space="preserve"> para diferentes larguras de banda e fator de </w:t>
-      </w:r>
-      <w:proofErr w:type="gramStart"/>
-      <w:r>
-        <w:t>espelhamento(</w:t>
-      </w:r>
-      <w:proofErr w:type="gramEnd"/>
-      <w:r>
-        <w:t>SF). Criou-se a assim a seguinte tabela com os valores:</w:t>
-      </w:r>
-    </w:p>
+        <w:t>(SF). Criou-se a assim a seguinte tabela com os valores:</w:t>
+      </w:r>
+    </w:p>
+    <w:p/>
     <w:p>
       <w:pPr>
         <w:pStyle w:val="Legenda"/>
@@ -1984,23 +1756,7 @@
         <w:fldChar w:fldCharType="end"/>
       </w:r>
       <w:r>
-        <w:t xml:space="preserve">- Time </w:t>
-      </w:r>
-      <w:proofErr w:type="spellStart"/>
-      <w:r>
-        <w:t>on</w:t>
-      </w:r>
-      <w:proofErr w:type="spellEnd"/>
-      <w:r>
-        <w:t xml:space="preserve"> </w:t>
-      </w:r>
-      <w:proofErr w:type="spellStart"/>
-      <w:r>
-        <w:t>Air</w:t>
-      </w:r>
-      <w:proofErr w:type="spellEnd"/>
-      <w:r>
-        <w:t xml:space="preserve"> para diferentes larguras de Banda e SF</w:t>
+        <w:t>- Time on Air para diferentes larguras de Banda e SF</w:t>
       </w:r>
     </w:p>
     <w:tbl>
@@ -2056,31 +1812,7 @@
               <w:cnfStyle w:val="100000000000" w:firstRow="1" w:lastRow="0" w:firstColumn="0" w:lastColumn="0" w:oddVBand="0" w:evenVBand="0" w:oddHBand="0" w:evenHBand="0" w:firstRowFirstColumn="0" w:firstRowLastColumn="0" w:lastRowFirstColumn="0" w:lastRowLastColumn="0"/>
             </w:pPr>
             <w:r>
-              <w:t xml:space="preserve">Time </w:t>
-            </w:r>
-            <w:proofErr w:type="spellStart"/>
-            <w:r>
-              <w:t>on</w:t>
-            </w:r>
-            <w:proofErr w:type="spellEnd"/>
-            <w:r>
-              <w:t xml:space="preserve"> </w:t>
-            </w:r>
-            <w:proofErr w:type="spellStart"/>
-            <w:r>
-              <w:t>Air</w:t>
-            </w:r>
-            <w:proofErr w:type="spellEnd"/>
-            <w:r>
-              <w:t xml:space="preserve"> [</w:t>
-            </w:r>
-            <w:proofErr w:type="spellStart"/>
-            <w:r>
-              <w:t>ms</w:t>
-            </w:r>
-            <w:proofErr w:type="spellEnd"/>
-            <w:r>
-              <w:t>]</w:t>
+              <w:t>Time on Air [ms]</w:t>
             </w:r>
           </w:p>
         </w:tc>
@@ -2400,6 +2132,7 @@
               <w:jc w:val="center"/>
             </w:pPr>
             <w:r>
+              <w:lastRenderedPageBreak/>
               <w:t>250</w:t>
             </w:r>
           </w:p>
@@ -2414,6 +2147,7 @@
               <w:cnfStyle w:val="000000100000" w:firstRow="0" w:lastRow="0" w:firstColumn="0" w:lastColumn="0" w:oddVBand="0" w:evenVBand="0" w:oddHBand="1" w:evenHBand="0" w:firstRowFirstColumn="0" w:firstRowLastColumn="0" w:lastRowFirstColumn="0" w:lastRowLastColumn="0"/>
             </w:pPr>
             <w:r>
+              <w:lastRenderedPageBreak/>
               <w:t>7</w:t>
             </w:r>
           </w:p>
@@ -2969,15 +2703,7 @@
         <w:ind w:left="780"/>
       </w:pPr>
       <w:r>
-        <w:t xml:space="preserve">Nesta localização não existe tanto congestionamento, pelo que a largura de banda ideal seria de 500 kHz pois aumenta a taxa de transmissão e reduz o tempo no ar. O fator de espelhamento como afeta diretamente a resistência do sinal a interferências e o alcance a da comunicação, para esta localização, onde o alcance da </w:t>
-      </w:r>
-      <w:proofErr w:type="spellStart"/>
-      <w:r>
-        <w:t>gateway</w:t>
-      </w:r>
-      <w:proofErr w:type="spellEnd"/>
-      <w:r>
-        <w:t xml:space="preserve"> pode ser maior e pode haver menos interferências</w:t>
+        <w:t>Nesta localização não existe tanto congestionamento, pelo que a largura de banda ideal seria de 500 kHz pois aumenta a taxa de transmissão e reduz o tempo no ar. O fator de espelhamento como afeta diretamente a resistência do sinal a interferências e o alcance da comunicação, para esta localização, onde o alcance da gateway pode ser maior e pode haver menos interferências</w:t>
       </w:r>
       <w:r>
         <w:t>,</w:t>
@@ -3037,7 +2763,6 @@
       <w:r>
         <w:t xml:space="preserve">, </w:t>
       </w:r>
-      <w:proofErr w:type="spellStart"/>
       <w:r>
         <w:rPr>
           <w:i/>
@@ -3045,335 +2770,554 @@
         </w:rPr>
         <w:t>Warning</w:t>
       </w:r>
-      <w:proofErr w:type="spellEnd"/>
       <w:r>
         <w:t xml:space="preserve">, </w:t>
       </w:r>
-      <w:proofErr w:type="spellStart"/>
       <w:r>
         <w:rPr>
           <w:i/>
           <w:iCs/>
         </w:rPr>
+        <w:t xml:space="preserve">Action </w:t>
+      </w:r>
+      <w:r>
+        <w:t>é necessário que os dados sejam transmitidos a diferentes ritmos e com maior ou menor resistência a tabela seguinte mostra os melhores valores para cada caso e localização:</w:t>
+      </w:r>
+    </w:p>
+    <w:p/>
+    <w:p>
+      <w:pPr>
+        <w:pStyle w:val="PargrafodaLista"/>
+        <w:numPr>
+          <w:ilvl w:val="0"/>
+          <w:numId w:val="23"/>
+        </w:numPr>
+      </w:pPr>
+      <w:r>
+        <w:rPr>
+          <w:b/>
+          <w:bCs/>
+        </w:rPr>
+        <w:t>Zona Rural</w:t>
+      </w:r>
+    </w:p>
+    <w:p>
+      <w:pPr>
+        <w:pStyle w:val="PargrafodaLista"/>
+        <w:numPr>
+          <w:ilvl w:val="0"/>
+          <w:numId w:val="24"/>
+        </w:numPr>
+      </w:pPr>
+      <w:r>
+        <w:t>Warning</w:t>
+      </w:r>
+    </w:p>
+    <w:p>
+      <w:pPr>
+        <w:pStyle w:val="PargrafodaLista"/>
+        <w:numPr>
+          <w:ilvl w:val="1"/>
+          <w:numId w:val="23"/>
+        </w:numPr>
+      </w:pPr>
+      <w:r>
+        <w:t>SF: Moderado a alto (por exemplo, SF9)</w:t>
+      </w:r>
+    </w:p>
+    <w:p>
+      <w:pPr>
+        <w:pStyle w:val="PargrafodaLista"/>
+        <w:numPr>
+          <w:ilvl w:val="1"/>
+          <w:numId w:val="23"/>
+        </w:numPr>
+      </w:pPr>
+      <w:r>
+        <w:t>L</w:t>
+      </w:r>
+      <w:r>
+        <w:t>B: Médio a largo, dependendo da necessidade de taxa de transmissão (por exemplo, 250 kHz)</w:t>
+      </w:r>
+    </w:p>
+    <w:p>
+      <w:pPr>
+        <w:pStyle w:val="PargrafodaLista"/>
+        <w:numPr>
+          <w:ilvl w:val="1"/>
+          <w:numId w:val="23"/>
+        </w:numPr>
+      </w:pPr>
+      <w:r>
+        <w:t>Um SF moderado a alto oferece boa sensibilidade do receptor e resistência a interferências. Uma largura de banda maior pode ser útil para manter uma taxa de transmissão razoável em ambientes menos congestionados.</w:t>
+      </w:r>
+    </w:p>
+    <w:p>
+      <w:pPr>
+        <w:pStyle w:val="PargrafodaLista"/>
+        <w:ind w:left="1440"/>
+      </w:pPr>
+    </w:p>
+    <w:p>
+      <w:pPr>
+        <w:pStyle w:val="PargrafodaLista"/>
+        <w:numPr>
+          <w:ilvl w:val="0"/>
+          <w:numId w:val="24"/>
+        </w:numPr>
+      </w:pPr>
+      <w:r>
+        <w:t>Normal</w:t>
+      </w:r>
+    </w:p>
+    <w:p>
+      <w:pPr>
+        <w:pStyle w:val="PargrafodaLista"/>
+        <w:numPr>
+          <w:ilvl w:val="0"/>
+          <w:numId w:val="26"/>
+        </w:numPr>
+      </w:pPr>
+      <w:r>
+        <w:lastRenderedPageBreak/>
+        <w:t>SF: Moderado (por exemplo, SF8)</w:t>
+      </w:r>
+    </w:p>
+    <w:p>
+      <w:pPr>
+        <w:pStyle w:val="PargrafodaLista"/>
+        <w:numPr>
+          <w:ilvl w:val="0"/>
+          <w:numId w:val="26"/>
+        </w:numPr>
+      </w:pPr>
+      <w:r>
+        <w:t>LB</w:t>
+      </w:r>
+      <w:r>
+        <w:t>: Moderado a largo, dependendo da necessidade de taxa de transmissão (por exemplo, 250 kHz)</w:t>
+      </w:r>
+    </w:p>
+    <w:p>
+      <w:pPr>
+        <w:pStyle w:val="PargrafodaLista"/>
+        <w:numPr>
+          <w:ilvl w:val="0"/>
+          <w:numId w:val="26"/>
+        </w:numPr>
+      </w:pPr>
+      <w:r>
+        <w:t>Um SF moderado equilibra a sensibilidade do receptor e a taxa de transmissão. A largura de banda pode ser ajustada para atender às necessidades de cobertura e taxa de transmissão, considerando que o espectro pode estar menos congestionado.</w:t>
+      </w:r>
+    </w:p>
+    <w:p>
+      <w:pPr>
+        <w:pStyle w:val="PargrafodaLista"/>
+        <w:numPr>
+          <w:ilvl w:val="0"/>
+          <w:numId w:val="24"/>
+        </w:numPr>
+      </w:pPr>
+      <w:r>
         <w:t>Action</w:t>
       </w:r>
-      <w:proofErr w:type="spellEnd"/>
+    </w:p>
+    <w:p>
+      <w:pPr>
+        <w:pStyle w:val="PargrafodaLista"/>
+        <w:numPr>
+          <w:ilvl w:val="1"/>
+          <w:numId w:val="23"/>
+        </w:numPr>
+      </w:pPr>
+      <w:r>
+        <w:t>SF: Baixo (por exemplo, SF12)</w:t>
+      </w:r>
+    </w:p>
+    <w:p>
+      <w:pPr>
+        <w:pStyle w:val="PargrafodaLista"/>
+        <w:numPr>
+          <w:ilvl w:val="1"/>
+          <w:numId w:val="23"/>
+        </w:numPr>
+      </w:pPr>
+      <w:r>
+        <w:t>LB</w:t>
+      </w:r>
+      <w:r>
+        <w:t>: Estreito a moderado, para evitar colisões (por exemplo, 125 kHz)</w:t>
+      </w:r>
+    </w:p>
+    <w:p>
+      <w:pPr>
+        <w:pStyle w:val="PargrafodaLista"/>
+        <w:numPr>
+          <w:ilvl w:val="1"/>
+          <w:numId w:val="23"/>
+        </w:numPr>
+      </w:pPr>
+      <w:r>
+        <w:t>Um SF baixo oferece máxima sensibilidade do receptor e resistência a interferências. Uma largura de banda menor é preferível para evitar colisões e garantir uma comunicação rápida e confiável, mesmo em áreas menos congestionadas.</w:t>
+      </w:r>
+    </w:p>
+    <w:p>
+      <w:pPr>
+        <w:pStyle w:val="PargrafodaLista"/>
+        <w:ind w:left="1440"/>
+      </w:pPr>
+    </w:p>
+    <w:p>
+      <w:pPr>
+        <w:pStyle w:val="PargrafodaLista"/>
+        <w:numPr>
+          <w:ilvl w:val="0"/>
+          <w:numId w:val="23"/>
+        </w:numPr>
+      </w:pPr>
       <w:r>
         <w:rPr>
-          <w:i/>
-          <w:iCs/>
+          <w:b/>
+          <w:bCs/>
         </w:rPr>
+        <w:t>Zona Urbana</w:t>
+      </w:r>
+    </w:p>
+    <w:p>
+      <w:pPr>
+        <w:pStyle w:val="PargrafodaLista"/>
+        <w:numPr>
+          <w:ilvl w:val="0"/>
+          <w:numId w:val="27"/>
+        </w:numPr>
+      </w:pPr>
+      <w:r>
+        <w:t>Warning</w:t>
+      </w:r>
+    </w:p>
+    <w:p>
+      <w:pPr>
+        <w:pStyle w:val="PargrafodaLista"/>
+        <w:numPr>
+          <w:ilvl w:val="0"/>
+          <w:numId w:val="28"/>
+        </w:numPr>
+      </w:pPr>
+      <w:r>
+        <w:t>SF: Baixo (por exemplo, SF12)</w:t>
+      </w:r>
+    </w:p>
+    <w:p>
+      <w:pPr>
+        <w:pStyle w:val="PargrafodaLista"/>
+        <w:numPr>
+          <w:ilvl w:val="0"/>
+          <w:numId w:val="28"/>
+        </w:numPr>
+      </w:pPr>
+      <w:r>
+        <w:t>LB</w:t>
+      </w:r>
+      <w:r>
+        <w:t>: Estreito a moderado, para evitar colisões (por exemplo, 125 kHz)</w:t>
+      </w:r>
+    </w:p>
+    <w:p>
+      <w:pPr>
+        <w:pStyle w:val="PargrafodaLista"/>
+        <w:numPr>
+          <w:ilvl w:val="0"/>
+          <w:numId w:val="28"/>
+        </w:numPr>
+      </w:pPr>
+      <w:r>
+        <w:t>Um SF baixo oferece máxima sensibilidade do receptor e resistência a interferências. Uma largura de banda menor é preferível para evitar colisões e garantir uma comunicação rápida e confiável, mesmo em áreas menos congestionadas.</w:t>
+      </w:r>
+    </w:p>
+    <w:p>
+      <w:pPr>
+        <w:pStyle w:val="PargrafodaLista"/>
+        <w:ind w:left="1789"/>
+      </w:pPr>
+    </w:p>
+    <w:p>
+      <w:pPr>
+        <w:pStyle w:val="PargrafodaLista"/>
+        <w:numPr>
+          <w:ilvl w:val="0"/>
+          <w:numId w:val="27"/>
+        </w:numPr>
+      </w:pPr>
+      <w:r>
+        <w:t>Normal</w:t>
+      </w:r>
+    </w:p>
+    <w:p>
+      <w:pPr>
+        <w:pStyle w:val="PargrafodaLista"/>
+        <w:numPr>
+          <w:ilvl w:val="0"/>
+          <w:numId w:val="29"/>
+        </w:numPr>
+      </w:pPr>
+      <w:r>
+        <w:t>SF: Baixo (por exemplo, SF12)</w:t>
+      </w:r>
+    </w:p>
+    <w:p>
+      <w:pPr>
+        <w:pStyle w:val="PargrafodaLista"/>
+        <w:numPr>
+          <w:ilvl w:val="0"/>
+          <w:numId w:val="29"/>
+        </w:numPr>
+      </w:pPr>
+      <w:r>
+        <w:t>LB</w:t>
+      </w:r>
+      <w:r>
+        <w:t>: Estreito a moderado, para evitar colisões (por exemplo, 125 kHz)</w:t>
+      </w:r>
+    </w:p>
+    <w:p>
+      <w:pPr>
+        <w:pStyle w:val="PargrafodaLista"/>
+        <w:numPr>
+          <w:ilvl w:val="0"/>
+          <w:numId w:val="29"/>
+        </w:numPr>
+      </w:pPr>
+      <w:r>
+        <w:t>Justificativa: Um SF baixo oferece máxima sensibilidade do receptor e resistência a interferências. Uma largura de banda menor é preferível para evitar colisões e garantir uma comunicação rápida e confiável, mesmo em áreas menos congestionadas.</w:t>
+      </w:r>
+    </w:p>
+    <w:p>
+      <w:pPr>
+        <w:pStyle w:val="PargrafodaLista"/>
+        <w:ind w:left="1800"/>
+      </w:pPr>
+    </w:p>
+    <w:p>
+      <w:pPr>
+        <w:pStyle w:val="PargrafodaLista"/>
+        <w:numPr>
+          <w:ilvl w:val="0"/>
+          <w:numId w:val="27"/>
+        </w:numPr>
+      </w:pPr>
+      <w:r>
+        <w:t>Action</w:t>
+      </w:r>
+    </w:p>
+    <w:p>
+      <w:pPr>
+        <w:pStyle w:val="PargrafodaLista"/>
+        <w:numPr>
+          <w:ilvl w:val="0"/>
+          <w:numId w:val="30"/>
+        </w:numPr>
+      </w:pPr>
+      <w:r>
+        <w:t>SF: Baixo (por exemplo, SF12)</w:t>
+      </w:r>
+    </w:p>
+    <w:p>
+      <w:pPr>
+        <w:pStyle w:val="PargrafodaLista"/>
+        <w:numPr>
+          <w:ilvl w:val="0"/>
+          <w:numId w:val="30"/>
+        </w:numPr>
+      </w:pPr>
+      <w:r>
+        <w:t>BW: Estreito a moderado, para evitar colisões (por exemplo, 125 kHz)</w:t>
+      </w:r>
+    </w:p>
+    <w:p>
+      <w:pPr>
+        <w:pStyle w:val="PargrafodaLista"/>
+        <w:numPr>
+          <w:ilvl w:val="0"/>
+          <w:numId w:val="30"/>
+        </w:numPr>
+      </w:pPr>
+      <w:r>
+        <w:t>Justificativa: Um SF baixo oferece máxima sensibilidade do receptor e resistência a interferências. Uma largura de banda menor é preferível para evitar colisões e garantir uma comunicação rápida e confiável, mesmo em áreas menos congestionadas.</w:t>
+      </w:r>
+    </w:p>
+    <w:p>
+      <w:pPr>
+        <w:pStyle w:val="PargrafodaLista"/>
+        <w:ind w:left="1789"/>
+      </w:pPr>
+    </w:p>
+    <w:p>
+      <w:pPr>
+        <w:pStyle w:val="Ttulo1"/>
+      </w:pPr>
+      <w:r>
+        <w:lastRenderedPageBreak/>
+        <w:t>Simulação</w:t>
+      </w:r>
+    </w:p>
+    <w:p>
+      <w:pPr>
+        <w:pStyle w:val="Ttulo1"/>
+      </w:pPr>
+      <w:r>
+        <w:t>Bibliografia/Cibergrafia</w:t>
+      </w:r>
+    </w:p>
+    <w:p>
+      <w:r>
+        <w:t>[1] Nuno Cota, Instituto Superior de Engenharia de Lisboa, “3. Low Power Wireless Communications Infrastructure and Protocols”, 24-04-2024</w:t>
+      </w:r>
+    </w:p>
+    <w:p>
+      <w:r>
+        <w:t xml:space="preserve">[2] </w:t>
+      </w:r>
+      <w:r>
+        <w:t>Instituto Superior de Engenharia de Lisboa</w:t>
+      </w:r>
+      <w:r>
+        <w:t>, “</w:t>
+      </w:r>
+      <w:r>
+        <w:t>Connecting to the Cloud</w:t>
+      </w:r>
+      <w:r>
+        <w:t>”, 24-04-2024</w:t>
+      </w:r>
+    </w:p>
+    <w:p>
+      <w:pPr>
+        <w:rPr>
+          <w:rFonts w:cs="Arial"/>
+          <w:bdr w:val="none" w:sz="0" w:space="0" w:color="auto" w:frame="1"/>
+        </w:rPr>
+      </w:pPr>
+      <w:r>
+        <w:t>[3]</w:t>
+      </w:r>
+      <w:hyperlink r:id="rId13" w:history="1">
+        <w:r>
+          <w:rPr>
+            <w:rStyle w:val="Hiperligao"/>
+            <w:rFonts w:cs="Arial"/>
+            <w:bdr w:val="none" w:sz="0" w:space="0" w:color="auto" w:frame="1"/>
+          </w:rPr>
+          <w:t>https://lora-developers.semtech.com/documentation/tech-papers-and-guides/sending-and-receiving-messages-with-lorawan/sending-and-receiving-messages</w:t>
+        </w:r>
+      </w:hyperlink>
+      <w:r>
+        <w:rPr>
+          <w:rFonts w:cs="Arial"/>
+          <w:bdr w:val="none" w:sz="0" w:space="0" w:color="auto" w:frame="1"/>
+        </w:rPr>
+        <w:t>, 24-04-2024</w:t>
+      </w:r>
+    </w:p>
+    <w:p>
+      <w:pPr>
+        <w:rPr>
+          <w:rFonts w:cs="Arial"/>
+          <w:bdr w:val="none" w:sz="0" w:space="0" w:color="auto" w:frame="1"/>
+        </w:rPr>
+      </w:pPr>
+      <w:r>
+        <w:rPr>
+          <w:rFonts w:cs="Arial"/>
+          <w:bdr w:val="none" w:sz="0" w:space="0" w:color="auto" w:frame="1"/>
+        </w:rPr>
+        <w:t>[4]</w:t>
+      </w:r>
+      <w:r>
         <w:t xml:space="preserve"> </w:t>
       </w:r>
-      <w:r>
-        <w:t>é necessário que os dados sejam transmitidos a diferentes ritmos e com maior ou menor resistência a tabela seguinte mostra os melhores valores para cada caso e localização:</w:t>
-      </w:r>
-    </w:p>
-    <w:tbl>
-      <w:tblPr>
-        <w:tblStyle w:val="TabelacomGrelha"/>
-        <w:tblW w:w="0" w:type="auto"/>
-        <w:tblLook w:val="04A0" w:firstRow="1" w:lastRow="0" w:firstColumn="1" w:lastColumn="0" w:noHBand="0" w:noVBand="1"/>
-      </w:tblPr>
-      <w:tblGrid>
-        <w:gridCol w:w="1680"/>
-        <w:gridCol w:w="1648"/>
-        <w:gridCol w:w="1620"/>
-        <w:gridCol w:w="1600"/>
-      </w:tblGrid>
-      <w:tr>
-        <w:tc>
-          <w:tcPr>
-            <w:tcW w:w="1680" w:type="dxa"/>
-          </w:tcPr>
-          <w:p>
-            <w:r>
-              <w:t>Localização</w:t>
-            </w:r>
-          </w:p>
-        </w:tc>
-        <w:tc>
-          <w:tcPr>
-            <w:tcW w:w="1648" w:type="dxa"/>
-          </w:tcPr>
-          <w:p>
-            <w:r>
-              <w:t>Casos</w:t>
-            </w:r>
-          </w:p>
-        </w:tc>
-        <w:tc>
-          <w:tcPr>
-            <w:tcW w:w="1620" w:type="dxa"/>
-          </w:tcPr>
-          <w:p>
-            <w:r>
-              <w:t>LB [kHz]</w:t>
-            </w:r>
-          </w:p>
-        </w:tc>
-        <w:tc>
-          <w:tcPr>
-            <w:tcW w:w="1600" w:type="dxa"/>
-          </w:tcPr>
-          <w:p>
-            <w:r>
-              <w:t>SF</w:t>
-            </w:r>
-          </w:p>
-        </w:tc>
-      </w:tr>
-      <w:tr>
-        <w:tc>
-          <w:tcPr>
-            <w:tcW w:w="1680" w:type="dxa"/>
-            <w:vMerge w:val="restart"/>
-          </w:tcPr>
-          <w:p>
-            <w:r>
-              <w:t>Rural</w:t>
-            </w:r>
-          </w:p>
-        </w:tc>
-        <w:tc>
-          <w:tcPr>
-            <w:tcW w:w="1648" w:type="dxa"/>
-          </w:tcPr>
-          <w:p>
-            <w:proofErr w:type="spellStart"/>
-            <w:r>
-              <w:t>Warning</w:t>
-            </w:r>
-            <w:proofErr w:type="spellEnd"/>
-          </w:p>
-        </w:tc>
-        <w:tc>
-          <w:tcPr>
-            <w:tcW w:w="1620" w:type="dxa"/>
-          </w:tcPr>
-          <w:p>
-            <w:pPr>
-              <w:jc w:val="center"/>
-            </w:pPr>
-            <w:r>
-              <w:t>250</w:t>
-            </w:r>
-          </w:p>
-        </w:tc>
-        <w:tc>
-          <w:tcPr>
-            <w:tcW w:w="1600" w:type="dxa"/>
-          </w:tcPr>
-          <w:p>
-            <w:pPr>
-              <w:jc w:val="center"/>
-            </w:pPr>
-            <w:r>
-              <w:t>9</w:t>
-            </w:r>
-          </w:p>
-        </w:tc>
-      </w:tr>
-      <w:tr>
-        <w:tc>
-          <w:tcPr>
-            <w:tcW w:w="1680" w:type="dxa"/>
-            <w:vMerge/>
-          </w:tcPr>
-          <w:p/>
-        </w:tc>
-        <w:tc>
-          <w:tcPr>
-            <w:tcW w:w="1648" w:type="dxa"/>
-          </w:tcPr>
-          <w:p>
-            <w:r>
-              <w:t>Normal</w:t>
-            </w:r>
-          </w:p>
-        </w:tc>
-        <w:tc>
-          <w:tcPr>
-            <w:tcW w:w="1620" w:type="dxa"/>
-          </w:tcPr>
-          <w:p>
-            <w:pPr>
-              <w:jc w:val="center"/>
-            </w:pPr>
-            <w:r>
-              <w:t>250</w:t>
-            </w:r>
-          </w:p>
-        </w:tc>
-        <w:tc>
-          <w:tcPr>
-            <w:tcW w:w="1600" w:type="dxa"/>
-          </w:tcPr>
-          <w:p>
-            <w:pPr>
-              <w:jc w:val="center"/>
-            </w:pPr>
-            <w:r>
-              <w:t>8</w:t>
-            </w:r>
-          </w:p>
-        </w:tc>
-      </w:tr>
-      <w:tr>
-        <w:tc>
-          <w:tcPr>
-            <w:tcW w:w="1680" w:type="dxa"/>
-            <w:vMerge/>
-          </w:tcPr>
-          <w:p/>
-        </w:tc>
-        <w:tc>
-          <w:tcPr>
-            <w:tcW w:w="1648" w:type="dxa"/>
-          </w:tcPr>
-          <w:p>
-            <w:proofErr w:type="spellStart"/>
-            <w:r>
-              <w:t>Action</w:t>
-            </w:r>
-            <w:proofErr w:type="spellEnd"/>
-          </w:p>
-        </w:tc>
-        <w:tc>
-          <w:tcPr>
-            <w:tcW w:w="1620" w:type="dxa"/>
-          </w:tcPr>
-          <w:p>
-            <w:pPr>
-              <w:jc w:val="center"/>
-            </w:pPr>
-            <w:r>
-              <w:t>125</w:t>
-            </w:r>
-          </w:p>
-        </w:tc>
-        <w:tc>
-          <w:tcPr>
-            <w:tcW w:w="1600" w:type="dxa"/>
-          </w:tcPr>
-          <w:p>
-            <w:pPr>
-              <w:jc w:val="center"/>
-            </w:pPr>
-            <w:r>
-              <w:t>12</w:t>
-            </w:r>
-          </w:p>
-        </w:tc>
-      </w:tr>
-      <w:tr>
-        <w:tc>
-          <w:tcPr>
-            <w:tcW w:w="1680" w:type="dxa"/>
-          </w:tcPr>
-          <w:p/>
-        </w:tc>
-        <w:tc>
-          <w:tcPr>
-            <w:tcW w:w="1648" w:type="dxa"/>
-          </w:tcPr>
-          <w:p/>
-        </w:tc>
-        <w:tc>
-          <w:tcPr>
-            <w:tcW w:w="1620" w:type="dxa"/>
-          </w:tcPr>
-          <w:p/>
-        </w:tc>
-        <w:tc>
-          <w:tcPr>
-            <w:tcW w:w="1600" w:type="dxa"/>
-          </w:tcPr>
-          <w:p/>
-        </w:tc>
-      </w:tr>
-      <w:tr>
-        <w:tc>
-          <w:tcPr>
-            <w:tcW w:w="1680" w:type="dxa"/>
-          </w:tcPr>
-          <w:p/>
-        </w:tc>
-        <w:tc>
-          <w:tcPr>
-            <w:tcW w:w="1648" w:type="dxa"/>
-          </w:tcPr>
-          <w:p/>
-        </w:tc>
-        <w:tc>
-          <w:tcPr>
-            <w:tcW w:w="1620" w:type="dxa"/>
-          </w:tcPr>
-          <w:p/>
-        </w:tc>
-        <w:tc>
-          <w:tcPr>
-            <w:tcW w:w="1600" w:type="dxa"/>
-          </w:tcPr>
-          <w:p/>
-        </w:tc>
-      </w:tr>
-      <w:tr>
-        <w:tc>
-          <w:tcPr>
-            <w:tcW w:w="1680" w:type="dxa"/>
-          </w:tcPr>
-          <w:p/>
-        </w:tc>
-        <w:tc>
-          <w:tcPr>
-            <w:tcW w:w="1648" w:type="dxa"/>
-          </w:tcPr>
-          <w:p/>
-        </w:tc>
-        <w:tc>
-          <w:tcPr>
-            <w:tcW w:w="1620" w:type="dxa"/>
-          </w:tcPr>
-          <w:p/>
-        </w:tc>
-        <w:tc>
-          <w:tcPr>
-            <w:tcW w:w="1600" w:type="dxa"/>
-          </w:tcPr>
-          <w:p/>
-        </w:tc>
-      </w:tr>
-      <w:tr>
-        <w:tc>
-          <w:tcPr>
-            <w:tcW w:w="1680" w:type="dxa"/>
-          </w:tcPr>
-          <w:p/>
-        </w:tc>
-        <w:tc>
-          <w:tcPr>
-            <w:tcW w:w="1648" w:type="dxa"/>
-          </w:tcPr>
-          <w:p/>
-        </w:tc>
-        <w:tc>
-          <w:tcPr>
-            <w:tcW w:w="1620" w:type="dxa"/>
-          </w:tcPr>
-          <w:p/>
-        </w:tc>
-        <w:tc>
-          <w:tcPr>
-            <w:tcW w:w="1600" w:type="dxa"/>
-          </w:tcPr>
-          <w:p/>
-        </w:tc>
-      </w:tr>
-    </w:tbl>
-    <w:p/>
+      <w:hyperlink r:id="rId14" w:tgtFrame="_blank" w:tooltip="https://docs.arduino.cc/learn/communication/lorawan-101/" w:history="1">
+        <w:r>
+          <w:rPr>
+            <w:rStyle w:val="Hiperligao"/>
+            <w:rFonts w:cs="Arial"/>
+            <w:bdr w:val="none" w:sz="0" w:space="0" w:color="auto" w:frame="1"/>
+          </w:rPr>
+          <w:t>https://docs.arduino.cc/learn/communication/lorawan-101/</w:t>
+        </w:r>
+      </w:hyperlink>
+      <w:r>
+        <w:rPr>
+          <w:rFonts w:cs="Arial"/>
+        </w:rPr>
+        <w:t xml:space="preserve">, </w:t>
+      </w:r>
+      <w:r>
+        <w:rPr>
+          <w:rFonts w:cs="Arial"/>
+          <w:bdr w:val="none" w:sz="0" w:space="0" w:color="auto" w:frame="1"/>
+        </w:rPr>
+        <w:t>24-04-2024</w:t>
+      </w:r>
+    </w:p>
+    <w:p>
+      <w:pPr>
+        <w:rPr>
+          <w:rFonts w:cs="Arial"/>
+        </w:rPr>
+      </w:pPr>
+      <w:r>
+        <w:rPr>
+          <w:rFonts w:cs="Arial"/>
+          <w:bdr w:val="none" w:sz="0" w:space="0" w:color="auto" w:frame="1"/>
+        </w:rPr>
+        <w:t>[5]</w:t>
+      </w:r>
+      <w:r>
+        <w:t xml:space="preserve"> </w:t>
+      </w:r>
+      <w:hyperlink r:id="rId15" w:tgtFrame="_blank" w:tooltip="https://www.mokolora.com/pt/what-is-lorawan/" w:history="1">
+        <w:r>
+          <w:rPr>
+            <w:rStyle w:val="Hiperligao"/>
+            <w:rFonts w:cs="Arial"/>
+            <w:bdr w:val="none" w:sz="0" w:space="0" w:color="auto" w:frame="1"/>
+          </w:rPr>
+          <w:t>https://www.mokolora.com/pt/what-is-lorawan/</w:t>
+        </w:r>
+      </w:hyperlink>
+      <w:r>
+        <w:rPr>
+          <w:rFonts w:cs="Arial"/>
+        </w:rPr>
+        <w:t>, 24-04-2024</w:t>
+      </w:r>
+    </w:p>
+    <w:p>
+      <w:r>
+        <w:rPr>
+          <w:rFonts w:cs="Arial"/>
+        </w:rPr>
+        <w:t xml:space="preserve">[6] </w:t>
+      </w:r>
+      <w:hyperlink r:id="rId16" w:tgtFrame="_blank" w:tooltip="https://www.thethingsnetwork.org/docs/lorawan/what-is-lorawan/" w:history="1">
+        <w:r>
+          <w:rPr>
+            <w:rStyle w:val="Hiperligao"/>
+            <w:rFonts w:cs="Arial"/>
+            <w:bdr w:val="none" w:sz="0" w:space="0" w:color="auto" w:frame="1"/>
+          </w:rPr>
+          <w:t>https://www.thethingsnetwork.org/docs/lorawan/what-is-lorawan/</w:t>
+        </w:r>
+      </w:hyperlink>
+      <w:r>
+        <w:rPr>
+          <w:rFonts w:cs="Arial"/>
+        </w:rPr>
+        <w:t>, 24-04-2024</w:t>
+      </w:r>
+    </w:p>
     <w:sectPr>
-      <w:footerReference w:type="first" r:id="rId13"/>
+      <w:footerReference w:type="first" r:id="rId17"/>
       <w:pgSz w:w="11906" w:h="16838"/>
       <w:pgMar w:top="1417" w:right="1701" w:bottom="1417" w:left="1701" w:header="709" w:footer="709" w:gutter="0"/>
       <w:pgNumType w:start="1"/>
@@ -3412,12 +3356,38 @@
 
 <file path=word/footer1.xml><?xml version="1.0" encoding="utf-8"?>
 <w:ftr xmlns:wpc="http://schemas.microsoft.com/office/word/2010/wordprocessingCanvas" xmlns:cx="http://schemas.microsoft.com/office/drawing/2014/chartex" xmlns:cx1="http://schemas.microsoft.com/office/drawing/2015/9/8/chartex" xmlns:cx2="http://schemas.microsoft.com/office/drawing/2015/10/21/chartex" xmlns:cx3="http://schemas.microsoft.com/office/drawing/2016/5/9/chartex" xmlns:cx4="http://schemas.microsoft.com/office/drawing/2016/5/10/chartex" xmlns:cx5="http://schemas.microsoft.com/office/drawing/2016/5/11/chartex" xmlns:cx6="http://schemas.microsoft.com/office/drawing/2016/5/12/chartex" xmlns:cx7="http://schemas.microsoft.com/office/drawing/2016/5/13/chartex" xmlns:cx8="http://schemas.microsoft.com/office/drawing/2016/5/14/chartex" xmlns:mc="http://schemas.openxmlformats.org/markup-compatibility/2006" xmlns:aink="http://schemas.microsoft.com/office/drawing/2016/ink" xmlns:am3d="http://schemas.microsoft.com/office/drawing/2017/model3d" xmlns:o="urn:schemas-microsoft-com:office:office" xmlns:oel="http://schemas.microsoft.com/office/2019/extlst" xmlns:r="http://schemas.openxmlformats.org/officeDocument/2006/relationships" xmlns:m="http://schemas.openxmlformats.org/officeDocument/2006/math" xmlns:v="urn:schemas-microsoft-com:vml" xmlns:wp14="http://schemas.microsoft.com/office/word/2010/wordprocessingDrawing" xmlns:wp="http://schemas.openxmlformats.org/drawingml/2006/wordprocessingDrawing" xmlns:w10="urn:schemas-microsoft-com:office:word" xmlns:w="http://schemas.openxmlformats.org/wordprocessingml/2006/main" xmlns:w14="http://schemas.microsoft.com/office/word/2010/wordml" xmlns:w15="http://schemas.microsoft.com/office/word/2012/wordml" xmlns:w16cex="http://schemas.microsoft.com/office/word/2018/wordml/cex" xmlns:w16cid="http://schemas.microsoft.com/office/word/2016/wordml/cid" xmlns:w16="http://schemas.microsoft.com/office/word/2018/wordml" xmlns:w16sdtdh="http://schemas.microsoft.com/office/word/2020/wordml/sdtdatahash" xmlns:w16se="http://schemas.microsoft.com/office/word/2015/wordml/symex" xmlns:wpg="http://schemas.microsoft.com/office/word/2010/wordprocessingGroup" xmlns:wpi="http://schemas.microsoft.com/office/word/2010/wordprocessingInk" xmlns:wne="http://schemas.microsoft.com/office/word/2006/wordml" xmlns:wps="http://schemas.microsoft.com/office/word/2010/wordprocessingShape" mc:Ignorable="w14 w15 w16se w16cid w16 w16cex w16sdtdh wp14">
-  <w:p>
-    <w:pPr>
-      <w:pStyle w:val="Rodap"/>
-      <w:jc w:val="right"/>
-    </w:pPr>
-  </w:p>
+  <w:sdt>
+    <w:sdtPr>
+      <w:id w:val="-1566094846"/>
+      <w:docPartObj>
+        <w:docPartGallery w:val="Page Numbers (Bottom of Page)"/>
+        <w:docPartUnique/>
+      </w:docPartObj>
+    </w:sdtPr>
+    <w:sdtContent>
+      <w:p>
+        <w:pPr>
+          <w:pStyle w:val="Rodap"/>
+          <w:jc w:val="right"/>
+        </w:pPr>
+        <w:r>
+          <w:fldChar w:fldCharType="begin"/>
+        </w:r>
+        <w:r>
+          <w:instrText>PAGE   \* MERGEFORMAT</w:instrText>
+        </w:r>
+        <w:r>
+          <w:fldChar w:fldCharType="separate"/>
+        </w:r>
+        <w:r>
+          <w:t>2</w:t>
+        </w:r>
+        <w:r>
+          <w:fldChar w:fldCharType="end"/>
+        </w:r>
+      </w:p>
+    </w:sdtContent>
+  </w:sdt>
   <w:p>
     <w:pPr>
       <w:pStyle w:val="Rodap"/>
@@ -3446,7 +3416,7 @@
       <w:rPr>
         <w:noProof/>
       </w:rPr>
-      <w:t>23/04/2024</w:t>
+      <w:t>24/04/2024</w:t>
     </w:r>
     <w:r>
       <w:fldChar w:fldCharType="end"/>
@@ -3840,6 +3810,181 @@
     </w:lvl>
   </w:abstractNum>
   <w:abstractNum w:abstractNumId="2" w15:restartNumberingAfterBreak="0">
+    <w:nsid w:val="055D00E9"/>
+    <w:multiLevelType w:val="hybridMultilevel"/>
+    <w:tmpl w:val="61D81A68"/>
+    <w:lvl w:ilvl="0" w:tplc="0816000F">
+      <w:start w:val="1"/>
+      <w:numFmt w:val="decimal"/>
+      <w:lvlText w:val="%1."/>
+      <w:lvlJc w:val="left"/>
+      <w:pPr>
+        <w:ind w:left="1080" w:hanging="360"/>
+      </w:pPr>
+    </w:lvl>
+    <w:lvl w:ilvl="1" w:tplc="08160019" w:tentative="1">
+      <w:start w:val="1"/>
+      <w:numFmt w:val="lowerLetter"/>
+      <w:lvlText w:val="%2."/>
+      <w:lvlJc w:val="left"/>
+      <w:pPr>
+        <w:ind w:left="1800" w:hanging="360"/>
+      </w:pPr>
+    </w:lvl>
+    <w:lvl w:ilvl="2" w:tplc="0816001B" w:tentative="1">
+      <w:start w:val="1"/>
+      <w:numFmt w:val="lowerRoman"/>
+      <w:lvlText w:val="%3."/>
+      <w:lvlJc w:val="right"/>
+      <w:pPr>
+        <w:ind w:left="2520" w:hanging="180"/>
+      </w:pPr>
+    </w:lvl>
+    <w:lvl w:ilvl="3" w:tplc="0816000F" w:tentative="1">
+      <w:start w:val="1"/>
+      <w:numFmt w:val="decimal"/>
+      <w:lvlText w:val="%4."/>
+      <w:lvlJc w:val="left"/>
+      <w:pPr>
+        <w:ind w:left="3240" w:hanging="360"/>
+      </w:pPr>
+    </w:lvl>
+    <w:lvl w:ilvl="4" w:tplc="08160019" w:tentative="1">
+      <w:start w:val="1"/>
+      <w:numFmt w:val="lowerLetter"/>
+      <w:lvlText w:val="%5."/>
+      <w:lvlJc w:val="left"/>
+      <w:pPr>
+        <w:ind w:left="3960" w:hanging="360"/>
+      </w:pPr>
+    </w:lvl>
+    <w:lvl w:ilvl="5" w:tplc="0816001B" w:tentative="1">
+      <w:start w:val="1"/>
+      <w:numFmt w:val="lowerRoman"/>
+      <w:lvlText w:val="%6."/>
+      <w:lvlJc w:val="right"/>
+      <w:pPr>
+        <w:ind w:left="4680" w:hanging="180"/>
+      </w:pPr>
+    </w:lvl>
+    <w:lvl w:ilvl="6" w:tplc="0816000F" w:tentative="1">
+      <w:start w:val="1"/>
+      <w:numFmt w:val="decimal"/>
+      <w:lvlText w:val="%7."/>
+      <w:lvlJc w:val="left"/>
+      <w:pPr>
+        <w:ind w:left="5400" w:hanging="360"/>
+      </w:pPr>
+    </w:lvl>
+    <w:lvl w:ilvl="7" w:tplc="08160019" w:tentative="1">
+      <w:start w:val="1"/>
+      <w:numFmt w:val="lowerLetter"/>
+      <w:lvlText w:val="%8."/>
+      <w:lvlJc w:val="left"/>
+      <w:pPr>
+        <w:ind w:left="6120" w:hanging="360"/>
+      </w:pPr>
+    </w:lvl>
+    <w:lvl w:ilvl="8" w:tplc="0816001B" w:tentative="1">
+      <w:start w:val="1"/>
+      <w:numFmt w:val="lowerRoman"/>
+      <w:lvlText w:val="%9."/>
+      <w:lvlJc w:val="right"/>
+      <w:pPr>
+        <w:ind w:left="6840" w:hanging="180"/>
+      </w:pPr>
+    </w:lvl>
+  </w:abstractNum>
+  <w:abstractNum w:abstractNumId="3" w15:restartNumberingAfterBreak="0">
+    <w:nsid w:val="05F07A7E"/>
+    <w:multiLevelType w:val="hybridMultilevel"/>
+    <w:tmpl w:val="58368316"/>
+    <w:lvl w:ilvl="0" w:tplc="9A6C86F4">
+      <w:start w:val="1"/>
+      <w:numFmt w:val="decimal"/>
+      <w:lvlText w:val="%1."/>
+      <w:lvlJc w:val="left"/>
+      <w:pPr>
+        <w:ind w:left="1069" w:hanging="360"/>
+      </w:pPr>
+      <w:rPr>
+        <w:rFonts w:hint="default"/>
+      </w:rPr>
+    </w:lvl>
+    <w:lvl w:ilvl="1" w:tplc="08160019" w:tentative="1">
+      <w:start w:val="1"/>
+      <w:numFmt w:val="lowerLetter"/>
+      <w:lvlText w:val="%2."/>
+      <w:lvlJc w:val="left"/>
+      <w:pPr>
+        <w:ind w:left="1789" w:hanging="360"/>
+      </w:pPr>
+    </w:lvl>
+    <w:lvl w:ilvl="2" w:tplc="0816001B" w:tentative="1">
+      <w:start w:val="1"/>
+      <w:numFmt w:val="lowerRoman"/>
+      <w:lvlText w:val="%3."/>
+      <w:lvlJc w:val="right"/>
+      <w:pPr>
+        <w:ind w:left="2509" w:hanging="180"/>
+      </w:pPr>
+    </w:lvl>
+    <w:lvl w:ilvl="3" w:tplc="0816000F" w:tentative="1">
+      <w:start w:val="1"/>
+      <w:numFmt w:val="decimal"/>
+      <w:lvlText w:val="%4."/>
+      <w:lvlJc w:val="left"/>
+      <w:pPr>
+        <w:ind w:left="3229" w:hanging="360"/>
+      </w:pPr>
+    </w:lvl>
+    <w:lvl w:ilvl="4" w:tplc="08160019" w:tentative="1">
+      <w:start w:val="1"/>
+      <w:numFmt w:val="lowerLetter"/>
+      <w:lvlText w:val="%5."/>
+      <w:lvlJc w:val="left"/>
+      <w:pPr>
+        <w:ind w:left="3949" w:hanging="360"/>
+      </w:pPr>
+    </w:lvl>
+    <w:lvl w:ilvl="5" w:tplc="0816001B" w:tentative="1">
+      <w:start w:val="1"/>
+      <w:numFmt w:val="lowerRoman"/>
+      <w:lvlText w:val="%6."/>
+      <w:lvlJc w:val="right"/>
+      <w:pPr>
+        <w:ind w:left="4669" w:hanging="180"/>
+      </w:pPr>
+    </w:lvl>
+    <w:lvl w:ilvl="6" w:tplc="0816000F" w:tentative="1">
+      <w:start w:val="1"/>
+      <w:numFmt w:val="decimal"/>
+      <w:lvlText w:val="%7."/>
+      <w:lvlJc w:val="left"/>
+      <w:pPr>
+        <w:ind w:left="5389" w:hanging="360"/>
+      </w:pPr>
+    </w:lvl>
+    <w:lvl w:ilvl="7" w:tplc="08160019" w:tentative="1">
+      <w:start w:val="1"/>
+      <w:numFmt w:val="lowerLetter"/>
+      <w:lvlText w:val="%8."/>
+      <w:lvlJc w:val="left"/>
+      <w:pPr>
+        <w:ind w:left="6109" w:hanging="360"/>
+      </w:pPr>
+    </w:lvl>
+    <w:lvl w:ilvl="8" w:tplc="0816001B" w:tentative="1">
+      <w:start w:val="1"/>
+      <w:numFmt w:val="lowerRoman"/>
+      <w:lvlText w:val="%9."/>
+      <w:lvlJc w:val="right"/>
+      <w:pPr>
+        <w:ind w:left="6829" w:hanging="180"/>
+      </w:pPr>
+    </w:lvl>
+  </w:abstractNum>
+  <w:abstractNum w:abstractNumId="4" w15:restartNumberingAfterBreak="0">
     <w:nsid w:val="07C6549D"/>
     <w:multiLevelType w:val="hybridMultilevel"/>
     <w:tmpl w:val="17FA29B8"/>
@@ -3928,7 +4073,7 @@
       </w:pPr>
     </w:lvl>
   </w:abstractNum>
-  <w:abstractNum w:abstractNumId="3" w15:restartNumberingAfterBreak="0">
+  <w:abstractNum w:abstractNumId="5" w15:restartNumberingAfterBreak="0">
     <w:nsid w:val="08C07031"/>
     <w:multiLevelType w:val="hybridMultilevel"/>
     <w:tmpl w:val="C242F8FC"/>
@@ -4017,7 +4162,7 @@
       </w:pPr>
     </w:lvl>
   </w:abstractNum>
-  <w:abstractNum w:abstractNumId="4" w15:restartNumberingAfterBreak="0">
+  <w:abstractNum w:abstractNumId="6" w15:restartNumberingAfterBreak="0">
     <w:nsid w:val="0992613E"/>
     <w:multiLevelType w:val="hybridMultilevel"/>
     <w:tmpl w:val="00AE68D2"/>
@@ -4106,7 +4251,7 @@
       </w:pPr>
     </w:lvl>
   </w:abstractNum>
-  <w:abstractNum w:abstractNumId="5" w15:restartNumberingAfterBreak="0">
+  <w:abstractNum w:abstractNumId="7" w15:restartNumberingAfterBreak="0">
     <w:nsid w:val="110B05DE"/>
     <w:multiLevelType w:val="hybridMultilevel"/>
     <w:tmpl w:val="F74EEEDA"/>
@@ -4195,7 +4340,120 @@
       </w:pPr>
     </w:lvl>
   </w:abstractNum>
-  <w:abstractNum w:abstractNumId="6" w15:restartNumberingAfterBreak="0">
+  <w:abstractNum w:abstractNumId="8" w15:restartNumberingAfterBreak="0">
+    <w:nsid w:val="12241951"/>
+    <w:multiLevelType w:val="hybridMultilevel"/>
+    <w:tmpl w:val="FC4A4DD8"/>
+    <w:lvl w:ilvl="0" w:tplc="08160003">
+      <w:start w:val="1"/>
+      <w:numFmt w:val="bullet"/>
+      <w:lvlText w:val="o"/>
+      <w:lvlJc w:val="left"/>
+      <w:pPr>
+        <w:ind w:left="1789" w:hanging="360"/>
+      </w:pPr>
+      <w:rPr>
+        <w:rFonts w:ascii="Courier New" w:hAnsi="Courier New" w:cs="Courier New" w:hint="default"/>
+      </w:rPr>
+    </w:lvl>
+    <w:lvl w:ilvl="1" w:tplc="08160003" w:tentative="1">
+      <w:start w:val="1"/>
+      <w:numFmt w:val="bullet"/>
+      <w:lvlText w:val="o"/>
+      <w:lvlJc w:val="left"/>
+      <w:pPr>
+        <w:ind w:left="2509" w:hanging="360"/>
+      </w:pPr>
+      <w:rPr>
+        <w:rFonts w:ascii="Courier New" w:hAnsi="Courier New" w:cs="Courier New" w:hint="default"/>
+      </w:rPr>
+    </w:lvl>
+    <w:lvl w:ilvl="2" w:tplc="08160005" w:tentative="1">
+      <w:start w:val="1"/>
+      <w:numFmt w:val="bullet"/>
+      <w:lvlText w:val=""/>
+      <w:lvlJc w:val="left"/>
+      <w:pPr>
+        <w:ind w:left="3229" w:hanging="360"/>
+      </w:pPr>
+      <w:rPr>
+        <w:rFonts w:ascii="Wingdings" w:hAnsi="Wingdings" w:hint="default"/>
+      </w:rPr>
+    </w:lvl>
+    <w:lvl w:ilvl="3" w:tplc="08160001" w:tentative="1">
+      <w:start w:val="1"/>
+      <w:numFmt w:val="bullet"/>
+      <w:lvlText w:val=""/>
+      <w:lvlJc w:val="left"/>
+      <w:pPr>
+        <w:ind w:left="3949" w:hanging="360"/>
+      </w:pPr>
+      <w:rPr>
+        <w:rFonts w:ascii="Symbol" w:hAnsi="Symbol" w:hint="default"/>
+      </w:rPr>
+    </w:lvl>
+    <w:lvl w:ilvl="4" w:tplc="08160003" w:tentative="1">
+      <w:start w:val="1"/>
+      <w:numFmt w:val="bullet"/>
+      <w:lvlText w:val="o"/>
+      <w:lvlJc w:val="left"/>
+      <w:pPr>
+        <w:ind w:left="4669" w:hanging="360"/>
+      </w:pPr>
+      <w:rPr>
+        <w:rFonts w:ascii="Courier New" w:hAnsi="Courier New" w:cs="Courier New" w:hint="default"/>
+      </w:rPr>
+    </w:lvl>
+    <w:lvl w:ilvl="5" w:tplc="08160005" w:tentative="1">
+      <w:start w:val="1"/>
+      <w:numFmt w:val="bullet"/>
+      <w:lvlText w:val=""/>
+      <w:lvlJc w:val="left"/>
+      <w:pPr>
+        <w:ind w:left="5389" w:hanging="360"/>
+      </w:pPr>
+      <w:rPr>
+        <w:rFonts w:ascii="Wingdings" w:hAnsi="Wingdings" w:hint="default"/>
+      </w:rPr>
+    </w:lvl>
+    <w:lvl w:ilvl="6" w:tplc="08160001" w:tentative="1">
+      <w:start w:val="1"/>
+      <w:numFmt w:val="bullet"/>
+      <w:lvlText w:val=""/>
+      <w:lvlJc w:val="left"/>
+      <w:pPr>
+        <w:ind w:left="6109" w:hanging="360"/>
+      </w:pPr>
+      <w:rPr>
+        <w:rFonts w:ascii="Symbol" w:hAnsi="Symbol" w:hint="default"/>
+      </w:rPr>
+    </w:lvl>
+    <w:lvl w:ilvl="7" w:tplc="08160003" w:tentative="1">
+      <w:start w:val="1"/>
+      <w:numFmt w:val="bullet"/>
+      <w:lvlText w:val="o"/>
+      <w:lvlJc w:val="left"/>
+      <w:pPr>
+        <w:ind w:left="6829" w:hanging="360"/>
+      </w:pPr>
+      <w:rPr>
+        <w:rFonts w:ascii="Courier New" w:hAnsi="Courier New" w:cs="Courier New" w:hint="default"/>
+      </w:rPr>
+    </w:lvl>
+    <w:lvl w:ilvl="8" w:tplc="08160005" w:tentative="1">
+      <w:start w:val="1"/>
+      <w:numFmt w:val="bullet"/>
+      <w:lvlText w:val=""/>
+      <w:lvlJc w:val="left"/>
+      <w:pPr>
+        <w:ind w:left="7549" w:hanging="360"/>
+      </w:pPr>
+      <w:rPr>
+        <w:rFonts w:ascii="Wingdings" w:hAnsi="Wingdings" w:hint="default"/>
+      </w:rPr>
+    </w:lvl>
+  </w:abstractNum>
+  <w:abstractNum w:abstractNumId="9" w15:restartNumberingAfterBreak="0">
     <w:nsid w:val="1A5433A1"/>
     <w:multiLevelType w:val="hybridMultilevel"/>
     <w:tmpl w:val="697647C8"/>
@@ -4284,7 +4542,7 @@
       </w:pPr>
     </w:lvl>
   </w:abstractNum>
-  <w:abstractNum w:abstractNumId="7" w15:restartNumberingAfterBreak="0">
+  <w:abstractNum w:abstractNumId="10" w15:restartNumberingAfterBreak="0">
     <w:nsid w:val="3398017F"/>
     <w:multiLevelType w:val="hybridMultilevel"/>
     <w:tmpl w:val="74C2AB80"/>
@@ -4398,7 +4656,7 @@
       </w:rPr>
     </w:lvl>
   </w:abstractNum>
-  <w:abstractNum w:abstractNumId="8" w15:restartNumberingAfterBreak="0">
+  <w:abstractNum w:abstractNumId="11" w15:restartNumberingAfterBreak="0">
     <w:nsid w:val="34322D84"/>
     <w:multiLevelType w:val="hybridMultilevel"/>
     <w:tmpl w:val="6C2423D2"/>
@@ -4487,7 +4745,7 @@
       </w:pPr>
     </w:lvl>
   </w:abstractNum>
-  <w:abstractNum w:abstractNumId="9" w15:restartNumberingAfterBreak="0">
+  <w:abstractNum w:abstractNumId="12" w15:restartNumberingAfterBreak="0">
     <w:nsid w:val="386D64B0"/>
     <w:multiLevelType w:val="hybridMultilevel"/>
     <w:tmpl w:val="1ADE3B2A"/>
@@ -4576,7 +4834,120 @@
       </w:pPr>
     </w:lvl>
   </w:abstractNum>
-  <w:abstractNum w:abstractNumId="10" w15:restartNumberingAfterBreak="0">
+  <w:abstractNum w:abstractNumId="13" w15:restartNumberingAfterBreak="0">
+    <w:nsid w:val="3A476CE9"/>
+    <w:multiLevelType w:val="hybridMultilevel"/>
+    <w:tmpl w:val="E5EC4AB2"/>
+    <w:lvl w:ilvl="0" w:tplc="08160003">
+      <w:start w:val="1"/>
+      <w:numFmt w:val="bullet"/>
+      <w:lvlText w:val="o"/>
+      <w:lvlJc w:val="left"/>
+      <w:pPr>
+        <w:ind w:left="1440" w:hanging="360"/>
+      </w:pPr>
+      <w:rPr>
+        <w:rFonts w:ascii="Courier New" w:hAnsi="Courier New" w:cs="Courier New" w:hint="default"/>
+      </w:rPr>
+    </w:lvl>
+    <w:lvl w:ilvl="1" w:tplc="08160003" w:tentative="1">
+      <w:start w:val="1"/>
+      <w:numFmt w:val="bullet"/>
+      <w:lvlText w:val="o"/>
+      <w:lvlJc w:val="left"/>
+      <w:pPr>
+        <w:ind w:left="2160" w:hanging="360"/>
+      </w:pPr>
+      <w:rPr>
+        <w:rFonts w:ascii="Courier New" w:hAnsi="Courier New" w:cs="Courier New" w:hint="default"/>
+      </w:rPr>
+    </w:lvl>
+    <w:lvl w:ilvl="2" w:tplc="08160005" w:tentative="1">
+      <w:start w:val="1"/>
+      <w:numFmt w:val="bullet"/>
+      <w:lvlText w:val=""/>
+      <w:lvlJc w:val="left"/>
+      <w:pPr>
+        <w:ind w:left="2880" w:hanging="360"/>
+      </w:pPr>
+      <w:rPr>
+        <w:rFonts w:ascii="Wingdings" w:hAnsi="Wingdings" w:hint="default"/>
+      </w:rPr>
+    </w:lvl>
+    <w:lvl w:ilvl="3" w:tplc="08160001" w:tentative="1">
+      <w:start w:val="1"/>
+      <w:numFmt w:val="bullet"/>
+      <w:lvlText w:val=""/>
+      <w:lvlJc w:val="left"/>
+      <w:pPr>
+        <w:ind w:left="3600" w:hanging="360"/>
+      </w:pPr>
+      <w:rPr>
+        <w:rFonts w:ascii="Symbol" w:hAnsi="Symbol" w:hint="default"/>
+      </w:rPr>
+    </w:lvl>
+    <w:lvl w:ilvl="4" w:tplc="08160003" w:tentative="1">
+      <w:start w:val="1"/>
+      <w:numFmt w:val="bullet"/>
+      <w:lvlText w:val="o"/>
+      <w:lvlJc w:val="left"/>
+      <w:pPr>
+        <w:ind w:left="4320" w:hanging="360"/>
+      </w:pPr>
+      <w:rPr>
+        <w:rFonts w:ascii="Courier New" w:hAnsi="Courier New" w:cs="Courier New" w:hint="default"/>
+      </w:rPr>
+    </w:lvl>
+    <w:lvl w:ilvl="5" w:tplc="08160005" w:tentative="1">
+      <w:start w:val="1"/>
+      <w:numFmt w:val="bullet"/>
+      <w:lvlText w:val=""/>
+      <w:lvlJc w:val="left"/>
+      <w:pPr>
+        <w:ind w:left="5040" w:hanging="360"/>
+      </w:pPr>
+      <w:rPr>
+        <w:rFonts w:ascii="Wingdings" w:hAnsi="Wingdings" w:hint="default"/>
+      </w:rPr>
+    </w:lvl>
+    <w:lvl w:ilvl="6" w:tplc="08160001" w:tentative="1">
+      <w:start w:val="1"/>
+      <w:numFmt w:val="bullet"/>
+      <w:lvlText w:val=""/>
+      <w:lvlJc w:val="left"/>
+      <w:pPr>
+        <w:ind w:left="5760" w:hanging="360"/>
+      </w:pPr>
+      <w:rPr>
+        <w:rFonts w:ascii="Symbol" w:hAnsi="Symbol" w:hint="default"/>
+      </w:rPr>
+    </w:lvl>
+    <w:lvl w:ilvl="7" w:tplc="08160003" w:tentative="1">
+      <w:start w:val="1"/>
+      <w:numFmt w:val="bullet"/>
+      <w:lvlText w:val="o"/>
+      <w:lvlJc w:val="left"/>
+      <w:pPr>
+        <w:ind w:left="6480" w:hanging="360"/>
+      </w:pPr>
+      <w:rPr>
+        <w:rFonts w:ascii="Courier New" w:hAnsi="Courier New" w:cs="Courier New" w:hint="default"/>
+      </w:rPr>
+    </w:lvl>
+    <w:lvl w:ilvl="8" w:tplc="08160005" w:tentative="1">
+      <w:start w:val="1"/>
+      <w:numFmt w:val="bullet"/>
+      <w:lvlText w:val=""/>
+      <w:lvlJc w:val="left"/>
+      <w:pPr>
+        <w:ind w:left="7200" w:hanging="360"/>
+      </w:pPr>
+      <w:rPr>
+        <w:rFonts w:ascii="Wingdings" w:hAnsi="Wingdings" w:hint="default"/>
+      </w:rPr>
+    </w:lvl>
+  </w:abstractNum>
+  <w:abstractNum w:abstractNumId="14" w15:restartNumberingAfterBreak="0">
     <w:nsid w:val="3C6A6CC0"/>
     <w:multiLevelType w:val="hybridMultilevel"/>
     <w:tmpl w:val="61743580"/>
@@ -4665,7 +5036,7 @@
       </w:pPr>
     </w:lvl>
   </w:abstractNum>
-  <w:abstractNum w:abstractNumId="11" w15:restartNumberingAfterBreak="0">
+  <w:abstractNum w:abstractNumId="15" w15:restartNumberingAfterBreak="0">
     <w:nsid w:val="3FB70DAF"/>
     <w:multiLevelType w:val="hybridMultilevel"/>
     <w:tmpl w:val="CF4057E8"/>
@@ -4754,7 +5125,7 @@
       </w:pPr>
     </w:lvl>
   </w:abstractNum>
-  <w:abstractNum w:abstractNumId="12" w15:restartNumberingAfterBreak="0">
+  <w:abstractNum w:abstractNumId="16" w15:restartNumberingAfterBreak="0">
     <w:nsid w:val="438F7A44"/>
     <w:multiLevelType w:val="hybridMultilevel"/>
     <w:tmpl w:val="D186B524"/>
@@ -4844,7 +5215,120 @@
       </w:pPr>
     </w:lvl>
   </w:abstractNum>
-  <w:abstractNum w:abstractNumId="13" w15:restartNumberingAfterBreak="0">
+  <w:abstractNum w:abstractNumId="17" w15:restartNumberingAfterBreak="0">
+    <w:nsid w:val="46DD5C9C"/>
+    <w:multiLevelType w:val="hybridMultilevel"/>
+    <w:tmpl w:val="33FA76CA"/>
+    <w:lvl w:ilvl="0" w:tplc="08160001">
+      <w:start w:val="1"/>
+      <w:numFmt w:val="bullet"/>
+      <w:lvlText w:val=""/>
+      <w:lvlJc w:val="left"/>
+      <w:pPr>
+        <w:ind w:left="720" w:hanging="360"/>
+      </w:pPr>
+      <w:rPr>
+        <w:rFonts w:ascii="Symbol" w:hAnsi="Symbol" w:hint="default"/>
+      </w:rPr>
+    </w:lvl>
+    <w:lvl w:ilvl="1" w:tplc="08160003">
+      <w:start w:val="1"/>
+      <w:numFmt w:val="bullet"/>
+      <w:lvlText w:val="o"/>
+      <w:lvlJc w:val="left"/>
+      <w:pPr>
+        <w:ind w:left="1440" w:hanging="360"/>
+      </w:pPr>
+      <w:rPr>
+        <w:rFonts w:ascii="Courier New" w:hAnsi="Courier New" w:cs="Courier New" w:hint="default"/>
+      </w:rPr>
+    </w:lvl>
+    <w:lvl w:ilvl="2" w:tplc="08160005" w:tentative="1">
+      <w:start w:val="1"/>
+      <w:numFmt w:val="bullet"/>
+      <w:lvlText w:val=""/>
+      <w:lvlJc w:val="left"/>
+      <w:pPr>
+        <w:ind w:left="2160" w:hanging="360"/>
+      </w:pPr>
+      <w:rPr>
+        <w:rFonts w:ascii="Wingdings" w:hAnsi="Wingdings" w:hint="default"/>
+      </w:rPr>
+    </w:lvl>
+    <w:lvl w:ilvl="3" w:tplc="08160001" w:tentative="1">
+      <w:start w:val="1"/>
+      <w:numFmt w:val="bullet"/>
+      <w:lvlText w:val=""/>
+      <w:lvlJc w:val="left"/>
+      <w:pPr>
+        <w:ind w:left="2880" w:hanging="360"/>
+      </w:pPr>
+      <w:rPr>
+        <w:rFonts w:ascii="Symbol" w:hAnsi="Symbol" w:hint="default"/>
+      </w:rPr>
+    </w:lvl>
+    <w:lvl w:ilvl="4" w:tplc="08160003" w:tentative="1">
+      <w:start w:val="1"/>
+      <w:numFmt w:val="bullet"/>
+      <w:lvlText w:val="o"/>
+      <w:lvlJc w:val="left"/>
+      <w:pPr>
+        <w:ind w:left="3600" w:hanging="360"/>
+      </w:pPr>
+      <w:rPr>
+        <w:rFonts w:ascii="Courier New" w:hAnsi="Courier New" w:cs="Courier New" w:hint="default"/>
+      </w:rPr>
+    </w:lvl>
+    <w:lvl w:ilvl="5" w:tplc="08160005" w:tentative="1">
+      <w:start w:val="1"/>
+      <w:numFmt w:val="bullet"/>
+      <w:lvlText w:val=""/>
+      <w:lvlJc w:val="left"/>
+      <w:pPr>
+        <w:ind w:left="4320" w:hanging="360"/>
+      </w:pPr>
+      <w:rPr>
+        <w:rFonts w:ascii="Wingdings" w:hAnsi="Wingdings" w:hint="default"/>
+      </w:rPr>
+    </w:lvl>
+    <w:lvl w:ilvl="6" w:tplc="08160001" w:tentative="1">
+      <w:start w:val="1"/>
+      <w:numFmt w:val="bullet"/>
+      <w:lvlText w:val=""/>
+      <w:lvlJc w:val="left"/>
+      <w:pPr>
+        <w:ind w:left="5040" w:hanging="360"/>
+      </w:pPr>
+      <w:rPr>
+        <w:rFonts w:ascii="Symbol" w:hAnsi="Symbol" w:hint="default"/>
+      </w:rPr>
+    </w:lvl>
+    <w:lvl w:ilvl="7" w:tplc="08160003" w:tentative="1">
+      <w:start w:val="1"/>
+      <w:numFmt w:val="bullet"/>
+      <w:lvlText w:val="o"/>
+      <w:lvlJc w:val="left"/>
+      <w:pPr>
+        <w:ind w:left="5760" w:hanging="360"/>
+      </w:pPr>
+      <w:rPr>
+        <w:rFonts w:ascii="Courier New" w:hAnsi="Courier New" w:cs="Courier New" w:hint="default"/>
+      </w:rPr>
+    </w:lvl>
+    <w:lvl w:ilvl="8" w:tplc="08160005" w:tentative="1">
+      <w:start w:val="1"/>
+      <w:numFmt w:val="bullet"/>
+      <w:lvlText w:val=""/>
+      <w:lvlJc w:val="left"/>
+      <w:pPr>
+        <w:ind w:left="6480" w:hanging="360"/>
+      </w:pPr>
+      <w:rPr>
+        <w:rFonts w:ascii="Wingdings" w:hAnsi="Wingdings" w:hint="default"/>
+      </w:rPr>
+    </w:lvl>
+  </w:abstractNum>
+  <w:abstractNum w:abstractNumId="18" w15:restartNumberingAfterBreak="0">
     <w:nsid w:val="4A6A0D07"/>
     <w:multiLevelType w:val="hybridMultilevel"/>
     <w:tmpl w:val="D5ACC294"/>
@@ -4930,7 +5414,230 @@
       </w:pPr>
     </w:lvl>
   </w:abstractNum>
-  <w:abstractNum w:abstractNumId="14" w15:restartNumberingAfterBreak="0">
+  <w:abstractNum w:abstractNumId="19" w15:restartNumberingAfterBreak="0">
+    <w:nsid w:val="51AE4148"/>
+    <w:multiLevelType w:val="hybridMultilevel"/>
+    <w:tmpl w:val="3F422766"/>
+    <w:lvl w:ilvl="0" w:tplc="08160003">
+      <w:start w:val="1"/>
+      <w:numFmt w:val="bullet"/>
+      <w:lvlText w:val="o"/>
+      <w:lvlJc w:val="left"/>
+      <w:pPr>
+        <w:ind w:left="1800" w:hanging="360"/>
+      </w:pPr>
+      <w:rPr>
+        <w:rFonts w:ascii="Courier New" w:hAnsi="Courier New" w:cs="Courier New" w:hint="default"/>
+      </w:rPr>
+    </w:lvl>
+    <w:lvl w:ilvl="1" w:tplc="08160003" w:tentative="1">
+      <w:start w:val="1"/>
+      <w:numFmt w:val="bullet"/>
+      <w:lvlText w:val="o"/>
+      <w:lvlJc w:val="left"/>
+      <w:pPr>
+        <w:ind w:left="2520" w:hanging="360"/>
+      </w:pPr>
+      <w:rPr>
+        <w:rFonts w:ascii="Courier New" w:hAnsi="Courier New" w:cs="Courier New" w:hint="default"/>
+      </w:rPr>
+    </w:lvl>
+    <w:lvl w:ilvl="2" w:tplc="08160005" w:tentative="1">
+      <w:start w:val="1"/>
+      <w:numFmt w:val="bullet"/>
+      <w:lvlText w:val=""/>
+      <w:lvlJc w:val="left"/>
+      <w:pPr>
+        <w:ind w:left="3240" w:hanging="360"/>
+      </w:pPr>
+      <w:rPr>
+        <w:rFonts w:ascii="Wingdings" w:hAnsi="Wingdings" w:hint="default"/>
+      </w:rPr>
+    </w:lvl>
+    <w:lvl w:ilvl="3" w:tplc="08160001" w:tentative="1">
+      <w:start w:val="1"/>
+      <w:numFmt w:val="bullet"/>
+      <w:lvlText w:val=""/>
+      <w:lvlJc w:val="left"/>
+      <w:pPr>
+        <w:ind w:left="3960" w:hanging="360"/>
+      </w:pPr>
+      <w:rPr>
+        <w:rFonts w:ascii="Symbol" w:hAnsi="Symbol" w:hint="default"/>
+      </w:rPr>
+    </w:lvl>
+    <w:lvl w:ilvl="4" w:tplc="08160003" w:tentative="1">
+      <w:start w:val="1"/>
+      <w:numFmt w:val="bullet"/>
+      <w:lvlText w:val="o"/>
+      <w:lvlJc w:val="left"/>
+      <w:pPr>
+        <w:ind w:left="4680" w:hanging="360"/>
+      </w:pPr>
+      <w:rPr>
+        <w:rFonts w:ascii="Courier New" w:hAnsi="Courier New" w:cs="Courier New" w:hint="default"/>
+      </w:rPr>
+    </w:lvl>
+    <w:lvl w:ilvl="5" w:tplc="08160005" w:tentative="1">
+      <w:start w:val="1"/>
+      <w:numFmt w:val="bullet"/>
+      <w:lvlText w:val=""/>
+      <w:lvlJc w:val="left"/>
+      <w:pPr>
+        <w:ind w:left="5400" w:hanging="360"/>
+      </w:pPr>
+      <w:rPr>
+        <w:rFonts w:ascii="Wingdings" w:hAnsi="Wingdings" w:hint="default"/>
+      </w:rPr>
+    </w:lvl>
+    <w:lvl w:ilvl="6" w:tplc="08160001" w:tentative="1">
+      <w:start w:val="1"/>
+      <w:numFmt w:val="bullet"/>
+      <w:lvlText w:val=""/>
+      <w:lvlJc w:val="left"/>
+      <w:pPr>
+        <w:ind w:left="6120" w:hanging="360"/>
+      </w:pPr>
+      <w:rPr>
+        <w:rFonts w:ascii="Symbol" w:hAnsi="Symbol" w:hint="default"/>
+      </w:rPr>
+    </w:lvl>
+    <w:lvl w:ilvl="7" w:tplc="08160003" w:tentative="1">
+      <w:start w:val="1"/>
+      <w:numFmt w:val="bullet"/>
+      <w:lvlText w:val="o"/>
+      <w:lvlJc w:val="left"/>
+      <w:pPr>
+        <w:ind w:left="6840" w:hanging="360"/>
+      </w:pPr>
+      <w:rPr>
+        <w:rFonts w:ascii="Courier New" w:hAnsi="Courier New" w:cs="Courier New" w:hint="default"/>
+      </w:rPr>
+    </w:lvl>
+    <w:lvl w:ilvl="8" w:tplc="08160005" w:tentative="1">
+      <w:start w:val="1"/>
+      <w:numFmt w:val="bullet"/>
+      <w:lvlText w:val=""/>
+      <w:lvlJc w:val="left"/>
+      <w:pPr>
+        <w:ind w:left="7560" w:hanging="360"/>
+      </w:pPr>
+      <w:rPr>
+        <w:rFonts w:ascii="Wingdings" w:hAnsi="Wingdings" w:hint="default"/>
+      </w:rPr>
+    </w:lvl>
+  </w:abstractNum>
+  <w:abstractNum w:abstractNumId="20" w15:restartNumberingAfterBreak="0">
+    <w:nsid w:val="52F3709E"/>
+    <w:multiLevelType w:val="hybridMultilevel"/>
+    <w:tmpl w:val="E61678EC"/>
+    <w:lvl w:ilvl="0" w:tplc="FFFFFFFF">
+      <w:start w:val="1"/>
+      <w:numFmt w:val="bullet"/>
+      <w:lvlText w:val=""/>
+      <w:lvlJc w:val="left"/>
+      <w:pPr>
+        <w:ind w:left="1440" w:hanging="360"/>
+      </w:pPr>
+      <w:rPr>
+        <w:rFonts w:ascii="Symbol" w:hAnsi="Symbol" w:hint="default"/>
+      </w:rPr>
+    </w:lvl>
+    <w:lvl w:ilvl="1" w:tplc="0816000F">
+      <w:start w:val="1"/>
+      <w:numFmt w:val="decimal"/>
+      <w:lvlText w:val="%2."/>
+      <w:lvlJc w:val="left"/>
+      <w:pPr>
+        <w:ind w:left="2160" w:hanging="360"/>
+      </w:pPr>
+    </w:lvl>
+    <w:lvl w:ilvl="2" w:tplc="FFFFFFFF" w:tentative="1">
+      <w:start w:val="1"/>
+      <w:numFmt w:val="bullet"/>
+      <w:lvlText w:val=""/>
+      <w:lvlJc w:val="left"/>
+      <w:pPr>
+        <w:ind w:left="2880" w:hanging="360"/>
+      </w:pPr>
+      <w:rPr>
+        <w:rFonts w:ascii="Wingdings" w:hAnsi="Wingdings" w:hint="default"/>
+      </w:rPr>
+    </w:lvl>
+    <w:lvl w:ilvl="3" w:tplc="FFFFFFFF" w:tentative="1">
+      <w:start w:val="1"/>
+      <w:numFmt w:val="bullet"/>
+      <w:lvlText w:val=""/>
+      <w:lvlJc w:val="left"/>
+      <w:pPr>
+        <w:ind w:left="3600" w:hanging="360"/>
+      </w:pPr>
+      <w:rPr>
+        <w:rFonts w:ascii="Symbol" w:hAnsi="Symbol" w:hint="default"/>
+      </w:rPr>
+    </w:lvl>
+    <w:lvl w:ilvl="4" w:tplc="FFFFFFFF" w:tentative="1">
+      <w:start w:val="1"/>
+      <w:numFmt w:val="bullet"/>
+      <w:lvlText w:val="o"/>
+      <w:lvlJc w:val="left"/>
+      <w:pPr>
+        <w:ind w:left="4320" w:hanging="360"/>
+      </w:pPr>
+      <w:rPr>
+        <w:rFonts w:ascii="Courier New" w:hAnsi="Courier New" w:cs="Courier New" w:hint="default"/>
+      </w:rPr>
+    </w:lvl>
+    <w:lvl w:ilvl="5" w:tplc="FFFFFFFF" w:tentative="1">
+      <w:start w:val="1"/>
+      <w:numFmt w:val="bullet"/>
+      <w:lvlText w:val=""/>
+      <w:lvlJc w:val="left"/>
+      <w:pPr>
+        <w:ind w:left="5040" w:hanging="360"/>
+      </w:pPr>
+      <w:rPr>
+        <w:rFonts w:ascii="Wingdings" w:hAnsi="Wingdings" w:hint="default"/>
+      </w:rPr>
+    </w:lvl>
+    <w:lvl w:ilvl="6" w:tplc="FFFFFFFF" w:tentative="1">
+      <w:start w:val="1"/>
+      <w:numFmt w:val="bullet"/>
+      <w:lvlText w:val=""/>
+      <w:lvlJc w:val="left"/>
+      <w:pPr>
+        <w:ind w:left="5760" w:hanging="360"/>
+      </w:pPr>
+      <w:rPr>
+        <w:rFonts w:ascii="Symbol" w:hAnsi="Symbol" w:hint="default"/>
+      </w:rPr>
+    </w:lvl>
+    <w:lvl w:ilvl="7" w:tplc="FFFFFFFF" w:tentative="1">
+      <w:start w:val="1"/>
+      <w:numFmt w:val="bullet"/>
+      <w:lvlText w:val="o"/>
+      <w:lvlJc w:val="left"/>
+      <w:pPr>
+        <w:ind w:left="6480" w:hanging="360"/>
+      </w:pPr>
+      <w:rPr>
+        <w:rFonts w:ascii="Courier New" w:hAnsi="Courier New" w:cs="Courier New" w:hint="default"/>
+      </w:rPr>
+    </w:lvl>
+    <w:lvl w:ilvl="8" w:tplc="FFFFFFFF" w:tentative="1">
+      <w:start w:val="1"/>
+      <w:numFmt w:val="bullet"/>
+      <w:lvlText w:val=""/>
+      <w:lvlJc w:val="left"/>
+      <w:pPr>
+        <w:ind w:left="7200" w:hanging="360"/>
+      </w:pPr>
+      <w:rPr>
+        <w:rFonts w:ascii="Wingdings" w:hAnsi="Wingdings" w:hint="default"/>
+      </w:rPr>
+    </w:lvl>
+  </w:abstractNum>
+  <w:abstractNum w:abstractNumId="21" w15:restartNumberingAfterBreak="0">
     <w:nsid w:val="574B1864"/>
     <w:multiLevelType w:val="hybridMultilevel"/>
     <w:tmpl w:val="4D52A9B8"/>
@@ -5021,7 +5728,7 @@
       </w:pPr>
     </w:lvl>
   </w:abstractNum>
-  <w:abstractNum w:abstractNumId="15" w15:restartNumberingAfterBreak="0">
+  <w:abstractNum w:abstractNumId="22" w15:restartNumberingAfterBreak="0">
     <w:nsid w:val="600C72FB"/>
     <w:multiLevelType w:val="hybridMultilevel"/>
     <w:tmpl w:val="4B94FA34"/>
@@ -5110,7 +5817,7 @@
       </w:pPr>
     </w:lvl>
   </w:abstractNum>
-  <w:abstractNum w:abstractNumId="16" w15:restartNumberingAfterBreak="0">
+  <w:abstractNum w:abstractNumId="23" w15:restartNumberingAfterBreak="0">
     <w:nsid w:val="60A72405"/>
     <w:multiLevelType w:val="hybridMultilevel"/>
     <w:tmpl w:val="E9C85ADA"/>
@@ -5199,7 +5906,7 @@
       </w:pPr>
     </w:lvl>
   </w:abstractNum>
-  <w:abstractNum w:abstractNumId="17" w15:restartNumberingAfterBreak="0">
+  <w:abstractNum w:abstractNumId="24" w15:restartNumberingAfterBreak="0">
     <w:nsid w:val="60D9205A"/>
     <w:multiLevelType w:val="hybridMultilevel"/>
     <w:tmpl w:val="E8E0880A"/>
@@ -5285,7 +5992,7 @@
       </w:pPr>
     </w:lvl>
   </w:abstractNum>
-  <w:abstractNum w:abstractNumId="18" w15:restartNumberingAfterBreak="0">
+  <w:abstractNum w:abstractNumId="25" w15:restartNumberingAfterBreak="0">
     <w:nsid w:val="65042314"/>
     <w:multiLevelType w:val="hybridMultilevel"/>
     <w:tmpl w:val="3420FCB4"/>
@@ -5374,7 +6081,7 @@
       </w:pPr>
     </w:lvl>
   </w:abstractNum>
-  <w:abstractNum w:abstractNumId="19" w15:restartNumberingAfterBreak="0">
+  <w:abstractNum w:abstractNumId="26" w15:restartNumberingAfterBreak="0">
     <w:nsid w:val="67C4096B"/>
     <w:multiLevelType w:val="hybridMultilevel"/>
     <w:tmpl w:val="CC3A6B44"/>
@@ -5487,7 +6194,7 @@
       </w:rPr>
     </w:lvl>
   </w:abstractNum>
-  <w:abstractNum w:abstractNumId="20" w15:restartNumberingAfterBreak="0">
+  <w:abstractNum w:abstractNumId="27" w15:restartNumberingAfterBreak="0">
     <w:nsid w:val="6E0B62D3"/>
     <w:multiLevelType w:val="hybridMultilevel"/>
     <w:tmpl w:val="4CD28D1A"/>
@@ -5576,7 +6283,7 @@
       </w:pPr>
     </w:lvl>
   </w:abstractNum>
-  <w:abstractNum w:abstractNumId="21" w15:restartNumberingAfterBreak="0">
+  <w:abstractNum w:abstractNumId="28" w15:restartNumberingAfterBreak="0">
     <w:nsid w:val="6E0F1174"/>
     <w:multiLevelType w:val="hybridMultilevel"/>
     <w:tmpl w:val="57061552"/>
@@ -5665,71 +6372,208 @@
       </w:pPr>
     </w:lvl>
   </w:abstractNum>
+  <w:abstractNum w:abstractNumId="29" w15:restartNumberingAfterBreak="0">
+    <w:nsid w:val="7BB825EE"/>
+    <w:multiLevelType w:val="hybridMultilevel"/>
+    <w:tmpl w:val="C59C6600"/>
+    <w:lvl w:ilvl="0" w:tplc="08160003">
+      <w:start w:val="1"/>
+      <w:numFmt w:val="bullet"/>
+      <w:lvlText w:val="o"/>
+      <w:lvlJc w:val="left"/>
+      <w:pPr>
+        <w:ind w:left="1789" w:hanging="360"/>
+      </w:pPr>
+      <w:rPr>
+        <w:rFonts w:ascii="Courier New" w:hAnsi="Courier New" w:cs="Courier New" w:hint="default"/>
+      </w:rPr>
+    </w:lvl>
+    <w:lvl w:ilvl="1" w:tplc="08160003" w:tentative="1">
+      <w:start w:val="1"/>
+      <w:numFmt w:val="bullet"/>
+      <w:lvlText w:val="o"/>
+      <w:lvlJc w:val="left"/>
+      <w:pPr>
+        <w:ind w:left="2509" w:hanging="360"/>
+      </w:pPr>
+      <w:rPr>
+        <w:rFonts w:ascii="Courier New" w:hAnsi="Courier New" w:cs="Courier New" w:hint="default"/>
+      </w:rPr>
+    </w:lvl>
+    <w:lvl w:ilvl="2" w:tplc="08160005" w:tentative="1">
+      <w:start w:val="1"/>
+      <w:numFmt w:val="bullet"/>
+      <w:lvlText w:val=""/>
+      <w:lvlJc w:val="left"/>
+      <w:pPr>
+        <w:ind w:left="3229" w:hanging="360"/>
+      </w:pPr>
+      <w:rPr>
+        <w:rFonts w:ascii="Wingdings" w:hAnsi="Wingdings" w:hint="default"/>
+      </w:rPr>
+    </w:lvl>
+    <w:lvl w:ilvl="3" w:tplc="08160001" w:tentative="1">
+      <w:start w:val="1"/>
+      <w:numFmt w:val="bullet"/>
+      <w:lvlText w:val=""/>
+      <w:lvlJc w:val="left"/>
+      <w:pPr>
+        <w:ind w:left="3949" w:hanging="360"/>
+      </w:pPr>
+      <w:rPr>
+        <w:rFonts w:ascii="Symbol" w:hAnsi="Symbol" w:hint="default"/>
+      </w:rPr>
+    </w:lvl>
+    <w:lvl w:ilvl="4" w:tplc="08160003" w:tentative="1">
+      <w:start w:val="1"/>
+      <w:numFmt w:val="bullet"/>
+      <w:lvlText w:val="o"/>
+      <w:lvlJc w:val="left"/>
+      <w:pPr>
+        <w:ind w:left="4669" w:hanging="360"/>
+      </w:pPr>
+      <w:rPr>
+        <w:rFonts w:ascii="Courier New" w:hAnsi="Courier New" w:cs="Courier New" w:hint="default"/>
+      </w:rPr>
+    </w:lvl>
+    <w:lvl w:ilvl="5" w:tplc="08160005" w:tentative="1">
+      <w:start w:val="1"/>
+      <w:numFmt w:val="bullet"/>
+      <w:lvlText w:val=""/>
+      <w:lvlJc w:val="left"/>
+      <w:pPr>
+        <w:ind w:left="5389" w:hanging="360"/>
+      </w:pPr>
+      <w:rPr>
+        <w:rFonts w:ascii="Wingdings" w:hAnsi="Wingdings" w:hint="default"/>
+      </w:rPr>
+    </w:lvl>
+    <w:lvl w:ilvl="6" w:tplc="08160001" w:tentative="1">
+      <w:start w:val="1"/>
+      <w:numFmt w:val="bullet"/>
+      <w:lvlText w:val=""/>
+      <w:lvlJc w:val="left"/>
+      <w:pPr>
+        <w:ind w:left="6109" w:hanging="360"/>
+      </w:pPr>
+      <w:rPr>
+        <w:rFonts w:ascii="Symbol" w:hAnsi="Symbol" w:hint="default"/>
+      </w:rPr>
+    </w:lvl>
+    <w:lvl w:ilvl="7" w:tplc="08160003" w:tentative="1">
+      <w:start w:val="1"/>
+      <w:numFmt w:val="bullet"/>
+      <w:lvlText w:val="o"/>
+      <w:lvlJc w:val="left"/>
+      <w:pPr>
+        <w:ind w:left="6829" w:hanging="360"/>
+      </w:pPr>
+      <w:rPr>
+        <w:rFonts w:ascii="Courier New" w:hAnsi="Courier New" w:cs="Courier New" w:hint="default"/>
+      </w:rPr>
+    </w:lvl>
+    <w:lvl w:ilvl="8" w:tplc="08160005" w:tentative="1">
+      <w:start w:val="1"/>
+      <w:numFmt w:val="bullet"/>
+      <w:lvlText w:val=""/>
+      <w:lvlJc w:val="left"/>
+      <w:pPr>
+        <w:ind w:left="7549" w:hanging="360"/>
+      </w:pPr>
+      <w:rPr>
+        <w:rFonts w:ascii="Wingdings" w:hAnsi="Wingdings" w:hint="default"/>
+      </w:rPr>
+    </w:lvl>
+  </w:abstractNum>
   <w:num w:numId="1" w16cid:durableId="1546404390">
-    <w:abstractNumId w:val="17"/>
+    <w:abstractNumId w:val="24"/>
   </w:num>
   <w:num w:numId="2" w16cid:durableId="1421945630">
-    <w:abstractNumId w:val="13"/>
+    <w:abstractNumId w:val="18"/>
   </w:num>
   <w:num w:numId="3" w16cid:durableId="32074168">
+    <w:abstractNumId w:val="15"/>
+  </w:num>
+  <w:num w:numId="4" w16cid:durableId="1537742204">
+    <w:abstractNumId w:val="26"/>
+  </w:num>
+  <w:num w:numId="5" w16cid:durableId="2094426194">
+    <w:abstractNumId w:val="25"/>
+  </w:num>
+  <w:num w:numId="6" w16cid:durableId="498813483">
+    <w:abstractNumId w:val="4"/>
+  </w:num>
+  <w:num w:numId="7" w16cid:durableId="1849059162">
+    <w:abstractNumId w:val="12"/>
+  </w:num>
+  <w:num w:numId="8" w16cid:durableId="928083121">
     <w:abstractNumId w:val="11"/>
   </w:num>
-  <w:num w:numId="4" w16cid:durableId="1537742204">
-    <w:abstractNumId w:val="19"/>
-  </w:num>
-  <w:num w:numId="5" w16cid:durableId="2094426194">
-    <w:abstractNumId w:val="18"/>
-  </w:num>
-  <w:num w:numId="6" w16cid:durableId="498813483">
-    <w:abstractNumId w:val="2"/>
-  </w:num>
-  <w:num w:numId="7" w16cid:durableId="1849059162">
+  <w:num w:numId="9" w16cid:durableId="1378317400">
     <w:abstractNumId w:val="9"/>
-  </w:num>
-  <w:num w:numId="8" w16cid:durableId="928083121">
-    <w:abstractNumId w:val="8"/>
-  </w:num>
-  <w:num w:numId="9" w16cid:durableId="1378317400">
-    <w:abstractNumId w:val="6"/>
   </w:num>
   <w:num w:numId="10" w16cid:durableId="1798984882">
     <w:abstractNumId w:val="1"/>
   </w:num>
   <w:num w:numId="11" w16cid:durableId="1473212692">
-    <w:abstractNumId w:val="4"/>
+    <w:abstractNumId w:val="6"/>
   </w:num>
   <w:num w:numId="12" w16cid:durableId="198737299">
-    <w:abstractNumId w:val="14"/>
+    <w:abstractNumId w:val="21"/>
   </w:num>
   <w:num w:numId="13" w16cid:durableId="723722543">
-    <w:abstractNumId w:val="15"/>
+    <w:abstractNumId w:val="22"/>
   </w:num>
   <w:num w:numId="14" w16cid:durableId="593901200">
-    <w:abstractNumId w:val="5"/>
+    <w:abstractNumId w:val="7"/>
   </w:num>
   <w:num w:numId="15" w16cid:durableId="345404545">
-    <w:abstractNumId w:val="16"/>
+    <w:abstractNumId w:val="23"/>
   </w:num>
   <w:num w:numId="16" w16cid:durableId="1545630717">
-    <w:abstractNumId w:val="20"/>
+    <w:abstractNumId w:val="27"/>
   </w:num>
   <w:num w:numId="17" w16cid:durableId="1384866872">
     <w:abstractNumId w:val="0"/>
   </w:num>
   <w:num w:numId="18" w16cid:durableId="1585265532">
-    <w:abstractNumId w:val="21"/>
+    <w:abstractNumId w:val="28"/>
   </w:num>
   <w:num w:numId="19" w16cid:durableId="2001612101">
+    <w:abstractNumId w:val="5"/>
+  </w:num>
+  <w:num w:numId="20" w16cid:durableId="551503203">
+    <w:abstractNumId w:val="14"/>
+  </w:num>
+  <w:num w:numId="21" w16cid:durableId="1372682376">
+    <w:abstractNumId w:val="16"/>
+  </w:num>
+  <w:num w:numId="22" w16cid:durableId="526411390">
+    <w:abstractNumId w:val="10"/>
+  </w:num>
+  <w:num w:numId="23" w16cid:durableId="601959067">
+    <w:abstractNumId w:val="17"/>
+  </w:num>
+  <w:num w:numId="24" w16cid:durableId="1647782354">
+    <w:abstractNumId w:val="2"/>
+  </w:num>
+  <w:num w:numId="25" w16cid:durableId="475806035">
+    <w:abstractNumId w:val="20"/>
+  </w:num>
+  <w:num w:numId="26" w16cid:durableId="608439914">
+    <w:abstractNumId w:val="13"/>
+  </w:num>
+  <w:num w:numId="27" w16cid:durableId="591813262">
     <w:abstractNumId w:val="3"/>
   </w:num>
-  <w:num w:numId="20" w16cid:durableId="551503203">
-    <w:abstractNumId w:val="10"/>
+  <w:num w:numId="28" w16cid:durableId="639649806">
+    <w:abstractNumId w:val="29"/>
   </w:num>
-  <w:num w:numId="21" w16cid:durableId="1372682376">
-    <w:abstractNumId w:val="12"/>
+  <w:num w:numId="29" w16cid:durableId="1121654717">
+    <w:abstractNumId w:val="19"/>
   </w:num>
-  <w:num w:numId="22" w16cid:durableId="526411390">
-    <w:abstractNumId w:val="7"/>
+  <w:num w:numId="30" w16cid:durableId="1201435642">
+    <w:abstractNumId w:val="8"/>
   </w:num>
 </w:numbering>
 </file>
@@ -6879,6 +7723,99 @@
       </w:tcPr>
     </w:tblStylePr>
   </w:style>
+  <w:style w:type="table" w:styleId="SimplesTabela3">
+    <w:name w:val="Plain Table 3"/>
+    <w:basedOn w:val="Tabelanormal"/>
+    <w:uiPriority w:val="43"/>
+    <w:rsid w:val="00A56EC7"/>
+    <w:pPr>
+      <w:spacing w:after="0" w:line="240" w:lineRule="auto"/>
+    </w:pPr>
+    <w:tblPr>
+      <w:tblStyleRowBandSize w:val="1"/>
+      <w:tblStyleColBandSize w:val="1"/>
+    </w:tblPr>
+    <w:tblStylePr w:type="firstRow">
+      <w:rPr>
+        <w:b/>
+        <w:bCs/>
+        <w:caps/>
+      </w:rPr>
+      <w:tblPr/>
+      <w:tcPr>
+        <w:tcBorders>
+          <w:bottom w:val="single" w:sz="4" w:space="0" w:color="7F7F7F" w:themeColor="text1" w:themeTint="80"/>
+        </w:tcBorders>
+      </w:tcPr>
+    </w:tblStylePr>
+    <w:tblStylePr w:type="lastRow">
+      <w:rPr>
+        <w:b/>
+        <w:bCs/>
+        <w:caps/>
+      </w:rPr>
+      <w:tblPr/>
+      <w:tcPr>
+        <w:tcBorders>
+          <w:top w:val="nil"/>
+        </w:tcBorders>
+      </w:tcPr>
+    </w:tblStylePr>
+    <w:tblStylePr w:type="firstCol">
+      <w:rPr>
+        <w:b/>
+        <w:bCs/>
+        <w:caps/>
+      </w:rPr>
+      <w:tblPr/>
+      <w:tcPr>
+        <w:tcBorders>
+          <w:right w:val="single" w:sz="4" w:space="0" w:color="7F7F7F" w:themeColor="text1" w:themeTint="80"/>
+        </w:tcBorders>
+      </w:tcPr>
+    </w:tblStylePr>
+    <w:tblStylePr w:type="lastCol">
+      <w:rPr>
+        <w:b/>
+        <w:bCs/>
+        <w:caps/>
+      </w:rPr>
+      <w:tblPr/>
+      <w:tcPr>
+        <w:tcBorders>
+          <w:left w:val="nil"/>
+        </w:tcBorders>
+      </w:tcPr>
+    </w:tblStylePr>
+    <w:tblStylePr w:type="band1Vert">
+      <w:tblPr/>
+      <w:tcPr>
+        <w:shd w:val="clear" w:color="auto" w:fill="F2F2F2" w:themeFill="background1" w:themeFillShade="F2"/>
+      </w:tcPr>
+    </w:tblStylePr>
+    <w:tblStylePr w:type="band1Horz">
+      <w:tblPr/>
+      <w:tcPr>
+        <w:shd w:val="clear" w:color="auto" w:fill="F2F2F2" w:themeFill="background1" w:themeFillShade="F2"/>
+      </w:tcPr>
+    </w:tblStylePr>
+    <w:tblStylePr w:type="neCell">
+      <w:tblPr/>
+      <w:tcPr>
+        <w:tcBorders>
+          <w:left w:val="nil"/>
+        </w:tcBorders>
+      </w:tcPr>
+    </w:tblStylePr>
+    <w:tblStylePr w:type="nwCell">
+      <w:tblPr/>
+      <w:tcPr>
+        <w:tcBorders>
+          <w:right w:val="nil"/>
+        </w:tcBorders>
+      </w:tcPr>
+    </w:tblStylePr>
+  </w:style>
 </w:styles>
 </file>
 

</xml_diff>

<commit_message>
fixed language and clarity
</commit_message>
<xml_diff>
--- a/projeto/fase2/trab2.docx
+++ b/projeto/fase2/trab2.docx
@@ -1,10 +1,10 @@
 
 <file path=word/document.xml><?xml version="1.0" encoding="utf-8"?>
-<w:document xmlns:wpc="http://schemas.microsoft.com/office/word/2010/wordprocessingCanvas" xmlns:cx="http://schemas.microsoft.com/office/drawing/2014/chartex" xmlns:cx1="http://schemas.microsoft.com/office/drawing/2015/9/8/chartex" xmlns:cx2="http://schemas.microsoft.com/office/drawing/2015/10/21/chartex" xmlns:cx3="http://schemas.microsoft.com/office/drawing/2016/5/9/chartex" xmlns:cx4="http://schemas.microsoft.com/office/drawing/2016/5/10/chartex" xmlns:cx5="http://schemas.microsoft.com/office/drawing/2016/5/11/chartex" xmlns:cx6="http://schemas.microsoft.com/office/drawing/2016/5/12/chartex" xmlns:cx7="http://schemas.microsoft.com/office/drawing/2016/5/13/chartex" xmlns:cx8="http://schemas.microsoft.com/office/drawing/2016/5/14/chartex" xmlns:mc="http://schemas.openxmlformats.org/markup-compatibility/2006" xmlns:aink="http://schemas.microsoft.com/office/drawing/2016/ink" xmlns:am3d="http://schemas.microsoft.com/office/drawing/2017/model3d" xmlns:o="urn:schemas-microsoft-com:office:office" xmlns:oel="http://schemas.microsoft.com/office/2019/extlst" xmlns:r="http://schemas.openxmlformats.org/officeDocument/2006/relationships" xmlns:m="http://schemas.openxmlformats.org/officeDocument/2006/math" xmlns:v="urn:schemas-microsoft-com:vml" xmlns:wp14="http://schemas.microsoft.com/office/word/2010/wordprocessingDrawing" xmlns:wp="http://schemas.openxmlformats.org/drawingml/2006/wordprocessingDrawing" xmlns:w10="urn:schemas-microsoft-com:office:word" xmlns:w="http://schemas.openxmlformats.org/wordprocessingml/2006/main" xmlns:w14="http://schemas.microsoft.com/office/word/2010/wordml" xmlns:w15="http://schemas.microsoft.com/office/word/2012/wordml" xmlns:w16cex="http://schemas.microsoft.com/office/word/2018/wordml/cex" xmlns:w16cid="http://schemas.microsoft.com/office/word/2016/wordml/cid" xmlns:w16="http://schemas.microsoft.com/office/word/2018/wordml" xmlns:w16sdtdh="http://schemas.microsoft.com/office/word/2020/wordml/sdtdatahash" xmlns:w16se="http://schemas.microsoft.com/office/word/2015/wordml/symex" xmlns:wpg="http://schemas.microsoft.com/office/word/2010/wordprocessingGroup" xmlns:wpi="http://schemas.microsoft.com/office/word/2010/wordprocessingInk" xmlns:wne="http://schemas.microsoft.com/office/word/2006/wordml" xmlns:wps="http://schemas.microsoft.com/office/word/2010/wordprocessingShape" mc:Ignorable="w14 w15 w16se w16cid w16 w16cex w16sdtdh wp14">
+<w:document xmlns:wpc="http://schemas.microsoft.com/office/word/2010/wordprocessingCanvas" xmlns:cx="http://schemas.microsoft.com/office/drawing/2014/chartex" xmlns:cx1="http://schemas.microsoft.com/office/drawing/2015/9/8/chartex" xmlns:cx2="http://schemas.microsoft.com/office/drawing/2015/10/21/chartex" xmlns:cx3="http://schemas.microsoft.com/office/drawing/2016/5/9/chartex" xmlns:cx4="http://schemas.microsoft.com/office/drawing/2016/5/10/chartex" xmlns:cx5="http://schemas.microsoft.com/office/drawing/2016/5/11/chartex" xmlns:cx6="http://schemas.microsoft.com/office/drawing/2016/5/12/chartex" xmlns:cx7="http://schemas.microsoft.com/office/drawing/2016/5/13/chartex" xmlns:cx8="http://schemas.microsoft.com/office/drawing/2016/5/14/chartex" xmlns:mc="http://schemas.openxmlformats.org/markup-compatibility/2006" xmlns:aink="http://schemas.microsoft.com/office/drawing/2016/ink" xmlns:am3d="http://schemas.microsoft.com/office/drawing/2017/model3d" xmlns:o="urn:schemas-microsoft-com:office:office" xmlns:oel="http://schemas.microsoft.com/office/2019/extlst" xmlns:r="http://schemas.openxmlformats.org/officeDocument/2006/relationships" xmlns:m="http://schemas.openxmlformats.org/officeDocument/2006/math" xmlns:v="urn:schemas-microsoft-com:vml" xmlns:wp14="http://schemas.microsoft.com/office/word/2010/wordprocessingDrawing" xmlns:wp="http://schemas.openxmlformats.org/drawingml/2006/wordprocessingDrawing" xmlns:w10="urn:schemas-microsoft-com:office:word" xmlns:w="http://schemas.openxmlformats.org/wordprocessingml/2006/main" xmlns:w14="http://schemas.microsoft.com/office/word/2010/wordml" xmlns:w15="http://schemas.microsoft.com/office/word/2012/wordml" xmlns:w16cex="http://schemas.microsoft.com/office/word/2018/wordml/cex" xmlns:w16cid="http://schemas.microsoft.com/office/word/2016/wordml/cid" xmlns:w16="http://schemas.microsoft.com/office/word/2018/wordml" xmlns:w16du="http://schemas.microsoft.com/office/word/2023/wordml/word16du" xmlns:w16sdtdh="http://schemas.microsoft.com/office/word/2020/wordml/sdtdatahash" xmlns:w16se="http://schemas.microsoft.com/office/word/2015/wordml/symex" xmlns:wpg="http://schemas.microsoft.com/office/word/2010/wordprocessingGroup" xmlns:wpi="http://schemas.microsoft.com/office/word/2010/wordprocessingInk" xmlns:wne="http://schemas.microsoft.com/office/word/2006/wordml" xmlns:wps="http://schemas.microsoft.com/office/word/2010/wordprocessingShape" mc:Ignorable="w14 w15 w16se w16cid w16 w16cex w16sdtdh w16du wp14">
   <w:body>
     <w:p>
       <w:pPr>
-        <w:pStyle w:val="Ttulo"/>
+        <w:pStyle w:val="Title"/>
         <w:jc w:val="left"/>
         <w:rPr>
           <w:noProof/>
@@ -13,7 +13,7 @@
     </w:p>
     <w:p>
       <w:pPr>
-        <w:pStyle w:val="Ttulo"/>
+        <w:pStyle w:val="Title"/>
         <w:jc w:val="center"/>
         <w:rPr>
           <w:sz w:val="60"/>
@@ -87,7 +87,7 @@
     </w:p>
     <w:p>
       <w:pPr>
-        <w:pStyle w:val="Ttulo1"/>
+        <w:pStyle w:val="Heading1"/>
         <w:jc w:val="center"/>
         <w:rPr>
           <w:rFonts w:cs="Times New Roman"/>
@@ -122,7 +122,7 @@
     </w:p>
     <w:p>
       <w:pPr>
-        <w:pStyle w:val="Ttulo1"/>
+        <w:pStyle w:val="Heading1"/>
         <w:jc w:val="center"/>
         <w:rPr>
           <w:sz w:val="36"/>
@@ -179,7 +179,7 @@
     </w:p>
     <w:p>
       <w:pPr>
-        <w:pStyle w:val="Subttulo"/>
+        <w:pStyle w:val="Subtitle"/>
         <w:jc w:val="center"/>
         <w:rPr>
           <w:rFonts w:ascii="Times New Roman" w:hAnsi="Times New Roman"/>
@@ -247,7 +247,7 @@
     </w:p>
     <w:p>
       <w:pPr>
-        <w:pStyle w:val="Subttulo"/>
+        <w:pStyle w:val="Subtitle"/>
         <w:jc w:val="center"/>
         <w:rPr>
           <w:sz w:val="32"/>
@@ -403,7 +403,7 @@
       <w:sdtContent>
         <w:p>
           <w:pPr>
-            <w:pStyle w:val="Cabealhodondice"/>
+            <w:pStyle w:val="TOCHeading"/>
           </w:pPr>
           <w:r>
             <w:t>Índice</w:t>
@@ -411,7 +411,7 @@
         </w:p>
         <w:p>
           <w:pPr>
-            <w:pStyle w:val="ndice1"/>
+            <w:pStyle w:val="TOC1"/>
             <w:tabs>
               <w:tab w:val="right" w:leader="dot" w:pos="8494"/>
             </w:tabs>
@@ -434,7 +434,7 @@
           <w:hyperlink w:anchor="_Toc164784560" w:history="1">
             <w:r>
               <w:rPr>
-                <w:rStyle w:val="Hiperligao"/>
+                <w:rStyle w:val="Hyperlink"/>
                 <w:rFonts w:cs="Times New Roman"/>
                 <w:noProof/>
               </w:rPr>
@@ -492,7 +492,7 @@
         </w:p>
         <w:p>
           <w:pPr>
-            <w:pStyle w:val="ndice1"/>
+            <w:pStyle w:val="TOC1"/>
             <w:tabs>
               <w:tab w:val="right" w:leader="dot" w:pos="8494"/>
             </w:tabs>
@@ -506,7 +506,7 @@
           <w:hyperlink w:anchor="_Toc164784561" w:history="1">
             <w:r>
               <w:rPr>
-                <w:rStyle w:val="Hiperligao"/>
+                <w:rStyle w:val="Hyperlink"/>
                 <w:noProof/>
               </w:rPr>
               <w:t>Semestre de Verão 2023/2024</w:t>
@@ -563,7 +563,7 @@
         </w:p>
         <w:p>
           <w:pPr>
-            <w:pStyle w:val="ndice1"/>
+            <w:pStyle w:val="TOC1"/>
             <w:tabs>
               <w:tab w:val="right" w:leader="dot" w:pos="8494"/>
             </w:tabs>
@@ -577,7 +577,7 @@
           <w:hyperlink w:anchor="_Toc164784562" w:history="1">
             <w:r>
               <w:rPr>
-                <w:rStyle w:val="Hiperligao"/>
+                <w:rStyle w:val="Hyperlink"/>
                 <w:noProof/>
               </w:rPr>
               <w:t>Objetivo</w:t>
@@ -634,7 +634,7 @@
         </w:p>
         <w:p>
           <w:pPr>
-            <w:pStyle w:val="ndice1"/>
+            <w:pStyle w:val="TOC1"/>
             <w:tabs>
               <w:tab w:val="right" w:leader="dot" w:pos="8494"/>
             </w:tabs>
@@ -648,7 +648,7 @@
           <w:hyperlink w:anchor="_Toc164784563" w:history="1">
             <w:r>
               <w:rPr>
-                <w:rStyle w:val="Hiperligao"/>
+                <w:rStyle w:val="Hyperlink"/>
                 <w:noProof/>
               </w:rPr>
               <w:t>Introdução</w:t>
@@ -705,7 +705,7 @@
         </w:p>
         <w:p>
           <w:pPr>
-            <w:pStyle w:val="ndice1"/>
+            <w:pStyle w:val="TOC1"/>
             <w:tabs>
               <w:tab w:val="right" w:leader="dot" w:pos="8494"/>
             </w:tabs>
@@ -719,7 +719,7 @@
           <w:hyperlink w:anchor="_Toc164784564" w:history="1">
             <w:r>
               <w:rPr>
-                <w:rStyle w:val="Hiperligao"/>
+                <w:rStyle w:val="Hyperlink"/>
                 <w:noProof/>
               </w:rPr>
               <w:t>Cobertura</w:t>
@@ -776,7 +776,7 @@
         </w:p>
         <w:p>
           <w:pPr>
-            <w:pStyle w:val="ndice1"/>
+            <w:pStyle w:val="TOC1"/>
             <w:tabs>
               <w:tab w:val="right" w:leader="dot" w:pos="8494"/>
             </w:tabs>
@@ -790,7 +790,7 @@
           <w:hyperlink w:anchor="_Toc164784565" w:history="1">
             <w:r>
               <w:rPr>
-                <w:rStyle w:val="Hiperligao"/>
+                <w:rStyle w:val="Hyperlink"/>
                 <w:noProof/>
               </w:rPr>
               <w:t>Casos de utilização</w:t>
@@ -847,7 +847,7 @@
         </w:p>
         <w:p>
           <w:pPr>
-            <w:pStyle w:val="ndice1"/>
+            <w:pStyle w:val="TOC1"/>
             <w:tabs>
               <w:tab w:val="right" w:leader="dot" w:pos="8494"/>
             </w:tabs>
@@ -861,7 +861,7 @@
           <w:hyperlink w:anchor="_Toc164784566" w:history="1">
             <w:r>
               <w:rPr>
-                <w:rStyle w:val="Hiperligao"/>
+                <w:rStyle w:val="Hyperlink"/>
                 <w:noProof/>
               </w:rPr>
               <w:t>Classe do Dispositivo</w:t>
@@ -918,7 +918,7 @@
         </w:p>
         <w:p>
           <w:pPr>
-            <w:pStyle w:val="ndice1"/>
+            <w:pStyle w:val="TOC1"/>
             <w:tabs>
               <w:tab w:val="right" w:leader="dot" w:pos="8494"/>
             </w:tabs>
@@ -932,7 +932,7 @@
           <w:hyperlink w:anchor="_Toc164784567" w:history="1">
             <w:r>
               <w:rPr>
-                <w:rStyle w:val="Hiperligao"/>
+                <w:rStyle w:val="Hyperlink"/>
                 <w:noProof/>
               </w:rPr>
               <w:t>Tráfego</w:t>
@@ -1013,7 +1013,7 @@
     </w:p>
     <w:p>
       <w:pPr>
-        <w:pStyle w:val="Ttulo1"/>
+        <w:pStyle w:val="Heading1"/>
       </w:pPr>
       <w:bookmarkStart w:id="8" w:name="_Toc162872535"/>
       <w:bookmarkStart w:id="9" w:name="_Toc164783618"/>
@@ -1033,7 +1033,7 @@
     </w:p>
     <w:p>
       <w:pPr>
-        <w:pStyle w:val="Ttulo1"/>
+        <w:pStyle w:val="Heading1"/>
       </w:pPr>
       <w:bookmarkStart w:id="11" w:name="_Toc164783619"/>
       <w:bookmarkStart w:id="12" w:name="_Toc164784563"/>
@@ -1053,7 +1053,7 @@
     </w:p>
     <w:p>
       <w:pPr>
-        <w:pStyle w:val="Ttulo1"/>
+        <w:pStyle w:val="Heading1"/>
       </w:pPr>
       <w:bookmarkStart w:id="13" w:name="_Toc164783620"/>
       <w:bookmarkStart w:id="14" w:name="_Toc164784564"/>
@@ -1065,12 +1065,32 @@
     </w:p>
     <w:p>
       <w:r>
-        <w:t>Como o projeto verifica as medidas de temperatura e humidade para monitorização do estado ambiental de uma estufa, esta pode encontra-se tanto numa zona rural ou urbana, é então necessário que seja capaz de efetuar a comunicação a grandes distâncias para evitar a perda de informação. Por exemplo se a estufa encontrar-se numa zona rural é necessário que seja capaz de transmitir a uma distância grande devido ao gateway recetor se encontrar numa área urbana a uns kilómetros de distância.</w:t>
-      </w:r>
-    </w:p>
-    <w:p>
-      <w:pPr>
-        <w:pStyle w:val="Ttulo1"/>
+        <w:t xml:space="preserve">Como o projeto verifica as medidas de temperatura e humidade para monitorização do estado ambiental de uma estufa, esta pode encontra-se tanto numa zona rural ou urbana, é então necessário que seja capaz de efetuar a comunicação a grandes distâncias para evitar a perda de informação. Por exemplo se a estufa encontrar-se numa zona rural é necessário que seja capaz de transmitir a uma distância grande devido ao </w:t>
+      </w:r>
+      <w:proofErr w:type="spellStart"/>
+      <w:r>
+        <w:t>gateway</w:t>
+      </w:r>
+      <w:proofErr w:type="spellEnd"/>
+      <w:r>
+        <w:t xml:space="preserve"> recetor se encontrar numa área urbana a </w:t>
+      </w:r>
+      <w:r>
+        <w:t>vários</w:t>
+      </w:r>
+      <w:r>
+        <w:t xml:space="preserve"> </w:t>
+      </w:r>
+      <w:r>
+        <w:t>quilómetros</w:t>
+      </w:r>
+      <w:r>
+        <w:t xml:space="preserve"> de distância.</w:t>
+      </w:r>
+    </w:p>
+    <w:p>
+      <w:pPr>
+        <w:pStyle w:val="Heading1"/>
       </w:pPr>
       <w:bookmarkStart w:id="15" w:name="_Toc164783621"/>
       <w:bookmarkStart w:id="16" w:name="_Toc164784565"/>
@@ -1085,7 +1105,10 @@
         <w:t xml:space="preserve">Como foi dito no relatório da fase 1, é esperado que seja medida a temperatura e humidade de 30 em 30 </w:t>
       </w:r>
       <w:r>
-        <w:t>minutos(48</w:t>
+        <w:t>minutos (</w:t>
+      </w:r>
+      <w:r>
+        <w:t>48</w:t>
       </w:r>
       <w:r>
         <w:t xml:space="preserve"> vezes por dia), sendo possível os seguintes casos de utilização:</w:t>
@@ -1093,7 +1116,7 @@
     </w:p>
     <w:p>
       <w:pPr>
-        <w:pStyle w:val="PargrafodaLista"/>
+        <w:pStyle w:val="ListParagraph"/>
         <w:numPr>
           <w:ilvl w:val="0"/>
           <w:numId w:val="22"/>
@@ -1102,230 +1125,572 @@
       <w:r>
         <w:t>Normal</w:t>
       </w:r>
-    </w:p>
-    <w:p>
-      <w:pPr>
-        <w:pStyle w:val="PargrafodaLista"/>
-        <w:ind w:left="780"/>
-      </w:pPr>
-      <w:r>
-        <w:t xml:space="preserve">Neste caso os valores estão dentro dos limites </w:t>
-      </w:r>
-    </w:p>
-    <w:p>
-      <w:pPr>
-        <w:pStyle w:val="PargrafodaLista"/>
+      <w:r>
+        <w:t xml:space="preserve"> - N</w:t>
+      </w:r>
+      <w:r>
+        <w:t xml:space="preserve">este caso os valores estão dentro dos limites </w:t>
+      </w:r>
+    </w:p>
+    <w:p>
+      <w:pPr>
+        <w:pStyle w:val="ListParagraph"/>
         <w:numPr>
           <w:ilvl w:val="0"/>
           <w:numId w:val="22"/>
         </w:numPr>
       </w:pPr>
+      <w:proofErr w:type="spellStart"/>
       <w:r>
         <w:t>Warning</w:t>
       </w:r>
-    </w:p>
-    <w:p>
-      <w:pPr>
-        <w:pStyle w:val="PargrafodaLista"/>
-        <w:ind w:left="780"/>
-      </w:pPr>
+      <w:proofErr w:type="spellEnd"/>
+      <w:r>
+        <w:t xml:space="preserve"> - </w:t>
+      </w:r>
       <w:r>
         <w:t>Valores perto dos limites</w:t>
       </w:r>
     </w:p>
     <w:p>
       <w:pPr>
-        <w:pStyle w:val="PargrafodaLista"/>
+        <w:pStyle w:val="ListParagraph"/>
         <w:numPr>
           <w:ilvl w:val="0"/>
           <w:numId w:val="22"/>
         </w:numPr>
       </w:pPr>
+      <w:proofErr w:type="spellStart"/>
       <w:r>
         <w:t>Action</w:t>
       </w:r>
-    </w:p>
-    <w:p>
-      <w:pPr>
-        <w:pStyle w:val="PargrafodaLista"/>
+      <w:proofErr w:type="spellEnd"/>
+      <w:r>
+        <w:t xml:space="preserve"> - </w:t>
+      </w:r>
+      <w:r>
+        <w:t>S</w:t>
+      </w:r>
+      <w:r>
+        <w:t>ituação em que os valores medidos ultrapassam os limites</w:t>
+      </w:r>
+      <w:r>
+        <w:t>.</w:t>
+      </w:r>
+    </w:p>
+    <w:p>
+      <w:pPr>
+        <w:pStyle w:val="Heading1"/>
+      </w:pPr>
+      <w:r>
+        <w:t>Dados</w:t>
+      </w:r>
+    </w:p>
+    <w:p>
+      <w:r>
+        <w:t xml:space="preserve">Os seguintes campos são o que achamos mais importantes serem enviados pelo </w:t>
+      </w:r>
+      <w:r>
+        <w:t xml:space="preserve">para </w:t>
+      </w:r>
+      <w:r>
+        <w:t>um</w:t>
+      </w:r>
+      <w:r>
+        <w:t xml:space="preserve"> servidor. São eles os seguintes:</w:t>
+      </w:r>
+    </w:p>
+    <w:p>
+      <w:pPr>
+        <w:pStyle w:val="ListParagraph"/>
+        <w:numPr>
+          <w:ilvl w:val="0"/>
+          <w:numId w:val="22"/>
+        </w:numPr>
+      </w:pPr>
+      <w:r>
+        <w:rPr>
+          <w:b/>
+          <w:bCs/>
+        </w:rPr>
+        <w:t>Data/Hora</w:t>
+      </w:r>
+    </w:p>
+    <w:p>
+      <w:pPr>
+        <w:pStyle w:val="ListParagraph"/>
         <w:ind w:left="780"/>
       </w:pPr>
       <w:r>
-        <w:t>S</w:t>
-      </w:r>
-      <w:r>
-        <w:t>ituação em que os valores medidos ultrapassam os limites</w:t>
-      </w:r>
-      <w:r>
-        <w:t>.</w:t>
-      </w:r>
-    </w:p>
-    <w:p/>
-    <w:p>
-      <w:r>
-        <w:t>A tabela seguinte exemplifica os casos de utilização mencionados:</w:t>
-      </w:r>
-    </w:p>
-    <w:p>
-      <w:pPr>
-        <w:pStyle w:val="Legenda"/>
-        <w:keepNext/>
-      </w:pPr>
-      <w:r>
-        <w:t xml:space="preserve">Tabela </w:t>
-      </w:r>
-      <w:r>
-        <w:fldChar w:fldCharType="begin"/>
-      </w:r>
-      <w:r>
-        <w:instrText xml:space="preserve"> SEQ Tabela \* ARABIC </w:instrText>
-      </w:r>
-      <w:r>
-        <w:fldChar w:fldCharType="separate"/>
-      </w:r>
-      <w:r>
-        <w:rPr>
-          <w:noProof/>
-        </w:rPr>
-        <w:t>1</w:t>
-      </w:r>
-      <w:r>
-        <w:fldChar w:fldCharType="end"/>
-      </w:r>
-      <w:r>
-        <w:t>- Casos de utilização</w:t>
+        <w:t xml:space="preserve">Para a data e a hora, será enviado um </w:t>
+      </w:r>
+      <w:proofErr w:type="spellStart"/>
+      <w:r>
+        <w:t>timestamp</w:t>
+      </w:r>
+      <w:proofErr w:type="spellEnd"/>
+      <w:r>
+        <w:t xml:space="preserve"> de 26 bits que indica o número de minutos desde 1 </w:t>
+      </w:r>
+      <w:r>
+        <w:t xml:space="preserve">de </w:t>
+      </w:r>
+      <w:r>
+        <w:t>janeiro</w:t>
+      </w:r>
+      <w:r>
+        <w:t xml:space="preserve"> de 1970 para seguindo o tempo Unix. </w:t>
+      </w:r>
+    </w:p>
+    <w:p>
+      <w:pPr>
+        <w:pStyle w:val="ListParagraph"/>
+        <w:ind w:left="780"/>
+      </w:pPr>
+      <w:r>
+        <w:t xml:space="preserve">Começamos na mesma data que o sistema Unix para poder facilitar a transformação para um </w:t>
+      </w:r>
+      <w:proofErr w:type="spellStart"/>
+      <w:r>
+        <w:t>timestamp</w:t>
+      </w:r>
+      <w:proofErr w:type="spellEnd"/>
+      <w:r>
+        <w:t xml:space="preserve"> regular, apenas tendo de multiplicar </w:t>
+      </w:r>
+      <w:r>
+        <w:lastRenderedPageBreak/>
+        <w:t>os valores por 60 para obter o número de segundos e depois por 1000 para obter os milissegundos.</w:t>
+      </w:r>
+    </w:p>
+    <w:p>
+      <w:pPr>
+        <w:pStyle w:val="ListParagraph"/>
+        <w:ind w:left="780"/>
+      </w:pPr>
+      <w:r>
+        <w:t>Podemos utilizar minutos porque não é relevante saber o segundo exato em que as medições foram tomadas, porque elas devem ser relativamente constantes ao longo de alguns minutos.</w:t>
+      </w:r>
+    </w:p>
+    <w:p>
+      <w:pPr>
+        <w:pStyle w:val="ListParagraph"/>
+        <w:ind w:left="780"/>
+      </w:pPr>
+      <w:r>
+        <w:t>Com 26 bits conseguimos alcançar até aproximadamente 127 anos, como estamos em 2024, o sistema pode funcionar sem problemas durante 73 anos. Com 27 bits, o valor aumentaria para 255 anos, mas preferimos inicialmente ser o mais conservador possível com os bits por isso ficamos com 26 que é o mínimo.</w:t>
+      </w:r>
+    </w:p>
+    <w:p>
+      <w:pPr>
+        <w:pStyle w:val="ListParagraph"/>
+        <w:ind w:left="780"/>
+      </w:pPr>
+    </w:p>
+    <w:p>
+      <w:pPr>
+        <w:pStyle w:val="ListParagraph"/>
+        <w:numPr>
+          <w:ilvl w:val="0"/>
+          <w:numId w:val="22"/>
+        </w:numPr>
+      </w:pPr>
+      <w:r>
+        <w:rPr>
+          <w:b/>
+          <w:bCs/>
+        </w:rPr>
+        <w:t>Humidade/Temperatura</w:t>
+      </w:r>
+    </w:p>
+    <w:p>
+      <w:pPr>
+        <w:pStyle w:val="ListParagraph"/>
+        <w:ind w:left="780"/>
+      </w:pPr>
+      <w:r>
+        <w:t xml:space="preserve">O </w:t>
+      </w:r>
+      <w:r>
+        <w:t>sensor DHT11</w:t>
+      </w:r>
+      <w:r>
+        <w:t xml:space="preserve"> lê a temperatura e a humidade com 8 bits para os valores e inteiros e 8 bits para os valores fracionais, para um total de 32 bits ou 4 bytes. N</w:t>
+      </w:r>
+      <w:r>
+        <w:t>ó</w:t>
+      </w:r>
+      <w:r>
+        <w:t xml:space="preserve">s sabemos que a temperatura não vai passar dos 50ºC ou ficar abaixo de 0ºC porque o sensor não consegue detetar esses valores, logo só são necessários 6 bits (valores até 64) para o valor inteiro da temperatura. Os restantes valores, o inteiro da humidade e os fracionais de ambos, não vão passar dos 100, logo usamos valores de 7 bits (valores até 128).  </w:t>
+      </w:r>
+    </w:p>
+    <w:p>
+      <w:pPr>
+        <w:pStyle w:val="ListParagraph"/>
+        <w:ind w:left="780"/>
+      </w:pPr>
+      <w:r>
+        <w:t>Tudo junto são apenas necessários 27 bits para estes dados.</w:t>
+      </w:r>
+    </w:p>
+    <w:p>
+      <w:pPr>
+        <w:pStyle w:val="ListParagraph"/>
+        <w:ind w:left="780"/>
+        <w:jc w:val="left"/>
+      </w:pPr>
+    </w:p>
+    <w:p>
+      <w:pPr>
+        <w:pStyle w:val="ListParagraph"/>
+        <w:numPr>
+          <w:ilvl w:val="0"/>
+          <w:numId w:val="22"/>
+        </w:numPr>
+        <w:jc w:val="left"/>
+        <w:rPr>
+          <w:b/>
+          <w:bCs/>
+        </w:rPr>
+      </w:pPr>
+      <w:proofErr w:type="spellStart"/>
+      <w:r>
+        <w:rPr>
+          <w:b/>
+          <w:bCs/>
+        </w:rPr>
+        <w:t>Payload</w:t>
+      </w:r>
+      <w:proofErr w:type="spellEnd"/>
+    </w:p>
+    <w:p>
+      <w:pPr>
+        <w:pStyle w:val="ListParagraph"/>
+        <w:ind w:left="780"/>
+      </w:pPr>
+      <w:r>
+        <w:t>Como o Lo</w:t>
+      </w:r>
+      <w:r>
+        <w:t>r</w:t>
+      </w:r>
+      <w:r>
+        <w:t>a tem pacotes até 8 bytes, ou 64 bits, nós temos uma margem de 11 bits para enviar outras informações que sejam necessárias no futuro.</w:t>
+      </w:r>
+    </w:p>
+    <w:p>
+      <w:r>
+        <w:t xml:space="preserve">Sendo assim o formato do campo </w:t>
+      </w:r>
+      <w:proofErr w:type="spellStart"/>
+      <w:r>
+        <w:t>payload</w:t>
+      </w:r>
+      <w:proofErr w:type="spellEnd"/>
+      <w:r>
+        <w:t xml:space="preserve"> será o seguinte:</w:t>
       </w:r>
     </w:p>
     <w:tbl>
       <w:tblPr>
-        <w:tblStyle w:val="TabelacomGrelha"/>
+        <w:tblStyle w:val="TableGrid"/>
         <w:tblW w:w="0" w:type="auto"/>
+        <w:tblInd w:w="2127" w:type="dxa"/>
         <w:tblLook w:val="04A0" w:firstRow="1" w:lastRow="0" w:firstColumn="1" w:lastColumn="0" w:noHBand="0" w:noVBand="1"/>
       </w:tblPr>
       <w:tblGrid>
-        <w:gridCol w:w="2123"/>
-        <w:gridCol w:w="2123"/>
+        <w:gridCol w:w="2117"/>
+        <w:gridCol w:w="2117"/>
       </w:tblGrid>
       <w:tr>
+        <w:trPr>
+          <w:trHeight w:val="276"/>
+        </w:trPr>
         <w:tc>
           <w:tcPr>
-            <w:tcW w:w="2123" w:type="dxa"/>
-            <w:tcBorders>
-              <w:bottom w:val="single" w:sz="12" w:space="0" w:color="auto"/>
-            </w:tcBorders>
+            <w:tcW w:w="2117" w:type="dxa"/>
           </w:tcPr>
           <w:p>
             <w:pPr>
               <w:jc w:val="center"/>
             </w:pPr>
             <w:r>
-              <w:t>Casos</w:t>
+              <w:t>1º byte</w:t>
             </w:r>
           </w:p>
         </w:tc>
         <w:tc>
           <w:tcPr>
-            <w:tcW w:w="2123" w:type="dxa"/>
-            <w:tcBorders>
-              <w:bottom w:val="single" w:sz="12" w:space="0" w:color="auto"/>
-            </w:tcBorders>
+            <w:tcW w:w="2117" w:type="dxa"/>
           </w:tcPr>
           <w:p>
             <w:pPr>
               <w:jc w:val="center"/>
             </w:pPr>
             <w:r>
-              <w:t>Limites</w:t>
+              <w:t>MMMMMMMM</w:t>
             </w:r>
           </w:p>
         </w:tc>
       </w:tr>
       <w:tr>
+        <w:trPr>
+          <w:trHeight w:val="285"/>
+        </w:trPr>
         <w:tc>
           <w:tcPr>
-            <w:tcW w:w="2123" w:type="dxa"/>
-            <w:tcBorders>
-              <w:top w:val="single" w:sz="12" w:space="0" w:color="auto"/>
-            </w:tcBorders>
+            <w:tcW w:w="2117" w:type="dxa"/>
           </w:tcPr>
           <w:p>
             <w:pPr>
               <w:jc w:val="center"/>
             </w:pPr>
             <w:r>
-              <w:t>Normal</w:t>
+              <w:t>2º byte</w:t>
             </w:r>
           </w:p>
         </w:tc>
         <w:tc>
           <w:tcPr>
-            <w:tcW w:w="2123" w:type="dxa"/>
-            <w:tcBorders>
-              <w:top w:val="single" w:sz="12" w:space="0" w:color="auto"/>
-            </w:tcBorders>
+            <w:tcW w:w="2117" w:type="dxa"/>
           </w:tcPr>
           <w:p>
             <w:pPr>
               <w:jc w:val="center"/>
             </w:pPr>
             <w:r>
-              <w:t>Dentro</w:t>
+              <w:t>MMMMMMMM</w:t>
             </w:r>
           </w:p>
         </w:tc>
       </w:tr>
       <w:tr>
+        <w:trPr>
+          <w:trHeight w:val="276"/>
+        </w:trPr>
         <w:tc>
           <w:tcPr>
-            <w:tcW w:w="2123" w:type="dxa"/>
+            <w:tcW w:w="2117" w:type="dxa"/>
           </w:tcPr>
           <w:p>
             <w:pPr>
               <w:jc w:val="center"/>
             </w:pPr>
             <w:r>
-              <w:t>Warning</w:t>
+              <w:t>3º byte</w:t>
             </w:r>
           </w:p>
         </w:tc>
         <w:tc>
           <w:tcPr>
-            <w:tcW w:w="2123" w:type="dxa"/>
+            <w:tcW w:w="2117" w:type="dxa"/>
           </w:tcPr>
           <w:p>
             <w:pPr>
               <w:jc w:val="center"/>
             </w:pPr>
             <w:r>
-              <w:t>Perto</w:t>
+              <w:t>MMMMMMMM</w:t>
             </w:r>
           </w:p>
         </w:tc>
       </w:tr>
       <w:tr>
+        <w:trPr>
+          <w:trHeight w:val="276"/>
+        </w:trPr>
         <w:tc>
           <w:tcPr>
-            <w:tcW w:w="2123" w:type="dxa"/>
+            <w:tcW w:w="2117" w:type="dxa"/>
           </w:tcPr>
           <w:p>
             <w:pPr>
               <w:jc w:val="center"/>
             </w:pPr>
             <w:r>
-              <w:t>Action</w:t>
+              <w:t>4º byte</w:t>
             </w:r>
           </w:p>
         </w:tc>
         <w:tc>
           <w:tcPr>
-            <w:tcW w:w="2123" w:type="dxa"/>
+            <w:tcW w:w="2117" w:type="dxa"/>
           </w:tcPr>
           <w:p>
             <w:pPr>
               <w:jc w:val="center"/>
             </w:pPr>
             <w:r>
-              <w:t>Fora</w:t>
+              <w:t>MM</w:t>
+            </w:r>
+            <w:r>
+              <w:rPr>
+                <w:color w:val="FF0000"/>
+              </w:rPr>
+              <w:t>TTTTTT</w:t>
+            </w:r>
+          </w:p>
+        </w:tc>
+      </w:tr>
+      <w:tr>
+        <w:trPr>
+          <w:trHeight w:val="285"/>
+        </w:trPr>
+        <w:tc>
+          <w:tcPr>
+            <w:tcW w:w="2117" w:type="dxa"/>
+          </w:tcPr>
+          <w:p>
+            <w:pPr>
+              <w:jc w:val="center"/>
+            </w:pPr>
+            <w:r>
+              <w:t>5º byte</w:t>
+            </w:r>
+          </w:p>
+        </w:tc>
+        <w:tc>
+          <w:tcPr>
+            <w:tcW w:w="2117" w:type="dxa"/>
+          </w:tcPr>
+          <w:p>
+            <w:pPr>
+              <w:jc w:val="center"/>
+            </w:pPr>
+            <w:r>
+              <w:rPr>
+                <w:color w:val="C00000"/>
+              </w:rPr>
+              <w:t>FFFFFFF</w:t>
+            </w:r>
+            <w:r>
+              <w:rPr>
+                <w:color w:val="00B0F0"/>
+              </w:rPr>
+              <w:t>H</w:t>
+            </w:r>
+          </w:p>
+        </w:tc>
+      </w:tr>
+      <w:tr>
+        <w:trPr>
+          <w:trHeight w:val="276"/>
+        </w:trPr>
+        <w:tc>
+          <w:tcPr>
+            <w:tcW w:w="2117" w:type="dxa"/>
+          </w:tcPr>
+          <w:p>
+            <w:pPr>
+              <w:jc w:val="center"/>
+            </w:pPr>
+            <w:r>
+              <w:t>6º byte</w:t>
+            </w:r>
+          </w:p>
+        </w:tc>
+        <w:tc>
+          <w:tcPr>
+            <w:tcW w:w="2117" w:type="dxa"/>
+          </w:tcPr>
+          <w:p>
+            <w:pPr>
+              <w:jc w:val="center"/>
+              <w:rPr>
+                <w:color w:val="00B050"/>
+              </w:rPr>
+            </w:pPr>
+            <w:r>
+              <w:rPr>
+                <w:color w:val="00B0F0"/>
+              </w:rPr>
+              <w:t>HHHHH</w:t>
+            </w:r>
+            <w:r>
+              <w:rPr>
+                <w:color w:val="00B0F0"/>
+              </w:rPr>
+              <w:t>H</w:t>
+            </w:r>
+            <w:r>
+              <w:rPr>
+                <w:color w:val="0070C0"/>
+              </w:rPr>
+              <w:t>FF</w:t>
+            </w:r>
+          </w:p>
+        </w:tc>
+      </w:tr>
+      <w:tr>
+        <w:trPr>
+          <w:trHeight w:val="285"/>
+        </w:trPr>
+        <w:tc>
+          <w:tcPr>
+            <w:tcW w:w="2117" w:type="dxa"/>
+          </w:tcPr>
+          <w:p>
+            <w:pPr>
+              <w:jc w:val="center"/>
+            </w:pPr>
+            <w:r>
+              <w:t>7º byte</w:t>
+            </w:r>
+          </w:p>
+        </w:tc>
+        <w:tc>
+          <w:tcPr>
+            <w:tcW w:w="2117" w:type="dxa"/>
+          </w:tcPr>
+          <w:p>
+            <w:pPr>
+              <w:jc w:val="center"/>
+            </w:pPr>
+            <w:r>
+              <w:rPr>
+                <w:color w:val="0070C0"/>
+              </w:rPr>
+              <w:t>FFFFF</w:t>
+            </w:r>
+            <w:r>
+              <w:rPr>
+                <w:color w:val="00B050"/>
+              </w:rPr>
+              <w:t>LLL</w:t>
+            </w:r>
+          </w:p>
+        </w:tc>
+      </w:tr>
+      <w:tr>
+        <w:trPr>
+          <w:trHeight w:val="276"/>
+        </w:trPr>
+        <w:tc>
+          <w:tcPr>
+            <w:tcW w:w="2117" w:type="dxa"/>
+          </w:tcPr>
+          <w:p>
+            <w:pPr>
+              <w:jc w:val="center"/>
+            </w:pPr>
+            <w:r>
+              <w:t>8º byte</w:t>
+            </w:r>
+          </w:p>
+        </w:tc>
+        <w:tc>
+          <w:tcPr>
+            <w:tcW w:w="2117" w:type="dxa"/>
+          </w:tcPr>
+          <w:p>
+            <w:pPr>
+              <w:jc w:val="center"/>
+            </w:pPr>
+            <w:r>
+              <w:rPr>
+                <w:color w:val="00B050"/>
+              </w:rPr>
+              <w:t>LLLLLLLL</w:t>
             </w:r>
           </w:p>
         </w:tc>
@@ -1333,245 +1698,38 @@
     </w:tbl>
     <w:p/>
     <w:p>
-      <w:pPr>
-        <w:pStyle w:val="Ttulo1"/>
-      </w:pPr>
-      <w:r>
-        <w:lastRenderedPageBreak/>
-        <w:t>Dados</w:t>
-      </w:r>
-    </w:p>
-    <w:p>
-      <w:r>
-        <w:t xml:space="preserve">Os seguintes campos são o que achamos mais importantes serem enviados pelo </w:t>
-      </w:r>
-      <w:r>
-        <w:t xml:space="preserve">para </w:t>
-      </w:r>
-      <w:r>
-        <w:t>um</w:t>
-      </w:r>
-      <w:r>
-        <w:t xml:space="preserve"> servidor. São eles os seguintes:</w:t>
-      </w:r>
-    </w:p>
-    <w:p>
-      <w:pPr>
-        <w:pStyle w:val="PargrafodaLista"/>
-        <w:numPr>
-          <w:ilvl w:val="0"/>
-          <w:numId w:val="22"/>
-        </w:numPr>
-      </w:pPr>
-      <w:r>
-        <w:rPr>
-          <w:b/>
-          <w:bCs/>
-        </w:rPr>
-        <w:t>Data/Hora</w:t>
-      </w:r>
-    </w:p>
-    <w:p>
-      <w:pPr>
-        <w:pStyle w:val="PargrafodaLista"/>
-        <w:ind w:left="780"/>
-      </w:pPr>
-      <w:r>
-        <w:t xml:space="preserve">Para a data e a hora, será enviado um timestamp de 26 bits que indica o número de minutos desde 1 Janeiro de 1970 para seguindo o tempo Unix. </w:t>
-      </w:r>
-    </w:p>
-    <w:p>
-      <w:pPr>
-        <w:pStyle w:val="PargrafodaLista"/>
-        <w:ind w:left="780"/>
-      </w:pPr>
-      <w:r>
-        <w:t>Começamos na mesma data que o sistema Unix para poder facilitar a transformação para um timestamp regular, apenas tendo de multiplicar os valores por 60 para obter o número de segundos e depois por 1000 para obter os milissegundos.</w:t>
-      </w:r>
-    </w:p>
-    <w:p>
-      <w:pPr>
-        <w:pStyle w:val="PargrafodaLista"/>
-        <w:ind w:left="780"/>
-      </w:pPr>
-      <w:r>
-        <w:t>Podemos utilizar minutos porque não é relevante saber o segundo exato em que as medições foram tomadas, porque elas devem ser relativamente constantes ao longo de alguns minutos.</w:t>
-      </w:r>
-    </w:p>
-    <w:p>
-      <w:pPr>
-        <w:pStyle w:val="PargrafodaLista"/>
-        <w:ind w:left="780"/>
-      </w:pPr>
-      <w:r>
-        <w:t>Com 26 bits conseguimos alcançar até aproximadamente 127 anos, como estamos em 2024, o sistema pode funcionar sem problemas durante 73 anos. Com 27 bits, o valor aumentaria para 255 anos, mas preferimos inicialmente ser o mais conservador possível com os bits por isso ficamos com 26 que é o mínimo.</w:t>
-      </w:r>
-    </w:p>
-    <w:p>
-      <w:pPr>
-        <w:pStyle w:val="PargrafodaLista"/>
-        <w:ind w:left="780"/>
-      </w:pPr>
-    </w:p>
-    <w:p>
-      <w:pPr>
-        <w:pStyle w:val="PargrafodaLista"/>
-        <w:numPr>
-          <w:ilvl w:val="0"/>
-          <w:numId w:val="22"/>
-        </w:numPr>
-      </w:pPr>
-      <w:r>
-        <w:rPr>
-          <w:b/>
-          <w:bCs/>
-        </w:rPr>
-        <w:t>Humidade/Temperatura</w:t>
-      </w:r>
-    </w:p>
-    <w:p>
-      <w:pPr>
-        <w:pStyle w:val="PargrafodaLista"/>
-        <w:ind w:left="780"/>
-      </w:pPr>
-      <w:r>
-        <w:t xml:space="preserve">O </w:t>
-      </w:r>
-      <w:r>
-        <w:t>sensor DHT11</w:t>
-      </w:r>
-      <w:r>
-        <w:t xml:space="preserve"> lê a temperatura e a humidade com 8 bits para os valores e inteiros e 8 bits para os valores fracionais, para um total de 32 bits ou 4 bytes. N</w:t>
-      </w:r>
-      <w:r>
-        <w:t>ó</w:t>
-      </w:r>
-      <w:r>
-        <w:t xml:space="preserve">s sabemos que a temperatura não vai passar dos 50ºC ou ficar abaixo de 0ºC porque o sensor não consegue detetar esses valores, logo só são necessários 6 bits (valores até 64) para o valor inteiro da temperatura. Os restantes valores, o inteiro da humidade e os fracionais de ambos, não vão passar dos 100, logo usamos valores de 7 bits (valores até 128).  </w:t>
-      </w:r>
-    </w:p>
-    <w:p>
-      <w:pPr>
-        <w:pStyle w:val="PargrafodaLista"/>
-        <w:ind w:left="780"/>
-      </w:pPr>
-      <w:r>
-        <w:t>Tudo junto são apenas necessários 27 bits para estes dados.</w:t>
-      </w:r>
-    </w:p>
-    <w:p>
-      <w:pPr>
-        <w:pStyle w:val="PargrafodaLista"/>
-        <w:ind w:left="780"/>
-        <w:jc w:val="left"/>
-      </w:pPr>
-    </w:p>
-    <w:p>
-      <w:pPr>
-        <w:pStyle w:val="PargrafodaLista"/>
-        <w:numPr>
-          <w:ilvl w:val="0"/>
-          <w:numId w:val="22"/>
-        </w:numPr>
-        <w:jc w:val="left"/>
-        <w:rPr>
-          <w:b/>
-          <w:bCs/>
-        </w:rPr>
-      </w:pPr>
-      <w:r>
-        <w:rPr>
-          <w:b/>
-          <w:bCs/>
-        </w:rPr>
-        <w:t>Resto</w:t>
-      </w:r>
-    </w:p>
-    <w:p>
-      <w:pPr>
-        <w:pStyle w:val="PargrafodaLista"/>
-        <w:ind w:left="780"/>
-      </w:pPr>
-      <w:r>
-        <w:t>Como o LoRa tem pacotes até 8 bytes, ou 64 bits, nós temos uma margem de 11 bits para enviar outras informações que sejam necessárias no futuro.</w:t>
-      </w:r>
-    </w:p>
-    <w:p>
-      <w:r>
-        <w:t>Sendo assim o formato do campo payload será o seguinte:</w:t>
-      </w:r>
-    </w:p>
-    <w:p>
-      <w:pPr>
-        <w:rPr>
-          <w:color w:val="00B050"/>
-        </w:rPr>
-      </w:pPr>
-      <w:r>
-        <w:t>MMMMMMMM MMMMMMMM MMMMMMMM MM</w:t>
-      </w:r>
-      <w:r>
-        <w:rPr>
-          <w:color w:val="FF0000"/>
-        </w:rPr>
-        <w:t xml:space="preserve">TTTTTT </w:t>
-      </w:r>
-      <w:r>
-        <w:rPr>
-          <w:color w:val="C00000"/>
-        </w:rPr>
-        <w:t>FFFFFFF</w:t>
-      </w:r>
-      <w:r>
-        <w:rPr>
-          <w:color w:val="00B0F0"/>
-        </w:rPr>
-        <w:t>H</w:t>
-      </w:r>
-      <w:r>
-        <w:rPr>
-          <w:color w:val="00B0F0"/>
-        </w:rPr>
-        <w:t xml:space="preserve"> </w:t>
-      </w:r>
-      <w:r>
-        <w:rPr>
-          <w:color w:val="00B0F0"/>
-        </w:rPr>
-        <w:t>HHHHH</w:t>
-      </w:r>
-      <w:r>
-        <w:rPr>
-          <w:color w:val="00B0F0"/>
-        </w:rPr>
-        <w:t>H</w:t>
-      </w:r>
-      <w:r>
-        <w:rPr>
-          <w:color w:val="0070C0"/>
-        </w:rPr>
-        <w:t>FF FFFFF</w:t>
-      </w:r>
-      <w:r>
-        <w:rPr>
-          <w:color w:val="00B050"/>
-        </w:rPr>
-        <w:t>LLL LLLLLLLL</w:t>
-      </w:r>
-    </w:p>
-    <w:p>
       <w:r>
         <w:t>Onde M é minutos, T é temperatura com o primeiro set de F sendo a fração, H é a humidade com o segundo set de F sendo a fração, e L sendo os livres.</w:t>
       </w:r>
     </w:p>
     <w:p>
       <w:r>
-        <w:t xml:space="preserve">Se for necessário passar os limites de temperatura e humidade, será necessário criar um novo estilo de pacote que posso alocar esses valores, mas acreditamos que seja possível contê-los dentro de um pacote LoRa de 8 bytes. </w:t>
-      </w:r>
-    </w:p>
-    <w:p>
-      <w:pPr>
-        <w:pStyle w:val="Ttulo1"/>
+        <w:t xml:space="preserve">Se for necessário passar os limites de temperatura e humidade, será necessário </w:t>
+      </w:r>
+      <w:r>
+        <w:t>criar um</w:t>
+      </w:r>
+      <w:r>
+        <w:t xml:space="preserve"> estilo de pacote que poss</w:t>
+      </w:r>
+      <w:r>
+        <w:t>a</w:t>
+      </w:r>
+      <w:r>
+        <w:t xml:space="preserve"> alocar esses valores, mas acreditamos que seja possível contê-los dentro de um pacote </w:t>
+      </w:r>
+      <w:proofErr w:type="spellStart"/>
+      <w:r>
+        <w:t>LoRa</w:t>
+      </w:r>
+      <w:proofErr w:type="spellEnd"/>
+      <w:r>
+        <w:t xml:space="preserve"> de 8 bytes. </w:t>
+      </w:r>
+    </w:p>
+    <w:p>
+      <w:pPr>
+        <w:pStyle w:val="Heading1"/>
       </w:pPr>
       <w:bookmarkStart w:id="17" w:name="_Toc164783622"/>
       <w:bookmarkStart w:id="18" w:name="_Toc164784566"/>
@@ -1598,6 +1756,7 @@
       <w:r>
         <w:t xml:space="preserve">de efetuar o </w:t>
       </w:r>
+      <w:proofErr w:type="spellStart"/>
       <w:r>
         <w:rPr>
           <w:i/>
@@ -1605,6 +1764,7 @@
         </w:rPr>
         <w:t>uplink</w:t>
       </w:r>
+      <w:proofErr w:type="spellEnd"/>
       <w:r>
         <w:t xml:space="preserve">. Em cada caso de utilização existem intervalos diferentes de </w:t>
       </w:r>
@@ -1614,6 +1774,7 @@
       <w:r>
         <w:t xml:space="preserve"> que após cada medida envia-se os dados e o esperado é que nas situações de </w:t>
       </w:r>
+      <w:proofErr w:type="spellStart"/>
       <w:r>
         <w:rPr>
           <w:i/>
@@ -1621,6 +1782,7 @@
         </w:rPr>
         <w:t>Warning</w:t>
       </w:r>
+      <w:proofErr w:type="spellEnd"/>
       <w:r>
         <w:rPr>
           <w:i/>
@@ -1631,31 +1793,56 @@
       <w:r>
         <w:t xml:space="preserve">e </w:t>
       </w:r>
+      <w:proofErr w:type="spellStart"/>
       <w:r>
         <w:rPr>
           <w:i/>
           <w:iCs/>
         </w:rPr>
-        <w:t xml:space="preserve">Action </w:t>
-      </w:r>
-      <w:r>
-        <w:t xml:space="preserve">haja uma resposta para ativar um dos componentes para tornar os valores óptimos. Tendo em conta estes fatores podemos classificar o nosso dispositivo de classe A. </w:t>
-      </w:r>
-    </w:p>
-    <w:p>
-      <w:pPr>
-        <w:pStyle w:val="Ttulo1"/>
-      </w:pPr>
+        <w:t>Action</w:t>
+      </w:r>
+      <w:proofErr w:type="spellEnd"/>
+      <w:r>
+        <w:rPr>
+          <w:i/>
+          <w:iCs/>
+        </w:rPr>
+        <w:t xml:space="preserve"> </w:t>
+      </w:r>
+      <w:r>
+        <w:t xml:space="preserve">haja uma resposta para ativar um dos componentes para tornar os valores </w:t>
+      </w:r>
+      <w:r>
+        <w:t>ótimos</w:t>
+      </w:r>
+      <w:r>
+        <w:t xml:space="preserve">. Tendo em conta estes fatores podemos classificar o nosso dispositivo de classe A. </w:t>
+      </w:r>
+    </w:p>
+    <w:p>
+      <w:pPr>
+        <w:pStyle w:val="Heading1"/>
+      </w:pPr>
+      <w:proofErr w:type="spellStart"/>
       <w:r>
         <w:t>LoraWAN</w:t>
       </w:r>
+      <w:proofErr w:type="spellEnd"/>
     </w:p>
     <w:p>
       <w:r>
         <w:t xml:space="preserve">Após análise dos dados a ser enviados </w:t>
       </w:r>
       <w:r>
-        <w:t xml:space="preserve">e a cobertura exigida por parte do nosso projeto selecionou-se a rede LoraWAN como protocolo de comunicação. Este protocolo mostrou-se ser o mais viável pois necessitamos de enviar </w:t>
+        <w:t xml:space="preserve">e a cobertura exigida por parte do nosso projeto selecionou-se a rede </w:t>
+      </w:r>
+      <w:proofErr w:type="spellStart"/>
+      <w:r>
+        <w:t>LoraWAN</w:t>
+      </w:r>
+      <w:proofErr w:type="spellEnd"/>
+      <w:r>
+        <w:t xml:space="preserve"> como protocolo de comunicação. Este protocolo mostrou-se ser o mais viável pois necessitamos de enviar </w:t>
       </w:r>
       <w:r>
         <w:t xml:space="preserve">pouca </w:t>
@@ -1679,19 +1866,355 @@
         <w:t xml:space="preserve"> a longa distância, proeza facilmente adquirida com este protocolo pois têm uma área de cobertura muito grande. Para além de estas características, consome pouca potência o que permite com que a bateria implementada no nosso dispositivo tenha uma grande esperança de vida </w:t>
       </w:r>
       <w:r>
-        <w:t>fazendo que não tenha que ser feita manutenção num curto espaço de tempo.</w:t>
+        <w:t xml:space="preserve">fazendo que não tenha </w:t>
+      </w:r>
+      <w:proofErr w:type="gramStart"/>
+      <w:r>
+        <w:t>que</w:t>
+      </w:r>
+      <w:proofErr w:type="gramEnd"/>
+      <w:r>
+        <w:t xml:space="preserve"> ser feita manutenção num curto espaço de tempo.</w:t>
       </w:r>
       <w:r>
         <w:t xml:space="preserve"> </w:t>
       </w:r>
       <w:r>
-        <w:t>No caso de estar a monitorizar-se várias estufas o LoraWAN é uma boa opção pois um gateway apenas pode receber dados de imensos dispositivos e encaminhá-los para o servidor.</w:t>
+        <w:t xml:space="preserve">No caso de estar a monitorizar-se várias estufas o </w:t>
+      </w:r>
+      <w:proofErr w:type="spellStart"/>
+      <w:r>
+        <w:t>LoraWAN</w:t>
+      </w:r>
+      <w:proofErr w:type="spellEnd"/>
+      <w:r>
+        <w:t xml:space="preserve"> é uma boa opção pois um </w:t>
+      </w:r>
+      <w:proofErr w:type="spellStart"/>
+      <w:r>
+        <w:t>gateway</w:t>
+      </w:r>
+      <w:proofErr w:type="spellEnd"/>
+      <w:r>
+        <w:t xml:space="preserve"> apenas pode receber dados de imensos dispositivos e encaminhá-los para o servidor.</w:t>
+      </w:r>
+    </w:p>
+    <w:p>
+      <w:pPr>
+        <w:rPr>
+          <w:color w:val="4C94D8" w:themeColor="text2" w:themeTint="80"/>
+        </w:rPr>
+      </w:pPr>
+      <w:r>
+        <w:rPr>
+          <w:color w:val="4C94D8" w:themeColor="text2" w:themeTint="80"/>
+        </w:rPr>
+        <w:t>Após</w:t>
+      </w:r>
+      <w:r>
+        <w:rPr>
+          <w:color w:val="4C94D8" w:themeColor="text2" w:themeTint="80"/>
+        </w:rPr>
+        <w:t xml:space="preserve"> a</w:t>
+      </w:r>
+      <w:r>
+        <w:rPr>
+          <w:color w:val="4C94D8" w:themeColor="text2" w:themeTint="80"/>
+        </w:rPr>
+        <w:t xml:space="preserve"> análise dos dados a ser enviados e a cobertura exigida p</w:t>
+      </w:r>
+      <w:r>
+        <w:rPr>
+          <w:color w:val="4C94D8" w:themeColor="text2" w:themeTint="80"/>
+        </w:rPr>
+        <w:t>ara o</w:t>
+      </w:r>
+      <w:r>
+        <w:rPr>
+          <w:color w:val="4C94D8" w:themeColor="text2" w:themeTint="80"/>
+        </w:rPr>
+        <w:t xml:space="preserve"> nosso projeto selecionou-se a rede </w:t>
+      </w:r>
+      <w:proofErr w:type="spellStart"/>
+      <w:r>
+        <w:rPr>
+          <w:i/>
+          <w:iCs/>
+          <w:color w:val="4C94D8" w:themeColor="text2" w:themeTint="80"/>
+        </w:rPr>
+        <w:t>LoraWAN</w:t>
+      </w:r>
+      <w:proofErr w:type="spellEnd"/>
+      <w:r>
+        <w:rPr>
+          <w:color w:val="4C94D8" w:themeColor="text2" w:themeTint="80"/>
+        </w:rPr>
+        <w:t>.</w:t>
+      </w:r>
+      <w:r>
+        <w:rPr>
+          <w:color w:val="4C94D8" w:themeColor="text2" w:themeTint="80"/>
+        </w:rPr>
+        <w:t xml:space="preserve"> </w:t>
+      </w:r>
+      <w:r>
+        <w:rPr>
+          <w:color w:val="4C94D8" w:themeColor="text2" w:themeTint="80"/>
+        </w:rPr>
+        <w:t>Este</w:t>
+      </w:r>
+      <w:r>
+        <w:rPr>
+          <w:color w:val="4C94D8" w:themeColor="text2" w:themeTint="80"/>
+        </w:rPr>
+        <w:t xml:space="preserve"> protocolo de comunicação</w:t>
+      </w:r>
+      <w:r>
+        <w:rPr>
+          <w:color w:val="4C94D8" w:themeColor="text2" w:themeTint="80"/>
+        </w:rPr>
+        <w:t xml:space="preserve"> permite </w:t>
+      </w:r>
+      <w:r>
+        <w:rPr>
+          <w:color w:val="4C94D8" w:themeColor="text2" w:themeTint="80"/>
+        </w:rPr>
+        <w:t xml:space="preserve">enviar </w:t>
+      </w:r>
+      <w:r>
+        <w:rPr>
+          <w:color w:val="4C94D8" w:themeColor="text2" w:themeTint="80"/>
+        </w:rPr>
+        <w:t>informação a vastas distâncias, mas com uma largura de banda reduzida</w:t>
+      </w:r>
+      <w:r>
+        <w:rPr>
+          <w:color w:val="4C94D8" w:themeColor="text2" w:themeTint="80"/>
+        </w:rPr>
+        <w:t>.</w:t>
+      </w:r>
+      <w:r>
+        <w:rPr>
+          <w:color w:val="4C94D8" w:themeColor="text2" w:themeTint="80"/>
+        </w:rPr>
+        <w:t xml:space="preserve"> Como </w:t>
+      </w:r>
+      <w:r>
+        <w:rPr>
+          <w:color w:val="4C94D8" w:themeColor="text2" w:themeTint="80"/>
+        </w:rPr>
+        <w:t xml:space="preserve">a estufa pode estar a vários quilómetros do </w:t>
+      </w:r>
+      <w:proofErr w:type="spellStart"/>
+      <w:r>
+        <w:rPr>
+          <w:i/>
+          <w:iCs/>
+          <w:color w:val="4C94D8" w:themeColor="text2" w:themeTint="80"/>
+        </w:rPr>
+        <w:t>gateway</w:t>
+      </w:r>
+      <w:proofErr w:type="spellEnd"/>
+      <w:r>
+        <w:rPr>
+          <w:color w:val="4C94D8" w:themeColor="text2" w:themeTint="80"/>
+        </w:rPr>
+        <w:t xml:space="preserve">, a elevada distância de comunicação é crucial e como a informação que necessitamos transmitir ficará contida em pacotes de 8 bytes, não iremos ter problemas com a largura de banda. </w:t>
+      </w:r>
+      <w:r>
+        <w:rPr>
+          <w:color w:val="4C94D8" w:themeColor="text2" w:themeTint="80"/>
+        </w:rPr>
+        <w:t xml:space="preserve"> </w:t>
+      </w:r>
+    </w:p>
+    <w:p>
+      <w:pPr>
+        <w:rPr>
+          <w:color w:val="4C94D8" w:themeColor="text2" w:themeTint="80"/>
+        </w:rPr>
+      </w:pPr>
+      <w:r>
+        <w:rPr>
+          <w:color w:val="4C94D8" w:themeColor="text2" w:themeTint="80"/>
+        </w:rPr>
+        <w:t xml:space="preserve">Para além </w:t>
+      </w:r>
+      <w:r>
+        <w:rPr>
+          <w:color w:val="4C94D8" w:themeColor="text2" w:themeTint="80"/>
+        </w:rPr>
+        <w:t>disto</w:t>
+      </w:r>
+      <w:r>
+        <w:rPr>
+          <w:color w:val="4C94D8" w:themeColor="text2" w:themeTint="80"/>
+        </w:rPr>
+        <w:t>,</w:t>
+      </w:r>
+      <w:r>
+        <w:rPr>
+          <w:color w:val="4C94D8" w:themeColor="text2" w:themeTint="80"/>
+        </w:rPr>
+        <w:t xml:space="preserve"> o </w:t>
+      </w:r>
+      <w:proofErr w:type="spellStart"/>
+      <w:r>
+        <w:rPr>
+          <w:i/>
+          <w:iCs/>
+          <w:color w:val="4C94D8" w:themeColor="text2" w:themeTint="80"/>
+        </w:rPr>
+        <w:t>LoraWAN</w:t>
+      </w:r>
+      <w:proofErr w:type="spellEnd"/>
+      <w:r>
+        <w:rPr>
+          <w:color w:val="4C94D8" w:themeColor="text2" w:themeTint="80"/>
+        </w:rPr>
+        <w:t xml:space="preserve"> consome pouca potência</w:t>
+      </w:r>
+      <w:r>
+        <w:rPr>
+          <w:color w:val="4C94D8" w:themeColor="text2" w:themeTint="80"/>
+        </w:rPr>
+        <w:t xml:space="preserve">, aumentando o tempo de vida da </w:t>
+      </w:r>
+      <w:r>
+        <w:rPr>
+          <w:color w:val="4C94D8" w:themeColor="text2" w:themeTint="80"/>
+        </w:rPr>
+        <w:t>bateria no dispositivo</w:t>
+      </w:r>
+      <w:r>
+        <w:rPr>
+          <w:color w:val="4C94D8" w:themeColor="text2" w:themeTint="80"/>
+        </w:rPr>
+        <w:t>.</w:t>
+      </w:r>
+      <w:r>
+        <w:rPr>
+          <w:color w:val="4C94D8" w:themeColor="text2" w:themeTint="80"/>
+        </w:rPr>
+        <w:t xml:space="preserve"> </w:t>
+      </w:r>
+      <w:r>
+        <w:rPr>
+          <w:color w:val="4C94D8" w:themeColor="text2" w:themeTint="80"/>
+        </w:rPr>
+        <w:t>Isto fará com que a manutenção seja menos frequente</w:t>
+      </w:r>
+      <w:r>
+        <w:rPr>
+          <w:color w:val="4C94D8" w:themeColor="text2" w:themeTint="80"/>
+        </w:rPr>
+        <w:t xml:space="preserve">. No caso </w:t>
+      </w:r>
+      <w:proofErr w:type="gramStart"/>
+      <w:r>
+        <w:rPr>
+          <w:color w:val="4C94D8" w:themeColor="text2" w:themeTint="80"/>
+        </w:rPr>
+        <w:t>da</w:t>
+      </w:r>
+      <w:proofErr w:type="gramEnd"/>
+      <w:r>
+        <w:rPr>
+          <w:color w:val="4C94D8" w:themeColor="text2" w:themeTint="80"/>
+        </w:rPr>
+        <w:t xml:space="preserve"> monitoriza</w:t>
+      </w:r>
+      <w:r>
+        <w:rPr>
+          <w:color w:val="4C94D8" w:themeColor="text2" w:themeTint="80"/>
+        </w:rPr>
+        <w:t>ção ser feita com</w:t>
+      </w:r>
+      <w:r>
+        <w:rPr>
+          <w:color w:val="4C94D8" w:themeColor="text2" w:themeTint="80"/>
+        </w:rPr>
+        <w:t xml:space="preserve"> várias estufas</w:t>
+      </w:r>
+      <w:r>
+        <w:rPr>
+          <w:color w:val="4C94D8" w:themeColor="text2" w:themeTint="80"/>
+        </w:rPr>
+        <w:t>,</w:t>
+      </w:r>
+      <w:r>
+        <w:rPr>
+          <w:color w:val="4C94D8" w:themeColor="text2" w:themeTint="80"/>
+        </w:rPr>
+        <w:t xml:space="preserve"> o </w:t>
+      </w:r>
+      <w:proofErr w:type="spellStart"/>
+      <w:r>
+        <w:rPr>
+          <w:i/>
+          <w:iCs/>
+          <w:color w:val="4C94D8" w:themeColor="text2" w:themeTint="80"/>
+        </w:rPr>
+        <w:t>LoraWAN</w:t>
+      </w:r>
+      <w:proofErr w:type="spellEnd"/>
+      <w:r>
+        <w:rPr>
+          <w:color w:val="4C94D8" w:themeColor="text2" w:themeTint="80"/>
+        </w:rPr>
+        <w:t xml:space="preserve"> </w:t>
+      </w:r>
+      <w:r>
+        <w:rPr>
+          <w:color w:val="4C94D8" w:themeColor="text2" w:themeTint="80"/>
+        </w:rPr>
+        <w:t>apresenta outra vantagem, uma vez que,</w:t>
+      </w:r>
+      <w:r>
+        <w:rPr>
+          <w:color w:val="4C94D8" w:themeColor="text2" w:themeTint="80"/>
+        </w:rPr>
+        <w:t xml:space="preserve"> um </w:t>
+      </w:r>
+      <w:r>
+        <w:rPr>
+          <w:color w:val="4C94D8" w:themeColor="text2" w:themeTint="80"/>
+        </w:rPr>
+        <w:t xml:space="preserve">único </w:t>
+      </w:r>
+      <w:proofErr w:type="spellStart"/>
+      <w:r>
+        <w:rPr>
+          <w:i/>
+          <w:iCs/>
+          <w:color w:val="4C94D8" w:themeColor="text2" w:themeTint="80"/>
+        </w:rPr>
+        <w:t>gateway</w:t>
+      </w:r>
+      <w:proofErr w:type="spellEnd"/>
+      <w:r>
+        <w:rPr>
+          <w:color w:val="4C94D8" w:themeColor="text2" w:themeTint="80"/>
+        </w:rPr>
+        <w:t xml:space="preserve"> pode receber dados de </w:t>
+      </w:r>
+      <w:r>
+        <w:rPr>
+          <w:color w:val="4C94D8" w:themeColor="text2" w:themeTint="80"/>
+        </w:rPr>
+        <w:t>vários</w:t>
+      </w:r>
+      <w:r>
+        <w:rPr>
+          <w:color w:val="4C94D8" w:themeColor="text2" w:themeTint="80"/>
+        </w:rPr>
+        <w:t xml:space="preserve"> dispositivos e encaminhá-los para o servidor.</w:t>
       </w:r>
     </w:p>
     <w:p/>
     <w:p>
       <w:pPr>
-        <w:pStyle w:val="Ttulo1"/>
+        <w:pStyle w:val="Heading1"/>
       </w:pPr>
       <w:bookmarkStart w:id="19" w:name="_Toc164783623"/>
       <w:bookmarkStart w:id="20" w:name="_Toc164784567"/>
@@ -1703,65 +2226,73 @@
     </w:p>
     <w:p>
       <w:r>
-        <w:t xml:space="preserve">Já sabendo o número de bits </w:t>
-      </w:r>
-      <w:r>
-        <w:t>a ser enviados e o melhor protocolo de comunicação</w:t>
-      </w:r>
-      <w:r>
-        <w:t xml:space="preserve"> é possível calcular o </w:t>
+        <w:t>Se utilizarmos o número de bits que temos de enviar e o protocolo de comun</w:t>
+      </w:r>
+      <w:r>
+        <w:t>icação que vamos utilizar</w:t>
+      </w:r>
+      <w:r>
+        <w:t xml:space="preserve">, </w:t>
+      </w:r>
+      <w:r>
+        <w:t xml:space="preserve">é possível calcular o </w:t>
       </w:r>
       <w:r>
         <w:rPr>
           <w:i/>
           <w:iCs/>
         </w:rPr>
-        <w:t>Time on air</w:t>
-      </w:r>
-      <w:r>
-        <w:t xml:space="preserve"> para diferentes larguras de banda e fator de espelhamento</w:t>
-      </w:r>
-      <w:r>
+        <w:t xml:space="preserve">Time </w:t>
+      </w:r>
+      <w:proofErr w:type="spellStart"/>
+      <w:r>
+        <w:rPr>
+          <w:i/>
+          <w:iCs/>
+        </w:rPr>
+        <w:t>on</w:t>
+      </w:r>
+      <w:proofErr w:type="spellEnd"/>
+      <w:r>
+        <w:rPr>
+          <w:i/>
+          <w:iCs/>
+        </w:rPr>
         <w:t xml:space="preserve"> </w:t>
       </w:r>
-      <w:r>
-        <w:t>(SF). Criou-se a assim a seguinte tabela com os valores:</w:t>
+      <w:proofErr w:type="spellStart"/>
+      <w:r>
+        <w:rPr>
+          <w:i/>
+          <w:iCs/>
+        </w:rPr>
+        <w:t>air</w:t>
+      </w:r>
+      <w:proofErr w:type="spellEnd"/>
+      <w:r>
+        <w:t xml:space="preserve"> para diferentes larguras de banda e </w:t>
+      </w:r>
+      <w:r>
+        <w:t xml:space="preserve">o </w:t>
+      </w:r>
+      <w:r>
+        <w:t>fator de espelhamento</w:t>
+      </w:r>
+      <w:r>
+        <w:t xml:space="preserve"> </w:t>
+      </w:r>
+      <w:r>
+        <w:t>(SF)</w:t>
+      </w:r>
+      <w:r>
+        <w:t xml:space="preserve"> presentes na seguinte tabela:</w:t>
       </w:r>
     </w:p>
     <w:p/>
-    <w:p>
-      <w:pPr>
-        <w:pStyle w:val="Legenda"/>
-        <w:keepNext/>
-      </w:pPr>
-      <w:r>
-        <w:t xml:space="preserve">Tabela </w:t>
-      </w:r>
-      <w:r>
-        <w:fldChar w:fldCharType="begin"/>
-      </w:r>
-      <w:r>
-        <w:instrText xml:space="preserve"> SEQ Tabela \* ARABIC </w:instrText>
-      </w:r>
-      <w:r>
-        <w:fldChar w:fldCharType="separate"/>
-      </w:r>
-      <w:r>
-        <w:rPr>
-          <w:noProof/>
-        </w:rPr>
-        <w:t>2</w:t>
-      </w:r>
-      <w:r>
-        <w:fldChar w:fldCharType="end"/>
-      </w:r>
-      <w:r>
-        <w:t>- Time on Air para diferentes larguras de Banda e SF</w:t>
-      </w:r>
-    </w:p>
     <w:tbl>
       <w:tblPr>
-        <w:tblStyle w:val="TabeladeGrelha2"/>
+        <w:tblStyle w:val="GridTable2"/>
+        <w:tblpPr w:leftFromText="180" w:rightFromText="180" w:vertAnchor="text" w:horzAnchor="margin" w:tblpXSpec="center" w:tblpY="300"/>
         <w:tblW w:w="6521" w:type="dxa"/>
         <w:tblLook w:val="04A0" w:firstRow="1" w:lastRow="0" w:firstColumn="1" w:lastColumn="0" w:noHBand="0" w:noVBand="1"/>
       </w:tblPr>
@@ -1812,7 +2343,31 @@
               <w:cnfStyle w:val="100000000000" w:firstRow="1" w:lastRow="0" w:firstColumn="0" w:lastColumn="0" w:oddVBand="0" w:evenVBand="0" w:oddHBand="0" w:evenHBand="0" w:firstRowFirstColumn="0" w:firstRowLastColumn="0" w:lastRowFirstColumn="0" w:lastRowLastColumn="0"/>
             </w:pPr>
             <w:r>
-              <w:t>Time on Air [ms]</w:t>
+              <w:t xml:space="preserve">Time </w:t>
+            </w:r>
+            <w:proofErr w:type="spellStart"/>
+            <w:r>
+              <w:t>on</w:t>
+            </w:r>
+            <w:proofErr w:type="spellEnd"/>
+            <w:r>
+              <w:t xml:space="preserve"> </w:t>
+            </w:r>
+            <w:proofErr w:type="spellStart"/>
+            <w:r>
+              <w:t>Air</w:t>
+            </w:r>
+            <w:proofErr w:type="spellEnd"/>
+            <w:r>
+              <w:t xml:space="preserve"> [</w:t>
+            </w:r>
+            <w:proofErr w:type="spellStart"/>
+            <w:r>
+              <w:t>ms</w:t>
+            </w:r>
+            <w:proofErr w:type="spellEnd"/>
+            <w:r>
+              <w:t>]</w:t>
             </w:r>
           </w:p>
         </w:tc>
@@ -2132,7 +2687,6 @@
               <w:jc w:val="center"/>
             </w:pPr>
             <w:r>
-              <w:lastRenderedPageBreak/>
               <w:t>250</w:t>
             </w:r>
           </w:p>
@@ -2147,7 +2701,6 @@
               <w:cnfStyle w:val="000000100000" w:firstRow="0" w:lastRow="0" w:firstColumn="0" w:lastColumn="0" w:oddVBand="0" w:evenVBand="0" w:oddHBand="1" w:evenHBand="0" w:firstRowFirstColumn="0" w:firstRowLastColumn="0" w:lastRowFirstColumn="0" w:lastRowLastColumn="0"/>
             </w:pPr>
             <w:r>
-              <w:lastRenderedPageBreak/>
               <w:t>7</w:t>
             </w:r>
           </w:p>
@@ -2675,6 +3228,52 @@
         </w:tc>
       </w:tr>
     </w:tbl>
+    <w:p>
+      <w:pPr>
+        <w:pStyle w:val="Caption"/>
+        <w:keepNext/>
+      </w:pPr>
+      <w:r>
+        <w:t xml:space="preserve">Tabela </w:t>
+      </w:r>
+      <w:r>
+        <w:fldChar w:fldCharType="begin"/>
+      </w:r>
+      <w:r>
+        <w:instrText xml:space="preserve"> SEQ Tabela \* ARABIC </w:instrText>
+      </w:r>
+      <w:r>
+        <w:fldChar w:fldCharType="separate"/>
+      </w:r>
+      <w:r>
+        <w:rPr>
+          <w:noProof/>
+        </w:rPr>
+        <w:t>2</w:t>
+      </w:r>
+      <w:r>
+        <w:fldChar w:fldCharType="end"/>
+      </w:r>
+      <w:r>
+        <w:t xml:space="preserve">- Time </w:t>
+      </w:r>
+      <w:proofErr w:type="spellStart"/>
+      <w:r>
+        <w:t>on</w:t>
+      </w:r>
+      <w:proofErr w:type="spellEnd"/>
+      <w:r>
+        <w:t xml:space="preserve"> </w:t>
+      </w:r>
+      <w:proofErr w:type="spellStart"/>
+      <w:r>
+        <w:t>Air</w:t>
+      </w:r>
+      <w:proofErr w:type="spellEnd"/>
+      <w:r>
+        <w:t xml:space="preserve"> para diferentes larguras de Banda e SF</w:t>
+      </w:r>
+    </w:p>
     <w:p/>
     <w:p>
       <w:r>
@@ -2683,7 +3282,7 @@
     </w:p>
     <w:p>
       <w:pPr>
-        <w:pStyle w:val="PargrafodaLista"/>
+        <w:pStyle w:val="ListParagraph"/>
         <w:numPr>
           <w:ilvl w:val="0"/>
           <w:numId w:val="22"/>
@@ -2699,11 +3298,19 @@
     </w:p>
     <w:p>
       <w:pPr>
-        <w:pStyle w:val="PargrafodaLista"/>
+        <w:pStyle w:val="ListParagraph"/>
         <w:ind w:left="780"/>
       </w:pPr>
       <w:r>
-        <w:t>Nesta localização não existe tanto congestionamento, pelo que a largura de banda ideal seria de 500 kHz pois aumenta a taxa de transmissão e reduz o tempo no ar. O fator de espelhamento como afeta diretamente a resistência do sinal a interferências e o alcance da comunicação, para esta localização, onde o alcance da gateway pode ser maior e pode haver menos interferências</w:t>
+        <w:t xml:space="preserve">Nesta localização não existe tanto congestionamento, pelo que a largura de banda ideal seria de 500 kHz pois aumenta a taxa de transmissão e reduz o tempo no ar. O fator de espelhamento como afeta diretamente a resistência do sinal a interferências e o alcance da comunicação, para esta localização, onde o alcance da </w:t>
+      </w:r>
+      <w:proofErr w:type="spellStart"/>
+      <w:r>
+        <w:t>gateway</w:t>
+      </w:r>
+      <w:proofErr w:type="spellEnd"/>
+      <w:r>
+        <w:t xml:space="preserve"> pode ser maior e pode haver menos interferências</w:t>
       </w:r>
       <w:r>
         <w:t>,</w:t>
@@ -2717,13 +3324,13 @@
     </w:p>
     <w:p>
       <w:pPr>
-        <w:pStyle w:val="PargrafodaLista"/>
+        <w:pStyle w:val="ListParagraph"/>
         <w:ind w:left="780"/>
       </w:pPr>
     </w:p>
     <w:p>
       <w:pPr>
-        <w:pStyle w:val="PargrafodaLista"/>
+        <w:pStyle w:val="ListParagraph"/>
         <w:numPr>
           <w:ilvl w:val="0"/>
           <w:numId w:val="22"/>
@@ -2739,7 +3346,7 @@
     </w:p>
     <w:p>
       <w:pPr>
-        <w:pStyle w:val="PargrafodaLista"/>
+        <w:pStyle w:val="ListParagraph"/>
         <w:ind w:left="780"/>
       </w:pPr>
       <w:r>
@@ -2748,10 +3355,19 @@
     </w:p>
     <w:p>
       <w:r>
-        <w:t>Dependendo da situação em que se encontra a nossa estufa</w:t>
-      </w:r>
-      <w:r>
-        <w:t xml:space="preserve">, </w:t>
+        <w:t>Dependendo d</w:t>
+      </w:r>
+      <w:r>
+        <w:t>o estado do clima na</w:t>
+      </w:r>
+      <w:r>
+        <w:t xml:space="preserve"> estufa</w:t>
+      </w:r>
+      <w:r>
+        <w:t xml:space="preserve"> </w:t>
+      </w:r>
+      <w:r>
+        <w:t>(</w:t>
       </w:r>
       <w:r>
         <w:rPr>
@@ -2763,6 +3379,7 @@
       <w:r>
         <w:t xml:space="preserve">, </w:t>
       </w:r>
+      <w:proofErr w:type="spellStart"/>
       <w:r>
         <w:rPr>
           <w:i/>
@@ -2770,24 +3387,56 @@
         </w:rPr>
         <w:t>Warning</w:t>
       </w:r>
-      <w:r>
-        <w:t xml:space="preserve">, </w:t>
-      </w:r>
+      <w:proofErr w:type="spellEnd"/>
+      <w:r>
+        <w:t xml:space="preserve"> ou</w:t>
+      </w:r>
+      <w:r>
+        <w:t xml:space="preserve"> </w:t>
+      </w:r>
+      <w:proofErr w:type="spellStart"/>
       <w:r>
         <w:rPr>
           <w:i/>
           <w:iCs/>
         </w:rPr>
-        <w:t xml:space="preserve">Action </w:t>
-      </w:r>
-      <w:r>
-        <w:t>é necessário que os dados sejam transmitidos a diferentes ritmos e com maior ou menor resistência a tabela seguinte mostra os melhores valores para cada caso e localização:</w:t>
+        <w:t>Action</w:t>
+      </w:r>
+      <w:proofErr w:type="spellEnd"/>
+      <w:r>
+        <w:rPr>
+          <w:i/>
+          <w:iCs/>
+        </w:rPr>
+        <w:t>)</w:t>
+      </w:r>
+      <w:r>
+        <w:rPr>
+          <w:i/>
+          <w:iCs/>
+        </w:rPr>
+        <w:t xml:space="preserve"> </w:t>
+      </w:r>
+      <w:r>
+        <w:t>é necessário que os dados sejam transmitidos a diferentes ritmos e com maior ou menor resistência</w:t>
+      </w:r>
+      <w:r>
+        <w:t>.</w:t>
+      </w:r>
+      <w:r>
+        <w:t xml:space="preserve"> </w:t>
+      </w:r>
+      <w:r>
+        <w:t>A</w:t>
+      </w:r>
+      <w:r>
+        <w:t xml:space="preserve"> tabela seguinte mostra os melhores valores para cada caso e localização:</w:t>
       </w:r>
     </w:p>
     <w:p/>
     <w:p>
       <w:pPr>
-        <w:pStyle w:val="PargrafodaLista"/>
+        <w:pStyle w:val="ListParagraph"/>
         <w:numPr>
           <w:ilvl w:val="0"/>
           <w:numId w:val="23"/>
@@ -2803,19 +3452,22 @@
     </w:p>
     <w:p>
       <w:pPr>
-        <w:pStyle w:val="PargrafodaLista"/>
+        <w:pStyle w:val="ListParagraph"/>
         <w:numPr>
           <w:ilvl w:val="0"/>
           <w:numId w:val="24"/>
         </w:numPr>
       </w:pPr>
-      <w:r>
+      <w:proofErr w:type="spellStart"/>
+      <w:r>
+        <w:lastRenderedPageBreak/>
         <w:t>Warning</w:t>
       </w:r>
-    </w:p>
-    <w:p>
-      <w:pPr>
-        <w:pStyle w:val="PargrafodaLista"/>
+      <w:proofErr w:type="spellEnd"/>
+    </w:p>
+    <w:p>
+      <w:pPr>
+        <w:pStyle w:val="ListParagraph"/>
         <w:numPr>
           <w:ilvl w:val="1"/>
           <w:numId w:val="23"/>
@@ -2827,7 +3479,7 @@
     </w:p>
     <w:p>
       <w:pPr>
-        <w:pStyle w:val="PargrafodaLista"/>
+        <w:pStyle w:val="ListParagraph"/>
         <w:numPr>
           <w:ilvl w:val="1"/>
           <w:numId w:val="23"/>
@@ -2842,25 +3494,33 @@
     </w:p>
     <w:p>
       <w:pPr>
-        <w:pStyle w:val="PargrafodaLista"/>
+        <w:pStyle w:val="ListParagraph"/>
         <w:numPr>
           <w:ilvl w:val="1"/>
           <w:numId w:val="23"/>
         </w:numPr>
       </w:pPr>
       <w:r>
-        <w:t>Um SF moderado a alto oferece boa sensibilidade do receptor e resistência a interferências. Uma largura de banda maior pode ser útil para manter uma taxa de transmissão razoável em ambientes menos congestionados.</w:t>
-      </w:r>
-    </w:p>
-    <w:p>
-      <w:pPr>
-        <w:pStyle w:val="PargrafodaLista"/>
+        <w:t xml:space="preserve">Um SF moderado a alto oferece boa sensibilidade do </w:t>
+      </w:r>
+      <w:proofErr w:type="spellStart"/>
+      <w:r>
+        <w:t>receptor</w:t>
+      </w:r>
+      <w:proofErr w:type="spellEnd"/>
+      <w:r>
+        <w:t xml:space="preserve"> e resistência a interferências. Uma largura de banda maior pode ser útil para manter uma taxa de transmissão razoável em ambientes menos congestionados.</w:t>
+      </w:r>
+    </w:p>
+    <w:p>
+      <w:pPr>
+        <w:pStyle w:val="ListParagraph"/>
         <w:ind w:left="1440"/>
       </w:pPr>
     </w:p>
     <w:p>
       <w:pPr>
-        <w:pStyle w:val="PargrafodaLista"/>
+        <w:pStyle w:val="ListParagraph"/>
         <w:numPr>
           <w:ilvl w:val="0"/>
           <w:numId w:val="24"/>
@@ -2872,59 +3532,65 @@
     </w:p>
     <w:p>
       <w:pPr>
-        <w:pStyle w:val="PargrafodaLista"/>
+        <w:pStyle w:val="ListParagraph"/>
         <w:numPr>
           <w:ilvl w:val="0"/>
           <w:numId w:val="26"/>
         </w:numPr>
       </w:pPr>
       <w:r>
-        <w:lastRenderedPageBreak/>
         <w:t>SF: Moderado (por exemplo, SF8)</w:t>
       </w:r>
     </w:p>
     <w:p>
       <w:pPr>
-        <w:pStyle w:val="PargrafodaLista"/>
+        <w:pStyle w:val="ListParagraph"/>
         <w:numPr>
           <w:ilvl w:val="0"/>
           <w:numId w:val="26"/>
         </w:numPr>
       </w:pPr>
       <w:r>
-        <w:t>LB</w:t>
-      </w:r>
-      <w:r>
-        <w:t>: Moderado a largo, dependendo da necessidade de taxa de transmissão (por exemplo, 250 kHz)</w:t>
-      </w:r>
-    </w:p>
-    <w:p>
-      <w:pPr>
-        <w:pStyle w:val="PargrafodaLista"/>
+        <w:t>LB: Moderado a largo, dependendo da necessidade de taxa de transmissão (por exemplo, 250 kHz)</w:t>
+      </w:r>
+    </w:p>
+    <w:p>
+      <w:pPr>
+        <w:pStyle w:val="ListParagraph"/>
         <w:numPr>
           <w:ilvl w:val="0"/>
           <w:numId w:val="26"/>
         </w:numPr>
       </w:pPr>
       <w:r>
-        <w:t>Um SF moderado equilibra a sensibilidade do receptor e a taxa de transmissão. A largura de banda pode ser ajustada para atender às necessidades de cobertura e taxa de transmissão, considerando que o espectro pode estar menos congestionado.</w:t>
-      </w:r>
-    </w:p>
-    <w:p>
-      <w:pPr>
-        <w:pStyle w:val="PargrafodaLista"/>
+        <w:t xml:space="preserve">Um SF moderado equilibra a sensibilidade do </w:t>
+      </w:r>
+      <w:proofErr w:type="spellStart"/>
+      <w:r>
+        <w:t>receptor</w:t>
+      </w:r>
+      <w:proofErr w:type="spellEnd"/>
+      <w:r>
+        <w:t xml:space="preserve"> e a taxa de transmissão. A largura de banda pode ser ajustada para atender às necessidades de cobertura e taxa de transmissão, considerando que o espectro pode estar menos congestionado.</w:t>
+      </w:r>
+    </w:p>
+    <w:p>
+      <w:pPr>
+        <w:pStyle w:val="ListParagraph"/>
         <w:numPr>
           <w:ilvl w:val="0"/>
           <w:numId w:val="24"/>
         </w:numPr>
       </w:pPr>
+      <w:proofErr w:type="spellStart"/>
       <w:r>
         <w:t>Action</w:t>
       </w:r>
-    </w:p>
-    <w:p>
-      <w:pPr>
-        <w:pStyle w:val="PargrafodaLista"/>
+      <w:proofErr w:type="spellEnd"/>
+    </w:p>
+    <w:p>
+      <w:pPr>
+        <w:pStyle w:val="ListParagraph"/>
         <w:numPr>
           <w:ilvl w:val="1"/>
           <w:numId w:val="23"/>
@@ -2936,40 +3602,45 @@
     </w:p>
     <w:p>
       <w:pPr>
-        <w:pStyle w:val="PargrafodaLista"/>
+        <w:pStyle w:val="ListParagraph"/>
         <w:numPr>
           <w:ilvl w:val="1"/>
           <w:numId w:val="23"/>
         </w:numPr>
       </w:pPr>
       <w:r>
-        <w:t>LB</w:t>
-      </w:r>
-      <w:r>
-        <w:t>: Estreito a moderado, para evitar colisões (por exemplo, 125 kHz)</w:t>
-      </w:r>
-    </w:p>
-    <w:p>
-      <w:pPr>
-        <w:pStyle w:val="PargrafodaLista"/>
+        <w:t>LB: Estreito a moderado, para evitar colisões (por exemplo, 125 kHz)</w:t>
+      </w:r>
+    </w:p>
+    <w:p>
+      <w:pPr>
+        <w:pStyle w:val="ListParagraph"/>
         <w:numPr>
           <w:ilvl w:val="1"/>
           <w:numId w:val="23"/>
         </w:numPr>
       </w:pPr>
       <w:r>
-        <w:t>Um SF baixo oferece máxima sensibilidade do receptor e resistência a interferências. Uma largura de banda menor é preferível para evitar colisões e garantir uma comunicação rápida e confiável, mesmo em áreas menos congestionadas.</w:t>
-      </w:r>
-    </w:p>
-    <w:p>
-      <w:pPr>
-        <w:pStyle w:val="PargrafodaLista"/>
+        <w:t xml:space="preserve">Um SF baixo oferece máxima sensibilidade do </w:t>
+      </w:r>
+      <w:proofErr w:type="spellStart"/>
+      <w:r>
+        <w:t>receptor</w:t>
+      </w:r>
+      <w:proofErr w:type="spellEnd"/>
+      <w:r>
+        <w:t xml:space="preserve"> e resistência a interferências. Uma largura de banda menor é preferível para evitar colisões e garantir uma comunicação rápida e confiável, mesmo em áreas menos congestionadas.</w:t>
+      </w:r>
+    </w:p>
+    <w:p>
+      <w:pPr>
+        <w:pStyle w:val="ListParagraph"/>
         <w:ind w:left="1440"/>
       </w:pPr>
     </w:p>
     <w:p>
       <w:pPr>
-        <w:pStyle w:val="PargrafodaLista"/>
+        <w:pStyle w:val="ListParagraph"/>
         <w:numPr>
           <w:ilvl w:val="0"/>
           <w:numId w:val="23"/>
@@ -2985,19 +3656,21 @@
     </w:p>
     <w:p>
       <w:pPr>
-        <w:pStyle w:val="PargrafodaLista"/>
+        <w:pStyle w:val="ListParagraph"/>
         <w:numPr>
           <w:ilvl w:val="0"/>
           <w:numId w:val="27"/>
         </w:numPr>
       </w:pPr>
+      <w:proofErr w:type="spellStart"/>
       <w:r>
         <w:t>Warning</w:t>
       </w:r>
-    </w:p>
-    <w:p>
-      <w:pPr>
-        <w:pStyle w:val="PargrafodaLista"/>
+      <w:proofErr w:type="spellEnd"/>
+    </w:p>
+    <w:p>
+      <w:pPr>
+        <w:pStyle w:val="ListParagraph"/>
         <w:numPr>
           <w:ilvl w:val="0"/>
           <w:numId w:val="28"/>
@@ -3009,40 +3682,45 @@
     </w:p>
     <w:p>
       <w:pPr>
-        <w:pStyle w:val="PargrafodaLista"/>
+        <w:pStyle w:val="ListParagraph"/>
         <w:numPr>
           <w:ilvl w:val="0"/>
           <w:numId w:val="28"/>
         </w:numPr>
       </w:pPr>
       <w:r>
-        <w:t>LB</w:t>
-      </w:r>
-      <w:r>
-        <w:t>: Estreito a moderado, para evitar colisões (por exemplo, 125 kHz)</w:t>
-      </w:r>
-    </w:p>
-    <w:p>
-      <w:pPr>
-        <w:pStyle w:val="PargrafodaLista"/>
+        <w:t>LB: Estreito a moderado, para evitar colisões (por exemplo, 125 kHz)</w:t>
+      </w:r>
+    </w:p>
+    <w:p>
+      <w:pPr>
+        <w:pStyle w:val="ListParagraph"/>
         <w:numPr>
           <w:ilvl w:val="0"/>
           <w:numId w:val="28"/>
         </w:numPr>
       </w:pPr>
       <w:r>
-        <w:t>Um SF baixo oferece máxima sensibilidade do receptor e resistência a interferências. Uma largura de banda menor é preferível para evitar colisões e garantir uma comunicação rápida e confiável, mesmo em áreas menos congestionadas.</w:t>
-      </w:r>
-    </w:p>
-    <w:p>
-      <w:pPr>
-        <w:pStyle w:val="PargrafodaLista"/>
+        <w:t xml:space="preserve">Um SF baixo oferece máxima sensibilidade do </w:t>
+      </w:r>
+      <w:proofErr w:type="spellStart"/>
+      <w:r>
+        <w:t>receptor</w:t>
+      </w:r>
+      <w:proofErr w:type="spellEnd"/>
+      <w:r>
+        <w:t xml:space="preserve"> e resistência a interferências. Uma largura de banda menor é preferível para evitar colisões e garantir uma comunicação rápida e confiável, mesmo em áreas menos congestionadas.</w:t>
+      </w:r>
+    </w:p>
+    <w:p>
+      <w:pPr>
+        <w:pStyle w:val="ListParagraph"/>
         <w:ind w:left="1789"/>
       </w:pPr>
     </w:p>
     <w:p>
       <w:pPr>
-        <w:pStyle w:val="PargrafodaLista"/>
+        <w:pStyle w:val="ListParagraph"/>
         <w:numPr>
           <w:ilvl w:val="0"/>
           <w:numId w:val="27"/>
@@ -3054,7 +3732,7 @@
     </w:p>
     <w:p>
       <w:pPr>
-        <w:pStyle w:val="PargrafodaLista"/>
+        <w:pStyle w:val="ListParagraph"/>
         <w:numPr>
           <w:ilvl w:val="0"/>
           <w:numId w:val="29"/>
@@ -3066,64 +3744,72 @@
     </w:p>
     <w:p>
       <w:pPr>
-        <w:pStyle w:val="PargrafodaLista"/>
+        <w:pStyle w:val="ListParagraph"/>
         <w:numPr>
           <w:ilvl w:val="0"/>
           <w:numId w:val="29"/>
         </w:numPr>
       </w:pPr>
       <w:r>
-        <w:t>LB</w:t>
-      </w:r>
-      <w:r>
-        <w:t>: Estreito a moderado, para evitar colisões (por exemplo, 125 kHz)</w:t>
-      </w:r>
-    </w:p>
-    <w:p>
-      <w:pPr>
-        <w:pStyle w:val="PargrafodaLista"/>
+        <w:t>LB: Estreito a moderado, para evitar colisões (por exemplo, 125 kHz)</w:t>
+      </w:r>
+    </w:p>
+    <w:p>
+      <w:pPr>
+        <w:pStyle w:val="ListParagraph"/>
         <w:numPr>
           <w:ilvl w:val="0"/>
           <w:numId w:val="29"/>
         </w:numPr>
       </w:pPr>
       <w:r>
-        <w:t>Justificativa: Um SF baixo oferece máxima sensibilidade do receptor e resistência a interferências. Uma largura de banda menor é preferível para evitar colisões e garantir uma comunicação rápida e confiável, mesmo em áreas menos congestionadas.</w:t>
-      </w:r>
-    </w:p>
-    <w:p>
-      <w:pPr>
-        <w:pStyle w:val="PargrafodaLista"/>
+        <w:t xml:space="preserve">Justificativa: Um SF baixo oferece máxima sensibilidade do </w:t>
+      </w:r>
+      <w:proofErr w:type="spellStart"/>
+      <w:r>
+        <w:t>receptor</w:t>
+      </w:r>
+      <w:proofErr w:type="spellEnd"/>
+      <w:r>
+        <w:t xml:space="preserve"> e resistência a interferências. Uma largura de banda menor é preferível para evitar colisões e garantir uma comunicação rápida e confiável, mesmo em áreas menos congestionadas.</w:t>
+      </w:r>
+    </w:p>
+    <w:p>
+      <w:pPr>
+        <w:pStyle w:val="ListParagraph"/>
         <w:ind w:left="1800"/>
       </w:pPr>
     </w:p>
     <w:p>
       <w:pPr>
-        <w:pStyle w:val="PargrafodaLista"/>
+        <w:pStyle w:val="ListParagraph"/>
         <w:numPr>
           <w:ilvl w:val="0"/>
           <w:numId w:val="27"/>
         </w:numPr>
       </w:pPr>
+      <w:proofErr w:type="spellStart"/>
       <w:r>
         <w:t>Action</w:t>
       </w:r>
-    </w:p>
-    <w:p>
-      <w:pPr>
-        <w:pStyle w:val="PargrafodaLista"/>
+      <w:proofErr w:type="spellEnd"/>
+    </w:p>
+    <w:p>
+      <w:pPr>
+        <w:pStyle w:val="ListParagraph"/>
         <w:numPr>
           <w:ilvl w:val="0"/>
           <w:numId w:val="30"/>
         </w:numPr>
       </w:pPr>
       <w:r>
+        <w:lastRenderedPageBreak/>
         <w:t>SF: Baixo (por exemplo, SF12)</w:t>
       </w:r>
     </w:p>
     <w:p>
       <w:pPr>
-        <w:pStyle w:val="PargrafodaLista"/>
+        <w:pStyle w:val="ListParagraph"/>
         <w:numPr>
           <w:ilvl w:val="0"/>
           <w:numId w:val="30"/>
@@ -3135,57 +3821,92 @@
     </w:p>
     <w:p>
       <w:pPr>
-        <w:pStyle w:val="PargrafodaLista"/>
+        <w:pStyle w:val="ListParagraph"/>
         <w:numPr>
           <w:ilvl w:val="0"/>
           <w:numId w:val="30"/>
         </w:numPr>
       </w:pPr>
       <w:r>
-        <w:t>Justificativa: Um SF baixo oferece máxima sensibilidade do receptor e resistência a interferências. Uma largura de banda menor é preferível para evitar colisões e garantir uma comunicação rápida e confiável, mesmo em áreas menos congestionadas.</w:t>
-      </w:r>
-    </w:p>
-    <w:p>
-      <w:pPr>
-        <w:pStyle w:val="PargrafodaLista"/>
+        <w:t xml:space="preserve">Justificativa: Um SF baixo oferece máxima sensibilidade do </w:t>
+      </w:r>
+      <w:proofErr w:type="spellStart"/>
+      <w:r>
+        <w:t>receptor</w:t>
+      </w:r>
+      <w:proofErr w:type="spellEnd"/>
+      <w:r>
+        <w:t xml:space="preserve"> e resistência a interferências. Uma largura de banda menor é preferível para evitar colisões e garantir uma comunicação rápida e confiável, mesmo em áreas menos congestionadas.</w:t>
+      </w:r>
+    </w:p>
+    <w:p>
+      <w:pPr>
+        <w:pStyle w:val="ListParagraph"/>
         <w:ind w:left="1789"/>
       </w:pPr>
     </w:p>
     <w:p>
       <w:pPr>
-        <w:pStyle w:val="Ttulo1"/>
-      </w:pPr>
-      <w:r>
-        <w:lastRenderedPageBreak/>
+        <w:pStyle w:val="Heading1"/>
+      </w:pPr>
+      <w:r>
         <w:t>Simulação</w:t>
       </w:r>
     </w:p>
     <w:p>
       <w:pPr>
-        <w:pStyle w:val="Ttulo1"/>
-      </w:pPr>
-      <w:r>
-        <w:t>Bibliografia/Cibergrafia</w:t>
-      </w:r>
-    </w:p>
-    <w:p>
-      <w:r>
-        <w:t>[1] Nuno Cota, Instituto Superior de Engenharia de Lisboa, “3. Low Power Wireless Communications Infrastructure and Protocols”, 24-04-2024</w:t>
-      </w:r>
-    </w:p>
-    <w:p>
-      <w:r>
-        <w:t xml:space="preserve">[2] </w:t>
-      </w:r>
-      <w:r>
-        <w:t>Instituto Superior de Engenharia de Lisboa</w:t>
-      </w:r>
-      <w:r>
-        <w:t>, “</w:t>
-      </w:r>
-      <w:r>
-        <w:t>Connecting to the Cloud</w:t>
-      </w:r>
+        <w:pStyle w:val="Heading1"/>
+      </w:pPr>
+      <w:r>
+        <w:t>Bibliografia/</w:t>
+      </w:r>
+      <w:proofErr w:type="spellStart"/>
+      <w:r>
+        <w:t>Cibergrafia</w:t>
+      </w:r>
+      <w:proofErr w:type="spellEnd"/>
+    </w:p>
+    <w:p>
+      <w:pPr>
+        <w:rPr>
+          <w:lang w:val="en-US"/>
+        </w:rPr>
+      </w:pPr>
+      <w:r>
+        <w:t xml:space="preserve">[1] Nuno Cota, Instituto Superior de Engenharia de Lisboa, “3. </w:t>
+      </w:r>
+      <w:r>
+        <w:rPr>
+          <w:lang w:val="en-US"/>
+        </w:rPr>
+        <w:t>Low Power Wireless Communications Infrastructure and Protocols”, 24-04-2024</w:t>
+      </w:r>
+    </w:p>
+    <w:p>
+      <w:r>
+        <w:t>[2] Instituto Superior de Engenharia de Lisboa, “</w:t>
+      </w:r>
+      <w:proofErr w:type="spellStart"/>
+      <w:r>
+        <w:t>Connecting</w:t>
+      </w:r>
+      <w:proofErr w:type="spellEnd"/>
+      <w:r>
+        <w:t xml:space="preserve"> to </w:t>
+      </w:r>
+      <w:proofErr w:type="spellStart"/>
+      <w:r>
+        <w:t>the</w:t>
+      </w:r>
+      <w:proofErr w:type="spellEnd"/>
+      <w:r>
+        <w:t xml:space="preserve"> </w:t>
+      </w:r>
+      <w:proofErr w:type="spellStart"/>
+      <w:r>
+        <w:t>Cloud</w:t>
+      </w:r>
+      <w:proofErr w:type="spellEnd"/>
       <w:r>
         <w:t>”, 24-04-2024</w:t>
       </w:r>
@@ -3203,7 +3924,7 @@
       <w:hyperlink r:id="rId13" w:history="1">
         <w:r>
           <w:rPr>
-            <w:rStyle w:val="Hiperligao"/>
+            <w:rStyle w:val="Hyperlink"/>
             <w:rFonts w:cs="Arial"/>
             <w:bdr w:val="none" w:sz="0" w:space="0" w:color="auto" w:frame="1"/>
           </w:rPr>
@@ -3238,7 +3959,7 @@
       <w:hyperlink r:id="rId14" w:tgtFrame="_blank" w:tooltip="https://docs.arduino.cc/learn/communication/lorawan-101/" w:history="1">
         <w:r>
           <w:rPr>
-            <w:rStyle w:val="Hiperligao"/>
+            <w:rStyle w:val="Hyperlink"/>
             <w:rFonts w:cs="Arial"/>
             <w:bdr w:val="none" w:sz="0" w:space="0" w:color="auto" w:frame="1"/>
           </w:rPr>
@@ -3278,7 +3999,7 @@
       <w:hyperlink r:id="rId15" w:tgtFrame="_blank" w:tooltip="https://www.mokolora.com/pt/what-is-lorawan/" w:history="1">
         <w:r>
           <w:rPr>
-            <w:rStyle w:val="Hiperligao"/>
+            <w:rStyle w:val="Hyperlink"/>
             <w:rFonts w:cs="Arial"/>
             <w:bdr w:val="none" w:sz="0" w:space="0" w:color="auto" w:frame="1"/>
           </w:rPr>
@@ -3302,7 +4023,7 @@
       <w:hyperlink r:id="rId16" w:tgtFrame="_blank" w:tooltip="https://www.thethingsnetwork.org/docs/lorawan/what-is-lorawan/" w:history="1">
         <w:r>
           <w:rPr>
-            <w:rStyle w:val="Hiperligao"/>
+            <w:rStyle w:val="Hyperlink"/>
             <w:rFonts w:cs="Arial"/>
             <w:bdr w:val="none" w:sz="0" w:space="0" w:color="auto" w:frame="1"/>
           </w:rPr>
@@ -3330,7 +4051,7 @@
 </file>
 
 <file path=word/endnotes.xml><?xml version="1.0" encoding="utf-8"?>
-<w:endnotes xmlns:wpc="http://schemas.microsoft.com/office/word/2010/wordprocessingCanvas" xmlns:cx="http://schemas.microsoft.com/office/drawing/2014/chartex" xmlns:cx1="http://schemas.microsoft.com/office/drawing/2015/9/8/chartex" xmlns:cx2="http://schemas.microsoft.com/office/drawing/2015/10/21/chartex" xmlns:cx3="http://schemas.microsoft.com/office/drawing/2016/5/9/chartex" xmlns:cx4="http://schemas.microsoft.com/office/drawing/2016/5/10/chartex" xmlns:cx5="http://schemas.microsoft.com/office/drawing/2016/5/11/chartex" xmlns:cx6="http://schemas.microsoft.com/office/drawing/2016/5/12/chartex" xmlns:cx7="http://schemas.microsoft.com/office/drawing/2016/5/13/chartex" xmlns:cx8="http://schemas.microsoft.com/office/drawing/2016/5/14/chartex" xmlns:mc="http://schemas.openxmlformats.org/markup-compatibility/2006" xmlns:aink="http://schemas.microsoft.com/office/drawing/2016/ink" xmlns:am3d="http://schemas.microsoft.com/office/drawing/2017/model3d" xmlns:o="urn:schemas-microsoft-com:office:office" xmlns:oel="http://schemas.microsoft.com/office/2019/extlst" xmlns:r="http://schemas.openxmlformats.org/officeDocument/2006/relationships" xmlns:m="http://schemas.openxmlformats.org/officeDocument/2006/math" xmlns:v="urn:schemas-microsoft-com:vml" xmlns:wp14="http://schemas.microsoft.com/office/word/2010/wordprocessingDrawing" xmlns:wp="http://schemas.openxmlformats.org/drawingml/2006/wordprocessingDrawing" xmlns:w10="urn:schemas-microsoft-com:office:word" xmlns:w="http://schemas.openxmlformats.org/wordprocessingml/2006/main" xmlns:w14="http://schemas.microsoft.com/office/word/2010/wordml" xmlns:w15="http://schemas.microsoft.com/office/word/2012/wordml" xmlns:w16cex="http://schemas.microsoft.com/office/word/2018/wordml/cex" xmlns:w16cid="http://schemas.microsoft.com/office/word/2016/wordml/cid" xmlns:w16="http://schemas.microsoft.com/office/word/2018/wordml" xmlns:w16sdtdh="http://schemas.microsoft.com/office/word/2020/wordml/sdtdatahash" xmlns:w16se="http://schemas.microsoft.com/office/word/2015/wordml/symex" xmlns:wpg="http://schemas.microsoft.com/office/word/2010/wordprocessingGroup" xmlns:wpi="http://schemas.microsoft.com/office/word/2010/wordprocessingInk" xmlns:wne="http://schemas.microsoft.com/office/word/2006/wordml" xmlns:wps="http://schemas.microsoft.com/office/word/2010/wordprocessingShape" mc:Ignorable="w14 w15 w16se w16cid w16 w16cex w16sdtdh wp14">
+<w:endnotes xmlns:wpc="http://schemas.microsoft.com/office/word/2010/wordprocessingCanvas" xmlns:cx="http://schemas.microsoft.com/office/drawing/2014/chartex" xmlns:cx1="http://schemas.microsoft.com/office/drawing/2015/9/8/chartex" xmlns:cx2="http://schemas.microsoft.com/office/drawing/2015/10/21/chartex" xmlns:cx3="http://schemas.microsoft.com/office/drawing/2016/5/9/chartex" xmlns:cx4="http://schemas.microsoft.com/office/drawing/2016/5/10/chartex" xmlns:cx5="http://schemas.microsoft.com/office/drawing/2016/5/11/chartex" xmlns:cx6="http://schemas.microsoft.com/office/drawing/2016/5/12/chartex" xmlns:cx7="http://schemas.microsoft.com/office/drawing/2016/5/13/chartex" xmlns:cx8="http://schemas.microsoft.com/office/drawing/2016/5/14/chartex" xmlns:mc="http://schemas.openxmlformats.org/markup-compatibility/2006" xmlns:aink="http://schemas.microsoft.com/office/drawing/2016/ink" xmlns:am3d="http://schemas.microsoft.com/office/drawing/2017/model3d" xmlns:o="urn:schemas-microsoft-com:office:office" xmlns:oel="http://schemas.microsoft.com/office/2019/extlst" xmlns:r="http://schemas.openxmlformats.org/officeDocument/2006/relationships" xmlns:m="http://schemas.openxmlformats.org/officeDocument/2006/math" xmlns:v="urn:schemas-microsoft-com:vml" xmlns:wp14="http://schemas.microsoft.com/office/word/2010/wordprocessingDrawing" xmlns:wp="http://schemas.openxmlformats.org/drawingml/2006/wordprocessingDrawing" xmlns:w10="urn:schemas-microsoft-com:office:word" xmlns:w="http://schemas.openxmlformats.org/wordprocessingml/2006/main" xmlns:w14="http://schemas.microsoft.com/office/word/2010/wordml" xmlns:w15="http://schemas.microsoft.com/office/word/2012/wordml" xmlns:w16cex="http://schemas.microsoft.com/office/word/2018/wordml/cex" xmlns:w16cid="http://schemas.microsoft.com/office/word/2016/wordml/cid" xmlns:w16="http://schemas.microsoft.com/office/word/2018/wordml" xmlns:w16du="http://schemas.microsoft.com/office/word/2023/wordml/word16du" xmlns:w16sdtdh="http://schemas.microsoft.com/office/word/2020/wordml/sdtdatahash" xmlns:w16se="http://schemas.microsoft.com/office/word/2015/wordml/symex" xmlns:wpg="http://schemas.microsoft.com/office/word/2010/wordprocessingGroup" xmlns:wpi="http://schemas.microsoft.com/office/word/2010/wordprocessingInk" xmlns:wne="http://schemas.microsoft.com/office/word/2006/wordml" xmlns:wps="http://schemas.microsoft.com/office/word/2010/wordprocessingShape" mc:Ignorable="w14 w15 w16se w16cid w16 w16cex w16sdtdh w16du wp14">
   <w:endnote w:type="separator" w:id="-1">
     <w:p>
       <w:pPr>
@@ -3355,7 +4076,7 @@
 </file>
 
 <file path=word/footer1.xml><?xml version="1.0" encoding="utf-8"?>
-<w:ftr xmlns:wpc="http://schemas.microsoft.com/office/word/2010/wordprocessingCanvas" xmlns:cx="http://schemas.microsoft.com/office/drawing/2014/chartex" xmlns:cx1="http://schemas.microsoft.com/office/drawing/2015/9/8/chartex" xmlns:cx2="http://schemas.microsoft.com/office/drawing/2015/10/21/chartex" xmlns:cx3="http://schemas.microsoft.com/office/drawing/2016/5/9/chartex" xmlns:cx4="http://schemas.microsoft.com/office/drawing/2016/5/10/chartex" xmlns:cx5="http://schemas.microsoft.com/office/drawing/2016/5/11/chartex" xmlns:cx6="http://schemas.microsoft.com/office/drawing/2016/5/12/chartex" xmlns:cx7="http://schemas.microsoft.com/office/drawing/2016/5/13/chartex" xmlns:cx8="http://schemas.microsoft.com/office/drawing/2016/5/14/chartex" xmlns:mc="http://schemas.openxmlformats.org/markup-compatibility/2006" xmlns:aink="http://schemas.microsoft.com/office/drawing/2016/ink" xmlns:am3d="http://schemas.microsoft.com/office/drawing/2017/model3d" xmlns:o="urn:schemas-microsoft-com:office:office" xmlns:oel="http://schemas.microsoft.com/office/2019/extlst" xmlns:r="http://schemas.openxmlformats.org/officeDocument/2006/relationships" xmlns:m="http://schemas.openxmlformats.org/officeDocument/2006/math" xmlns:v="urn:schemas-microsoft-com:vml" xmlns:wp14="http://schemas.microsoft.com/office/word/2010/wordprocessingDrawing" xmlns:wp="http://schemas.openxmlformats.org/drawingml/2006/wordprocessingDrawing" xmlns:w10="urn:schemas-microsoft-com:office:word" xmlns:w="http://schemas.openxmlformats.org/wordprocessingml/2006/main" xmlns:w14="http://schemas.microsoft.com/office/word/2010/wordml" xmlns:w15="http://schemas.microsoft.com/office/word/2012/wordml" xmlns:w16cex="http://schemas.microsoft.com/office/word/2018/wordml/cex" xmlns:w16cid="http://schemas.microsoft.com/office/word/2016/wordml/cid" xmlns:w16="http://schemas.microsoft.com/office/word/2018/wordml" xmlns:w16sdtdh="http://schemas.microsoft.com/office/word/2020/wordml/sdtdatahash" xmlns:w16se="http://schemas.microsoft.com/office/word/2015/wordml/symex" xmlns:wpg="http://schemas.microsoft.com/office/word/2010/wordprocessingGroup" xmlns:wpi="http://schemas.microsoft.com/office/word/2010/wordprocessingInk" xmlns:wne="http://schemas.microsoft.com/office/word/2006/wordml" xmlns:wps="http://schemas.microsoft.com/office/word/2010/wordprocessingShape" mc:Ignorable="w14 w15 w16se w16cid w16 w16cex w16sdtdh wp14">
+<w:ftr xmlns:wpc="http://schemas.microsoft.com/office/word/2010/wordprocessingCanvas" xmlns:cx="http://schemas.microsoft.com/office/drawing/2014/chartex" xmlns:cx1="http://schemas.microsoft.com/office/drawing/2015/9/8/chartex" xmlns:cx2="http://schemas.microsoft.com/office/drawing/2015/10/21/chartex" xmlns:cx3="http://schemas.microsoft.com/office/drawing/2016/5/9/chartex" xmlns:cx4="http://schemas.microsoft.com/office/drawing/2016/5/10/chartex" xmlns:cx5="http://schemas.microsoft.com/office/drawing/2016/5/11/chartex" xmlns:cx6="http://schemas.microsoft.com/office/drawing/2016/5/12/chartex" xmlns:cx7="http://schemas.microsoft.com/office/drawing/2016/5/13/chartex" xmlns:cx8="http://schemas.microsoft.com/office/drawing/2016/5/14/chartex" xmlns:mc="http://schemas.openxmlformats.org/markup-compatibility/2006" xmlns:aink="http://schemas.microsoft.com/office/drawing/2016/ink" xmlns:am3d="http://schemas.microsoft.com/office/drawing/2017/model3d" xmlns:o="urn:schemas-microsoft-com:office:office" xmlns:oel="http://schemas.microsoft.com/office/2019/extlst" xmlns:r="http://schemas.openxmlformats.org/officeDocument/2006/relationships" xmlns:m="http://schemas.openxmlformats.org/officeDocument/2006/math" xmlns:v="urn:schemas-microsoft-com:vml" xmlns:wp14="http://schemas.microsoft.com/office/word/2010/wordprocessingDrawing" xmlns:wp="http://schemas.openxmlformats.org/drawingml/2006/wordprocessingDrawing" xmlns:w10="urn:schemas-microsoft-com:office:word" xmlns:w="http://schemas.openxmlformats.org/wordprocessingml/2006/main" xmlns:w14="http://schemas.microsoft.com/office/word/2010/wordml" xmlns:w15="http://schemas.microsoft.com/office/word/2012/wordml" xmlns:w16cex="http://schemas.microsoft.com/office/word/2018/wordml/cex" xmlns:w16cid="http://schemas.microsoft.com/office/word/2016/wordml/cid" xmlns:w16="http://schemas.microsoft.com/office/word/2018/wordml" xmlns:w16du="http://schemas.microsoft.com/office/word/2023/wordml/word16du" xmlns:w16sdtdh="http://schemas.microsoft.com/office/word/2020/wordml/sdtdatahash" xmlns:w16se="http://schemas.microsoft.com/office/word/2015/wordml/symex" xmlns:wpg="http://schemas.microsoft.com/office/word/2010/wordprocessingGroup" xmlns:wpi="http://schemas.microsoft.com/office/word/2010/wordprocessingInk" xmlns:wne="http://schemas.microsoft.com/office/word/2006/wordml" xmlns:wps="http://schemas.microsoft.com/office/word/2010/wordprocessingShape" mc:Ignorable="w14 w15 w16se w16cid w16 w16cex w16sdtdh w16du wp14">
   <w:sdt>
     <w:sdtPr>
       <w:id w:val="-1566094846"/>
@@ -3367,7 +4088,7 @@
     <w:sdtContent>
       <w:p>
         <w:pPr>
-          <w:pStyle w:val="Rodap"/>
+          <w:pStyle w:val="Footer"/>
           <w:jc w:val="right"/>
         </w:pPr>
         <w:r>
@@ -3390,17 +4111,17 @@
   </w:sdt>
   <w:p>
     <w:pPr>
-      <w:pStyle w:val="Rodap"/>
+      <w:pStyle w:val="Footer"/>
     </w:pPr>
   </w:p>
 </w:ftr>
 </file>
 
 <file path=word/footer2.xml><?xml version="1.0" encoding="utf-8"?>
-<w:ftr xmlns:wpc="http://schemas.microsoft.com/office/word/2010/wordprocessingCanvas" xmlns:cx="http://schemas.microsoft.com/office/drawing/2014/chartex" xmlns:cx1="http://schemas.microsoft.com/office/drawing/2015/9/8/chartex" xmlns:cx2="http://schemas.microsoft.com/office/drawing/2015/10/21/chartex" xmlns:cx3="http://schemas.microsoft.com/office/drawing/2016/5/9/chartex" xmlns:cx4="http://schemas.microsoft.com/office/drawing/2016/5/10/chartex" xmlns:cx5="http://schemas.microsoft.com/office/drawing/2016/5/11/chartex" xmlns:cx6="http://schemas.microsoft.com/office/drawing/2016/5/12/chartex" xmlns:cx7="http://schemas.microsoft.com/office/drawing/2016/5/13/chartex" xmlns:cx8="http://schemas.microsoft.com/office/drawing/2016/5/14/chartex" xmlns:mc="http://schemas.openxmlformats.org/markup-compatibility/2006" xmlns:aink="http://schemas.microsoft.com/office/drawing/2016/ink" xmlns:am3d="http://schemas.microsoft.com/office/drawing/2017/model3d" xmlns:o="urn:schemas-microsoft-com:office:office" xmlns:oel="http://schemas.microsoft.com/office/2019/extlst" xmlns:r="http://schemas.openxmlformats.org/officeDocument/2006/relationships" xmlns:m="http://schemas.openxmlformats.org/officeDocument/2006/math" xmlns:v="urn:schemas-microsoft-com:vml" xmlns:wp14="http://schemas.microsoft.com/office/word/2010/wordprocessingDrawing" xmlns:wp="http://schemas.openxmlformats.org/drawingml/2006/wordprocessingDrawing" xmlns:w10="urn:schemas-microsoft-com:office:word" xmlns:w="http://schemas.openxmlformats.org/wordprocessingml/2006/main" xmlns:w14="http://schemas.microsoft.com/office/word/2010/wordml" xmlns:w15="http://schemas.microsoft.com/office/word/2012/wordml" xmlns:w16cex="http://schemas.microsoft.com/office/word/2018/wordml/cex" xmlns:w16cid="http://schemas.microsoft.com/office/word/2016/wordml/cid" xmlns:w16="http://schemas.microsoft.com/office/word/2018/wordml" xmlns:w16sdtdh="http://schemas.microsoft.com/office/word/2020/wordml/sdtdatahash" xmlns:w16se="http://schemas.microsoft.com/office/word/2015/wordml/symex" xmlns:wpg="http://schemas.microsoft.com/office/word/2010/wordprocessingGroup" xmlns:wpi="http://schemas.microsoft.com/office/word/2010/wordprocessingInk" xmlns:wne="http://schemas.microsoft.com/office/word/2006/wordml" xmlns:wps="http://schemas.microsoft.com/office/word/2010/wordprocessingShape" mc:Ignorable="w14 w15 w16se w16cid w16 w16cex w16sdtdh wp14">
+<w:ftr xmlns:wpc="http://schemas.microsoft.com/office/word/2010/wordprocessingCanvas" xmlns:cx="http://schemas.microsoft.com/office/drawing/2014/chartex" xmlns:cx1="http://schemas.microsoft.com/office/drawing/2015/9/8/chartex" xmlns:cx2="http://schemas.microsoft.com/office/drawing/2015/10/21/chartex" xmlns:cx3="http://schemas.microsoft.com/office/drawing/2016/5/9/chartex" xmlns:cx4="http://schemas.microsoft.com/office/drawing/2016/5/10/chartex" xmlns:cx5="http://schemas.microsoft.com/office/drawing/2016/5/11/chartex" xmlns:cx6="http://schemas.microsoft.com/office/drawing/2016/5/12/chartex" xmlns:cx7="http://schemas.microsoft.com/office/drawing/2016/5/13/chartex" xmlns:cx8="http://schemas.microsoft.com/office/drawing/2016/5/14/chartex" xmlns:mc="http://schemas.openxmlformats.org/markup-compatibility/2006" xmlns:aink="http://schemas.microsoft.com/office/drawing/2016/ink" xmlns:am3d="http://schemas.microsoft.com/office/drawing/2017/model3d" xmlns:o="urn:schemas-microsoft-com:office:office" xmlns:oel="http://schemas.microsoft.com/office/2019/extlst" xmlns:r="http://schemas.openxmlformats.org/officeDocument/2006/relationships" xmlns:m="http://schemas.openxmlformats.org/officeDocument/2006/math" xmlns:v="urn:schemas-microsoft-com:vml" xmlns:wp14="http://schemas.microsoft.com/office/word/2010/wordprocessingDrawing" xmlns:wp="http://schemas.openxmlformats.org/drawingml/2006/wordprocessingDrawing" xmlns:w10="urn:schemas-microsoft-com:office:word" xmlns:w="http://schemas.openxmlformats.org/wordprocessingml/2006/main" xmlns:w14="http://schemas.microsoft.com/office/word/2010/wordml" xmlns:w15="http://schemas.microsoft.com/office/word/2012/wordml" xmlns:w16cex="http://schemas.microsoft.com/office/word/2018/wordml/cex" xmlns:w16cid="http://schemas.microsoft.com/office/word/2016/wordml/cid" xmlns:w16="http://schemas.microsoft.com/office/word/2018/wordml" xmlns:w16du="http://schemas.microsoft.com/office/word/2023/wordml/word16du" xmlns:w16sdtdh="http://schemas.microsoft.com/office/word/2020/wordml/sdtdatahash" xmlns:w16se="http://schemas.microsoft.com/office/word/2015/wordml/symex" xmlns:wpg="http://schemas.microsoft.com/office/word/2010/wordprocessingGroup" xmlns:wpi="http://schemas.microsoft.com/office/word/2010/wordprocessingInk" xmlns:wne="http://schemas.microsoft.com/office/word/2006/wordml" xmlns:wps="http://schemas.microsoft.com/office/word/2010/wordprocessingShape" mc:Ignorable="w14 w15 w16se w16cid w16 w16cex w16sdtdh w16du wp14">
   <w:p>
     <w:pPr>
-      <w:pStyle w:val="Rodap"/>
+      <w:pStyle w:val="Footer"/>
       <w:jc w:val="right"/>
     </w:pPr>
     <w:r>
@@ -3426,10 +4147,10 @@
 </file>
 
 <file path=word/footer3.xml><?xml version="1.0" encoding="utf-8"?>
-<w:ftr xmlns:wpc="http://schemas.microsoft.com/office/word/2010/wordprocessingCanvas" xmlns:cx="http://schemas.microsoft.com/office/drawing/2014/chartex" xmlns:cx1="http://schemas.microsoft.com/office/drawing/2015/9/8/chartex" xmlns:cx2="http://schemas.microsoft.com/office/drawing/2015/10/21/chartex" xmlns:cx3="http://schemas.microsoft.com/office/drawing/2016/5/9/chartex" xmlns:cx4="http://schemas.microsoft.com/office/drawing/2016/5/10/chartex" xmlns:cx5="http://schemas.microsoft.com/office/drawing/2016/5/11/chartex" xmlns:cx6="http://schemas.microsoft.com/office/drawing/2016/5/12/chartex" xmlns:cx7="http://schemas.microsoft.com/office/drawing/2016/5/13/chartex" xmlns:cx8="http://schemas.microsoft.com/office/drawing/2016/5/14/chartex" xmlns:mc="http://schemas.openxmlformats.org/markup-compatibility/2006" xmlns:aink="http://schemas.microsoft.com/office/drawing/2016/ink" xmlns:am3d="http://schemas.microsoft.com/office/drawing/2017/model3d" xmlns:o="urn:schemas-microsoft-com:office:office" xmlns:oel="http://schemas.microsoft.com/office/2019/extlst" xmlns:r="http://schemas.openxmlformats.org/officeDocument/2006/relationships" xmlns:m="http://schemas.openxmlformats.org/officeDocument/2006/math" xmlns:v="urn:schemas-microsoft-com:vml" xmlns:wp14="http://schemas.microsoft.com/office/word/2010/wordprocessingDrawing" xmlns:wp="http://schemas.openxmlformats.org/drawingml/2006/wordprocessingDrawing" xmlns:w10="urn:schemas-microsoft-com:office:word" xmlns:w="http://schemas.openxmlformats.org/wordprocessingml/2006/main" xmlns:w14="http://schemas.microsoft.com/office/word/2010/wordml" xmlns:w15="http://schemas.microsoft.com/office/word/2012/wordml" xmlns:w16cex="http://schemas.microsoft.com/office/word/2018/wordml/cex" xmlns:w16cid="http://schemas.microsoft.com/office/word/2016/wordml/cid" xmlns:w16="http://schemas.microsoft.com/office/word/2018/wordml" xmlns:w16sdtdh="http://schemas.microsoft.com/office/word/2020/wordml/sdtdatahash" xmlns:w16se="http://schemas.microsoft.com/office/word/2015/wordml/symex" xmlns:wpg="http://schemas.microsoft.com/office/word/2010/wordprocessingGroup" xmlns:wpi="http://schemas.microsoft.com/office/word/2010/wordprocessingInk" xmlns:wne="http://schemas.microsoft.com/office/word/2006/wordml" xmlns:wps="http://schemas.microsoft.com/office/word/2010/wordprocessingShape" mc:Ignorable="w14 w15 w16se w16cid w16 w16cex w16sdtdh wp14">
+<w:ftr xmlns:wpc="http://schemas.microsoft.com/office/word/2010/wordprocessingCanvas" xmlns:cx="http://schemas.microsoft.com/office/drawing/2014/chartex" xmlns:cx1="http://schemas.microsoft.com/office/drawing/2015/9/8/chartex" xmlns:cx2="http://schemas.microsoft.com/office/drawing/2015/10/21/chartex" xmlns:cx3="http://schemas.microsoft.com/office/drawing/2016/5/9/chartex" xmlns:cx4="http://schemas.microsoft.com/office/drawing/2016/5/10/chartex" xmlns:cx5="http://schemas.microsoft.com/office/drawing/2016/5/11/chartex" xmlns:cx6="http://schemas.microsoft.com/office/drawing/2016/5/12/chartex" xmlns:cx7="http://schemas.microsoft.com/office/drawing/2016/5/13/chartex" xmlns:cx8="http://schemas.microsoft.com/office/drawing/2016/5/14/chartex" xmlns:mc="http://schemas.openxmlformats.org/markup-compatibility/2006" xmlns:aink="http://schemas.microsoft.com/office/drawing/2016/ink" xmlns:am3d="http://schemas.microsoft.com/office/drawing/2017/model3d" xmlns:o="urn:schemas-microsoft-com:office:office" xmlns:oel="http://schemas.microsoft.com/office/2019/extlst" xmlns:r="http://schemas.openxmlformats.org/officeDocument/2006/relationships" xmlns:m="http://schemas.openxmlformats.org/officeDocument/2006/math" xmlns:v="urn:schemas-microsoft-com:vml" xmlns:wp14="http://schemas.microsoft.com/office/word/2010/wordprocessingDrawing" xmlns:wp="http://schemas.openxmlformats.org/drawingml/2006/wordprocessingDrawing" xmlns:w10="urn:schemas-microsoft-com:office:word" xmlns:w="http://schemas.openxmlformats.org/wordprocessingml/2006/main" xmlns:w14="http://schemas.microsoft.com/office/word/2010/wordml" xmlns:w15="http://schemas.microsoft.com/office/word/2012/wordml" xmlns:w16cex="http://schemas.microsoft.com/office/word/2018/wordml/cex" xmlns:w16cid="http://schemas.microsoft.com/office/word/2016/wordml/cid" xmlns:w16="http://schemas.microsoft.com/office/word/2018/wordml" xmlns:w16du="http://schemas.microsoft.com/office/word/2023/wordml/word16du" xmlns:w16sdtdh="http://schemas.microsoft.com/office/word/2020/wordml/sdtdatahash" xmlns:w16se="http://schemas.microsoft.com/office/word/2015/wordml/symex" xmlns:wpg="http://schemas.microsoft.com/office/word/2010/wordprocessingGroup" xmlns:wpi="http://schemas.microsoft.com/office/word/2010/wordprocessingInk" xmlns:wne="http://schemas.microsoft.com/office/word/2006/wordml" xmlns:wps="http://schemas.microsoft.com/office/word/2010/wordprocessingShape" mc:Ignorable="w14 w15 w16se w16cid w16 w16cex w16sdtdh w16du wp14">
   <w:p>
     <w:pPr>
-      <w:pStyle w:val="Rodap"/>
+      <w:pStyle w:val="Footer"/>
       <w:jc w:val="left"/>
     </w:pPr>
   </w:p>
@@ -3437,7 +4158,7 @@
 </file>
 
 <file path=word/footer4.xml><?xml version="1.0" encoding="utf-8"?>
-<w:ftr xmlns:wpc="http://schemas.microsoft.com/office/word/2010/wordprocessingCanvas" xmlns:cx="http://schemas.microsoft.com/office/drawing/2014/chartex" xmlns:cx1="http://schemas.microsoft.com/office/drawing/2015/9/8/chartex" xmlns:cx2="http://schemas.microsoft.com/office/drawing/2015/10/21/chartex" xmlns:cx3="http://schemas.microsoft.com/office/drawing/2016/5/9/chartex" xmlns:cx4="http://schemas.microsoft.com/office/drawing/2016/5/10/chartex" xmlns:cx5="http://schemas.microsoft.com/office/drawing/2016/5/11/chartex" xmlns:cx6="http://schemas.microsoft.com/office/drawing/2016/5/12/chartex" xmlns:cx7="http://schemas.microsoft.com/office/drawing/2016/5/13/chartex" xmlns:cx8="http://schemas.microsoft.com/office/drawing/2016/5/14/chartex" xmlns:mc="http://schemas.openxmlformats.org/markup-compatibility/2006" xmlns:aink="http://schemas.microsoft.com/office/drawing/2016/ink" xmlns:am3d="http://schemas.microsoft.com/office/drawing/2017/model3d" xmlns:o="urn:schemas-microsoft-com:office:office" xmlns:oel="http://schemas.microsoft.com/office/2019/extlst" xmlns:r="http://schemas.openxmlformats.org/officeDocument/2006/relationships" xmlns:m="http://schemas.openxmlformats.org/officeDocument/2006/math" xmlns:v="urn:schemas-microsoft-com:vml" xmlns:wp14="http://schemas.microsoft.com/office/word/2010/wordprocessingDrawing" xmlns:wp="http://schemas.openxmlformats.org/drawingml/2006/wordprocessingDrawing" xmlns:w10="urn:schemas-microsoft-com:office:word" xmlns:w="http://schemas.openxmlformats.org/wordprocessingml/2006/main" xmlns:w14="http://schemas.microsoft.com/office/word/2010/wordml" xmlns:w15="http://schemas.microsoft.com/office/word/2012/wordml" xmlns:w16cex="http://schemas.microsoft.com/office/word/2018/wordml/cex" xmlns:w16cid="http://schemas.microsoft.com/office/word/2016/wordml/cid" xmlns:w16="http://schemas.microsoft.com/office/word/2018/wordml" xmlns:w16sdtdh="http://schemas.microsoft.com/office/word/2020/wordml/sdtdatahash" xmlns:w16se="http://schemas.microsoft.com/office/word/2015/wordml/symex" xmlns:wpg="http://schemas.microsoft.com/office/word/2010/wordprocessingGroup" xmlns:wpi="http://schemas.microsoft.com/office/word/2010/wordprocessingInk" xmlns:wne="http://schemas.microsoft.com/office/word/2006/wordml" xmlns:wps="http://schemas.microsoft.com/office/word/2010/wordprocessingShape" mc:Ignorable="w14 w15 w16se w16cid w16 w16cex w16sdtdh wp14">
+<w:ftr xmlns:wpc="http://schemas.microsoft.com/office/word/2010/wordprocessingCanvas" xmlns:cx="http://schemas.microsoft.com/office/drawing/2014/chartex" xmlns:cx1="http://schemas.microsoft.com/office/drawing/2015/9/8/chartex" xmlns:cx2="http://schemas.microsoft.com/office/drawing/2015/10/21/chartex" xmlns:cx3="http://schemas.microsoft.com/office/drawing/2016/5/9/chartex" xmlns:cx4="http://schemas.microsoft.com/office/drawing/2016/5/10/chartex" xmlns:cx5="http://schemas.microsoft.com/office/drawing/2016/5/11/chartex" xmlns:cx6="http://schemas.microsoft.com/office/drawing/2016/5/12/chartex" xmlns:cx7="http://schemas.microsoft.com/office/drawing/2016/5/13/chartex" xmlns:cx8="http://schemas.microsoft.com/office/drawing/2016/5/14/chartex" xmlns:mc="http://schemas.openxmlformats.org/markup-compatibility/2006" xmlns:aink="http://schemas.microsoft.com/office/drawing/2016/ink" xmlns:am3d="http://schemas.microsoft.com/office/drawing/2017/model3d" xmlns:o="urn:schemas-microsoft-com:office:office" xmlns:oel="http://schemas.microsoft.com/office/2019/extlst" xmlns:r="http://schemas.openxmlformats.org/officeDocument/2006/relationships" xmlns:m="http://schemas.openxmlformats.org/officeDocument/2006/math" xmlns:v="urn:schemas-microsoft-com:vml" xmlns:wp14="http://schemas.microsoft.com/office/word/2010/wordprocessingDrawing" xmlns:wp="http://schemas.openxmlformats.org/drawingml/2006/wordprocessingDrawing" xmlns:w10="urn:schemas-microsoft-com:office:word" xmlns:w="http://schemas.openxmlformats.org/wordprocessingml/2006/main" xmlns:w14="http://schemas.microsoft.com/office/word/2010/wordml" xmlns:w15="http://schemas.microsoft.com/office/word/2012/wordml" xmlns:w16cex="http://schemas.microsoft.com/office/word/2018/wordml/cex" xmlns:w16cid="http://schemas.microsoft.com/office/word/2016/wordml/cid" xmlns:w16="http://schemas.microsoft.com/office/word/2018/wordml" xmlns:w16du="http://schemas.microsoft.com/office/word/2023/wordml/word16du" xmlns:w16sdtdh="http://schemas.microsoft.com/office/word/2020/wordml/sdtdatahash" xmlns:w16se="http://schemas.microsoft.com/office/word/2015/wordml/symex" xmlns:wpg="http://schemas.microsoft.com/office/word/2010/wordprocessingGroup" xmlns:wpi="http://schemas.microsoft.com/office/word/2010/wordprocessingInk" xmlns:wne="http://schemas.microsoft.com/office/word/2006/wordml" xmlns:wps="http://schemas.microsoft.com/office/word/2010/wordprocessingShape" mc:Ignorable="w14 w15 w16se w16cid w16 w16cex w16sdtdh w16du wp14">
   <w:sdt>
     <w:sdtPr>
       <w:id w:val="-1740859491"/>
@@ -3449,7 +4170,7 @@
     <w:sdtContent>
       <w:p>
         <w:pPr>
-          <w:pStyle w:val="Rodap"/>
+          <w:pStyle w:val="Footer"/>
           <w:jc w:val="right"/>
         </w:pPr>
         <w:r>
@@ -3472,7 +4193,7 @@
   </w:sdt>
   <w:p>
     <w:pPr>
-      <w:pStyle w:val="Rodap"/>
+      <w:pStyle w:val="Footer"/>
       <w:jc w:val="right"/>
     </w:pPr>
   </w:p>
@@ -3480,7 +4201,7 @@
 </file>
 
 <file path=word/footer5.xml><?xml version="1.0" encoding="utf-8"?>
-<w:ftr xmlns:wpc="http://schemas.microsoft.com/office/word/2010/wordprocessingCanvas" xmlns:cx="http://schemas.microsoft.com/office/drawing/2014/chartex" xmlns:cx1="http://schemas.microsoft.com/office/drawing/2015/9/8/chartex" xmlns:cx2="http://schemas.microsoft.com/office/drawing/2015/10/21/chartex" xmlns:cx3="http://schemas.microsoft.com/office/drawing/2016/5/9/chartex" xmlns:cx4="http://schemas.microsoft.com/office/drawing/2016/5/10/chartex" xmlns:cx5="http://schemas.microsoft.com/office/drawing/2016/5/11/chartex" xmlns:cx6="http://schemas.microsoft.com/office/drawing/2016/5/12/chartex" xmlns:cx7="http://schemas.microsoft.com/office/drawing/2016/5/13/chartex" xmlns:cx8="http://schemas.microsoft.com/office/drawing/2016/5/14/chartex" xmlns:mc="http://schemas.openxmlformats.org/markup-compatibility/2006" xmlns:aink="http://schemas.microsoft.com/office/drawing/2016/ink" xmlns:am3d="http://schemas.microsoft.com/office/drawing/2017/model3d" xmlns:o="urn:schemas-microsoft-com:office:office" xmlns:oel="http://schemas.microsoft.com/office/2019/extlst" xmlns:r="http://schemas.openxmlformats.org/officeDocument/2006/relationships" xmlns:m="http://schemas.openxmlformats.org/officeDocument/2006/math" xmlns:v="urn:schemas-microsoft-com:vml" xmlns:wp14="http://schemas.microsoft.com/office/word/2010/wordprocessingDrawing" xmlns:wp="http://schemas.openxmlformats.org/drawingml/2006/wordprocessingDrawing" xmlns:w10="urn:schemas-microsoft-com:office:word" xmlns:w="http://schemas.openxmlformats.org/wordprocessingml/2006/main" xmlns:w14="http://schemas.microsoft.com/office/word/2010/wordml" xmlns:w15="http://schemas.microsoft.com/office/word/2012/wordml" xmlns:w16cex="http://schemas.microsoft.com/office/word/2018/wordml/cex" xmlns:w16cid="http://schemas.microsoft.com/office/word/2016/wordml/cid" xmlns:w16="http://schemas.microsoft.com/office/word/2018/wordml" xmlns:w16sdtdh="http://schemas.microsoft.com/office/word/2020/wordml/sdtdatahash" xmlns:w16se="http://schemas.microsoft.com/office/word/2015/wordml/symex" xmlns:wpg="http://schemas.microsoft.com/office/word/2010/wordprocessingGroup" xmlns:wpi="http://schemas.microsoft.com/office/word/2010/wordprocessingInk" xmlns:wne="http://schemas.microsoft.com/office/word/2006/wordml" xmlns:wps="http://schemas.microsoft.com/office/word/2010/wordprocessingShape" mc:Ignorable="w14 w15 w16se w16cid w16 w16cex w16sdtdh wp14">
+<w:ftr xmlns:wpc="http://schemas.microsoft.com/office/word/2010/wordprocessingCanvas" xmlns:cx="http://schemas.microsoft.com/office/drawing/2014/chartex" xmlns:cx1="http://schemas.microsoft.com/office/drawing/2015/9/8/chartex" xmlns:cx2="http://schemas.microsoft.com/office/drawing/2015/10/21/chartex" xmlns:cx3="http://schemas.microsoft.com/office/drawing/2016/5/9/chartex" xmlns:cx4="http://schemas.microsoft.com/office/drawing/2016/5/10/chartex" xmlns:cx5="http://schemas.microsoft.com/office/drawing/2016/5/11/chartex" xmlns:cx6="http://schemas.microsoft.com/office/drawing/2016/5/12/chartex" xmlns:cx7="http://schemas.microsoft.com/office/drawing/2016/5/13/chartex" xmlns:cx8="http://schemas.microsoft.com/office/drawing/2016/5/14/chartex" xmlns:mc="http://schemas.openxmlformats.org/markup-compatibility/2006" xmlns:aink="http://schemas.microsoft.com/office/drawing/2016/ink" xmlns:am3d="http://schemas.microsoft.com/office/drawing/2017/model3d" xmlns:o="urn:schemas-microsoft-com:office:office" xmlns:oel="http://schemas.microsoft.com/office/2019/extlst" xmlns:r="http://schemas.openxmlformats.org/officeDocument/2006/relationships" xmlns:m="http://schemas.openxmlformats.org/officeDocument/2006/math" xmlns:v="urn:schemas-microsoft-com:vml" xmlns:wp14="http://schemas.microsoft.com/office/word/2010/wordprocessingDrawing" xmlns:wp="http://schemas.openxmlformats.org/drawingml/2006/wordprocessingDrawing" xmlns:w10="urn:schemas-microsoft-com:office:word" xmlns:w="http://schemas.openxmlformats.org/wordprocessingml/2006/main" xmlns:w14="http://schemas.microsoft.com/office/word/2010/wordml" xmlns:w15="http://schemas.microsoft.com/office/word/2012/wordml" xmlns:w16cex="http://schemas.microsoft.com/office/word/2018/wordml/cex" xmlns:w16cid="http://schemas.microsoft.com/office/word/2016/wordml/cid" xmlns:w16="http://schemas.microsoft.com/office/word/2018/wordml" xmlns:w16du="http://schemas.microsoft.com/office/word/2023/wordml/word16du" xmlns:w16sdtdh="http://schemas.microsoft.com/office/word/2020/wordml/sdtdatahash" xmlns:w16se="http://schemas.microsoft.com/office/word/2015/wordml/symex" xmlns:wpg="http://schemas.microsoft.com/office/word/2010/wordprocessingGroup" xmlns:wpi="http://schemas.microsoft.com/office/word/2010/wordprocessingInk" xmlns:wne="http://schemas.microsoft.com/office/word/2006/wordml" xmlns:wps="http://schemas.microsoft.com/office/word/2010/wordprocessingShape" mc:Ignorable="w14 w15 w16se w16cid w16 w16cex w16sdtdh w16du wp14">
   <w:sdt>
     <w:sdtPr>
       <w:id w:val="1736054169"/>
@@ -3492,7 +4213,7 @@
     <w:sdtContent>
       <w:p>
         <w:pPr>
-          <w:pStyle w:val="Rodap"/>
+          <w:pStyle w:val="Footer"/>
           <w:jc w:val="right"/>
         </w:pPr>
         <w:r>
@@ -3515,7 +4236,7 @@
   </w:sdt>
   <w:p>
     <w:pPr>
-      <w:pStyle w:val="Rodap"/>
+      <w:pStyle w:val="Footer"/>
       <w:jc w:val="right"/>
     </w:pPr>
   </w:p>
@@ -3523,7 +4244,7 @@
 </file>
 
 <file path=word/footnotes.xml><?xml version="1.0" encoding="utf-8"?>
-<w:footnotes xmlns:wpc="http://schemas.microsoft.com/office/word/2010/wordprocessingCanvas" xmlns:cx="http://schemas.microsoft.com/office/drawing/2014/chartex" xmlns:cx1="http://schemas.microsoft.com/office/drawing/2015/9/8/chartex" xmlns:cx2="http://schemas.microsoft.com/office/drawing/2015/10/21/chartex" xmlns:cx3="http://schemas.microsoft.com/office/drawing/2016/5/9/chartex" xmlns:cx4="http://schemas.microsoft.com/office/drawing/2016/5/10/chartex" xmlns:cx5="http://schemas.microsoft.com/office/drawing/2016/5/11/chartex" xmlns:cx6="http://schemas.microsoft.com/office/drawing/2016/5/12/chartex" xmlns:cx7="http://schemas.microsoft.com/office/drawing/2016/5/13/chartex" xmlns:cx8="http://schemas.microsoft.com/office/drawing/2016/5/14/chartex" xmlns:mc="http://schemas.openxmlformats.org/markup-compatibility/2006" xmlns:aink="http://schemas.microsoft.com/office/drawing/2016/ink" xmlns:am3d="http://schemas.microsoft.com/office/drawing/2017/model3d" xmlns:o="urn:schemas-microsoft-com:office:office" xmlns:oel="http://schemas.microsoft.com/office/2019/extlst" xmlns:r="http://schemas.openxmlformats.org/officeDocument/2006/relationships" xmlns:m="http://schemas.openxmlformats.org/officeDocument/2006/math" xmlns:v="urn:schemas-microsoft-com:vml" xmlns:wp14="http://schemas.microsoft.com/office/word/2010/wordprocessingDrawing" xmlns:wp="http://schemas.openxmlformats.org/drawingml/2006/wordprocessingDrawing" xmlns:w10="urn:schemas-microsoft-com:office:word" xmlns:w="http://schemas.openxmlformats.org/wordprocessingml/2006/main" xmlns:w14="http://schemas.microsoft.com/office/word/2010/wordml" xmlns:w15="http://schemas.microsoft.com/office/word/2012/wordml" xmlns:w16cex="http://schemas.microsoft.com/office/word/2018/wordml/cex" xmlns:w16cid="http://schemas.microsoft.com/office/word/2016/wordml/cid" xmlns:w16="http://schemas.microsoft.com/office/word/2018/wordml" xmlns:w16sdtdh="http://schemas.microsoft.com/office/word/2020/wordml/sdtdatahash" xmlns:w16se="http://schemas.microsoft.com/office/word/2015/wordml/symex" xmlns:wpg="http://schemas.microsoft.com/office/word/2010/wordprocessingGroup" xmlns:wpi="http://schemas.microsoft.com/office/word/2010/wordprocessingInk" xmlns:wne="http://schemas.microsoft.com/office/word/2006/wordml" xmlns:wps="http://schemas.microsoft.com/office/word/2010/wordprocessingShape" mc:Ignorable="w14 w15 w16se w16cid w16 w16cex w16sdtdh wp14">
+<w:footnotes xmlns:wpc="http://schemas.microsoft.com/office/word/2010/wordprocessingCanvas" xmlns:cx="http://schemas.microsoft.com/office/drawing/2014/chartex" xmlns:cx1="http://schemas.microsoft.com/office/drawing/2015/9/8/chartex" xmlns:cx2="http://schemas.microsoft.com/office/drawing/2015/10/21/chartex" xmlns:cx3="http://schemas.microsoft.com/office/drawing/2016/5/9/chartex" xmlns:cx4="http://schemas.microsoft.com/office/drawing/2016/5/10/chartex" xmlns:cx5="http://schemas.microsoft.com/office/drawing/2016/5/11/chartex" xmlns:cx6="http://schemas.microsoft.com/office/drawing/2016/5/12/chartex" xmlns:cx7="http://schemas.microsoft.com/office/drawing/2016/5/13/chartex" xmlns:cx8="http://schemas.microsoft.com/office/drawing/2016/5/14/chartex" xmlns:mc="http://schemas.openxmlformats.org/markup-compatibility/2006" xmlns:aink="http://schemas.microsoft.com/office/drawing/2016/ink" xmlns:am3d="http://schemas.microsoft.com/office/drawing/2017/model3d" xmlns:o="urn:schemas-microsoft-com:office:office" xmlns:oel="http://schemas.microsoft.com/office/2019/extlst" xmlns:r="http://schemas.openxmlformats.org/officeDocument/2006/relationships" xmlns:m="http://schemas.openxmlformats.org/officeDocument/2006/math" xmlns:v="urn:schemas-microsoft-com:vml" xmlns:wp14="http://schemas.microsoft.com/office/word/2010/wordprocessingDrawing" xmlns:wp="http://schemas.openxmlformats.org/drawingml/2006/wordprocessingDrawing" xmlns:w10="urn:schemas-microsoft-com:office:word" xmlns:w="http://schemas.openxmlformats.org/wordprocessingml/2006/main" xmlns:w14="http://schemas.microsoft.com/office/word/2010/wordml" xmlns:w15="http://schemas.microsoft.com/office/word/2012/wordml" xmlns:w16cex="http://schemas.microsoft.com/office/word/2018/wordml/cex" xmlns:w16cid="http://schemas.microsoft.com/office/word/2016/wordml/cid" xmlns:w16="http://schemas.microsoft.com/office/word/2018/wordml" xmlns:w16du="http://schemas.microsoft.com/office/word/2023/wordml/word16du" xmlns:w16sdtdh="http://schemas.microsoft.com/office/word/2020/wordml/sdtdatahash" xmlns:w16se="http://schemas.microsoft.com/office/word/2015/wordml/symex" xmlns:wpg="http://schemas.microsoft.com/office/word/2010/wordprocessingGroup" xmlns:wpi="http://schemas.microsoft.com/office/word/2010/wordprocessingInk" xmlns:wne="http://schemas.microsoft.com/office/word/2006/wordml" xmlns:wps="http://schemas.microsoft.com/office/word/2010/wordprocessingShape" mc:Ignorable="w14 w15 w16se w16cid w16 w16cex w16sdtdh w16du wp14">
   <w:footnote w:type="separator" w:id="-1">
     <w:p>
       <w:pPr>
@@ -3548,10 +4269,10 @@
 </file>
 
 <file path=word/header1.xml><?xml version="1.0" encoding="utf-8"?>
-<w:hdr xmlns:wpc="http://schemas.microsoft.com/office/word/2010/wordprocessingCanvas" xmlns:cx="http://schemas.microsoft.com/office/drawing/2014/chartex" xmlns:cx1="http://schemas.microsoft.com/office/drawing/2015/9/8/chartex" xmlns:cx2="http://schemas.microsoft.com/office/drawing/2015/10/21/chartex" xmlns:cx3="http://schemas.microsoft.com/office/drawing/2016/5/9/chartex" xmlns:cx4="http://schemas.microsoft.com/office/drawing/2016/5/10/chartex" xmlns:cx5="http://schemas.microsoft.com/office/drawing/2016/5/11/chartex" xmlns:cx6="http://schemas.microsoft.com/office/drawing/2016/5/12/chartex" xmlns:cx7="http://schemas.microsoft.com/office/drawing/2016/5/13/chartex" xmlns:cx8="http://schemas.microsoft.com/office/drawing/2016/5/14/chartex" xmlns:mc="http://schemas.openxmlformats.org/markup-compatibility/2006" xmlns:aink="http://schemas.microsoft.com/office/drawing/2016/ink" xmlns:am3d="http://schemas.microsoft.com/office/drawing/2017/model3d" xmlns:o="urn:schemas-microsoft-com:office:office" xmlns:oel="http://schemas.microsoft.com/office/2019/extlst" xmlns:r="http://schemas.openxmlformats.org/officeDocument/2006/relationships" xmlns:m="http://schemas.openxmlformats.org/officeDocument/2006/math" xmlns:v="urn:schemas-microsoft-com:vml" xmlns:wp14="http://schemas.microsoft.com/office/word/2010/wordprocessingDrawing" xmlns:wp="http://schemas.openxmlformats.org/drawingml/2006/wordprocessingDrawing" xmlns:w10="urn:schemas-microsoft-com:office:word" xmlns:w="http://schemas.openxmlformats.org/wordprocessingml/2006/main" xmlns:w14="http://schemas.microsoft.com/office/word/2010/wordml" xmlns:w15="http://schemas.microsoft.com/office/word/2012/wordml" xmlns:w16cex="http://schemas.microsoft.com/office/word/2018/wordml/cex" xmlns:w16cid="http://schemas.microsoft.com/office/word/2016/wordml/cid" xmlns:w16="http://schemas.microsoft.com/office/word/2018/wordml" xmlns:w16sdtdh="http://schemas.microsoft.com/office/word/2020/wordml/sdtdatahash" xmlns:w16se="http://schemas.microsoft.com/office/word/2015/wordml/symex" xmlns:wpg="http://schemas.microsoft.com/office/word/2010/wordprocessingGroup" xmlns:wpi="http://schemas.microsoft.com/office/word/2010/wordprocessingInk" xmlns:wne="http://schemas.microsoft.com/office/word/2006/wordml" xmlns:wps="http://schemas.microsoft.com/office/word/2010/wordprocessingShape" mc:Ignorable="w14 w15 w16se w16cid w16 w16cex w16sdtdh wp14">
+<w:hdr xmlns:wpc="http://schemas.microsoft.com/office/word/2010/wordprocessingCanvas" xmlns:cx="http://schemas.microsoft.com/office/drawing/2014/chartex" xmlns:cx1="http://schemas.microsoft.com/office/drawing/2015/9/8/chartex" xmlns:cx2="http://schemas.microsoft.com/office/drawing/2015/10/21/chartex" xmlns:cx3="http://schemas.microsoft.com/office/drawing/2016/5/9/chartex" xmlns:cx4="http://schemas.microsoft.com/office/drawing/2016/5/10/chartex" xmlns:cx5="http://schemas.microsoft.com/office/drawing/2016/5/11/chartex" xmlns:cx6="http://schemas.microsoft.com/office/drawing/2016/5/12/chartex" xmlns:cx7="http://schemas.microsoft.com/office/drawing/2016/5/13/chartex" xmlns:cx8="http://schemas.microsoft.com/office/drawing/2016/5/14/chartex" xmlns:mc="http://schemas.openxmlformats.org/markup-compatibility/2006" xmlns:aink="http://schemas.microsoft.com/office/drawing/2016/ink" xmlns:am3d="http://schemas.microsoft.com/office/drawing/2017/model3d" xmlns:o="urn:schemas-microsoft-com:office:office" xmlns:oel="http://schemas.microsoft.com/office/2019/extlst" xmlns:r="http://schemas.openxmlformats.org/officeDocument/2006/relationships" xmlns:m="http://schemas.openxmlformats.org/officeDocument/2006/math" xmlns:v="urn:schemas-microsoft-com:vml" xmlns:wp14="http://schemas.microsoft.com/office/word/2010/wordprocessingDrawing" xmlns:wp="http://schemas.openxmlformats.org/drawingml/2006/wordprocessingDrawing" xmlns:w10="urn:schemas-microsoft-com:office:word" xmlns:w="http://schemas.openxmlformats.org/wordprocessingml/2006/main" xmlns:w14="http://schemas.microsoft.com/office/word/2010/wordml" xmlns:w15="http://schemas.microsoft.com/office/word/2012/wordml" xmlns:w16cex="http://schemas.microsoft.com/office/word/2018/wordml/cex" xmlns:w16cid="http://schemas.microsoft.com/office/word/2016/wordml/cid" xmlns:w16="http://schemas.microsoft.com/office/word/2018/wordml" xmlns:w16du="http://schemas.microsoft.com/office/word/2023/wordml/word16du" xmlns:w16sdtdh="http://schemas.microsoft.com/office/word/2020/wordml/sdtdatahash" xmlns:w16se="http://schemas.microsoft.com/office/word/2015/wordml/symex" xmlns:wpg="http://schemas.microsoft.com/office/word/2010/wordprocessingGroup" xmlns:wpi="http://schemas.microsoft.com/office/word/2010/wordprocessingInk" xmlns:wne="http://schemas.microsoft.com/office/word/2006/wordml" xmlns:wps="http://schemas.microsoft.com/office/word/2010/wordprocessingShape" mc:Ignorable="w14 w15 w16se w16cid w16 w16cex w16sdtdh w16du wp14">
   <w:p>
     <w:pPr>
-      <w:pStyle w:val="Cabealho"/>
+      <w:pStyle w:val="Header"/>
     </w:pPr>
     <w:r>
       <w:rPr>
@@ -3623,14 +4344,14 @@
   </w:p>
   <w:p>
     <w:pPr>
-      <w:pStyle w:val="Cabealho"/>
+      <w:pStyle w:val="Header"/>
     </w:pPr>
   </w:p>
 </w:hdr>
 </file>
 
 <file path=word/numbering.xml><?xml version="1.0" encoding="utf-8"?>
-<w:numbering xmlns:wpc="http://schemas.microsoft.com/office/word/2010/wordprocessingCanvas" xmlns:cx="http://schemas.microsoft.com/office/drawing/2014/chartex" xmlns:cx1="http://schemas.microsoft.com/office/drawing/2015/9/8/chartex" xmlns:cx2="http://schemas.microsoft.com/office/drawing/2015/10/21/chartex" xmlns:cx3="http://schemas.microsoft.com/office/drawing/2016/5/9/chartex" xmlns:cx4="http://schemas.microsoft.com/office/drawing/2016/5/10/chartex" xmlns:cx5="http://schemas.microsoft.com/office/drawing/2016/5/11/chartex" xmlns:cx6="http://schemas.microsoft.com/office/drawing/2016/5/12/chartex" xmlns:cx7="http://schemas.microsoft.com/office/drawing/2016/5/13/chartex" xmlns:cx8="http://schemas.microsoft.com/office/drawing/2016/5/14/chartex" xmlns:mc="http://schemas.openxmlformats.org/markup-compatibility/2006" xmlns:aink="http://schemas.microsoft.com/office/drawing/2016/ink" xmlns:am3d="http://schemas.microsoft.com/office/drawing/2017/model3d" xmlns:o="urn:schemas-microsoft-com:office:office" xmlns:oel="http://schemas.microsoft.com/office/2019/extlst" xmlns:r="http://schemas.openxmlformats.org/officeDocument/2006/relationships" xmlns:m="http://schemas.openxmlformats.org/officeDocument/2006/math" xmlns:v="urn:schemas-microsoft-com:vml" xmlns:wp14="http://schemas.microsoft.com/office/word/2010/wordprocessingDrawing" xmlns:wp="http://schemas.openxmlformats.org/drawingml/2006/wordprocessingDrawing" xmlns:w10="urn:schemas-microsoft-com:office:word" xmlns:w="http://schemas.openxmlformats.org/wordprocessingml/2006/main" xmlns:w14="http://schemas.microsoft.com/office/word/2010/wordml" xmlns:w15="http://schemas.microsoft.com/office/word/2012/wordml" xmlns:w16cex="http://schemas.microsoft.com/office/word/2018/wordml/cex" xmlns:w16cid="http://schemas.microsoft.com/office/word/2016/wordml/cid" xmlns:w16="http://schemas.microsoft.com/office/word/2018/wordml" xmlns:w16sdtdh="http://schemas.microsoft.com/office/word/2020/wordml/sdtdatahash" xmlns:w16se="http://schemas.microsoft.com/office/word/2015/wordml/symex" xmlns:wpg="http://schemas.microsoft.com/office/word/2010/wordprocessingGroup" xmlns:wpi="http://schemas.microsoft.com/office/word/2010/wordprocessingInk" xmlns:wne="http://schemas.microsoft.com/office/word/2006/wordml" xmlns:wps="http://schemas.microsoft.com/office/word/2010/wordprocessingShape" mc:Ignorable="w14 w15 w16se w16cid w16 w16cex w16sdtdh wp14">
+<w:numbering xmlns:wpc="http://schemas.microsoft.com/office/word/2010/wordprocessingCanvas" xmlns:cx="http://schemas.microsoft.com/office/drawing/2014/chartex" xmlns:cx1="http://schemas.microsoft.com/office/drawing/2015/9/8/chartex" xmlns:cx2="http://schemas.microsoft.com/office/drawing/2015/10/21/chartex" xmlns:cx3="http://schemas.microsoft.com/office/drawing/2016/5/9/chartex" xmlns:cx4="http://schemas.microsoft.com/office/drawing/2016/5/10/chartex" xmlns:cx5="http://schemas.microsoft.com/office/drawing/2016/5/11/chartex" xmlns:cx6="http://schemas.microsoft.com/office/drawing/2016/5/12/chartex" xmlns:cx7="http://schemas.microsoft.com/office/drawing/2016/5/13/chartex" xmlns:cx8="http://schemas.microsoft.com/office/drawing/2016/5/14/chartex" xmlns:mc="http://schemas.openxmlformats.org/markup-compatibility/2006" xmlns:aink="http://schemas.microsoft.com/office/drawing/2016/ink" xmlns:am3d="http://schemas.microsoft.com/office/drawing/2017/model3d" xmlns:o="urn:schemas-microsoft-com:office:office" xmlns:oel="http://schemas.microsoft.com/office/2019/extlst" xmlns:r="http://schemas.openxmlformats.org/officeDocument/2006/relationships" xmlns:m="http://schemas.openxmlformats.org/officeDocument/2006/math" xmlns:v="urn:schemas-microsoft-com:vml" xmlns:wp14="http://schemas.microsoft.com/office/word/2010/wordprocessingDrawing" xmlns:wp="http://schemas.openxmlformats.org/drawingml/2006/wordprocessingDrawing" xmlns:w10="urn:schemas-microsoft-com:office:word" xmlns:w="http://schemas.openxmlformats.org/wordprocessingml/2006/main" xmlns:w14="http://schemas.microsoft.com/office/word/2010/wordml" xmlns:w15="http://schemas.microsoft.com/office/word/2012/wordml" xmlns:w16cex="http://schemas.microsoft.com/office/word/2018/wordml/cex" xmlns:w16cid="http://schemas.microsoft.com/office/word/2016/wordml/cid" xmlns:w16="http://schemas.microsoft.com/office/word/2018/wordml" xmlns:w16du="http://schemas.microsoft.com/office/word/2023/wordml/word16du" xmlns:w16sdtdh="http://schemas.microsoft.com/office/word/2020/wordml/sdtdatahash" xmlns:w16se="http://schemas.microsoft.com/office/word/2015/wordml/symex" xmlns:wpg="http://schemas.microsoft.com/office/word/2010/wordprocessingGroup" xmlns:wpi="http://schemas.microsoft.com/office/word/2010/wordprocessingInk" xmlns:wne="http://schemas.microsoft.com/office/word/2006/wordml" xmlns:wps="http://schemas.microsoft.com/office/word/2010/wordprocessingShape" mc:Ignorable="w14 w15 w16se w16cid w16 w16cex w16sdtdh w16du wp14">
   <w:abstractNum w:abstractNumId="0" w15:restartNumberingAfterBreak="0">
     <w:nsid w:val="02385A75"/>
     <w:multiLevelType w:val="hybridMultilevel"/>
@@ -6579,7 +7300,7 @@
 </file>
 
 <file path=word/styles.xml><?xml version="1.0" encoding="utf-8"?>
-<w:styles xmlns:mc="http://schemas.openxmlformats.org/markup-compatibility/2006" xmlns:r="http://schemas.openxmlformats.org/officeDocument/2006/relationships" xmlns:w="http://schemas.openxmlformats.org/wordprocessingml/2006/main" xmlns:w14="http://schemas.microsoft.com/office/word/2010/wordml" xmlns:w15="http://schemas.microsoft.com/office/word/2012/wordml" xmlns:w16cex="http://schemas.microsoft.com/office/word/2018/wordml/cex" xmlns:w16cid="http://schemas.microsoft.com/office/word/2016/wordml/cid" xmlns:w16="http://schemas.microsoft.com/office/word/2018/wordml" xmlns:w16sdtdh="http://schemas.microsoft.com/office/word/2020/wordml/sdtdatahash" xmlns:w16se="http://schemas.microsoft.com/office/word/2015/wordml/symex" mc:Ignorable="w14 w15 w16se w16cid w16 w16cex w16sdtdh">
+<w:styles xmlns:mc="http://schemas.openxmlformats.org/markup-compatibility/2006" xmlns:r="http://schemas.openxmlformats.org/officeDocument/2006/relationships" xmlns:w="http://schemas.openxmlformats.org/wordprocessingml/2006/main" xmlns:w14="http://schemas.microsoft.com/office/word/2010/wordml" xmlns:w15="http://schemas.microsoft.com/office/word/2012/wordml" xmlns:w16cex="http://schemas.microsoft.com/office/word/2018/wordml/cex" xmlns:w16cid="http://schemas.microsoft.com/office/word/2016/wordml/cid" xmlns:w16="http://schemas.microsoft.com/office/word/2018/wordml" xmlns:w16du="http://schemas.microsoft.com/office/word/2023/wordml/word16du" xmlns:w16sdtdh="http://schemas.microsoft.com/office/word/2020/wordml/sdtdatahash" xmlns:w16se="http://schemas.microsoft.com/office/word/2015/wordml/symex" mc:Ignorable="w14 w15 w16se w16cid w16 w16cex w16sdtdh w16du">
   <w:docDefaults>
     <w:rPrDefault>
       <w:rPr>
@@ -6987,11 +7708,11 @@
       <w:sz w:val="24"/>
     </w:rPr>
   </w:style>
-  <w:style w:type="paragraph" w:styleId="Ttulo1">
+  <w:style w:type="paragraph" w:styleId="Heading1">
     <w:name w:val="heading 1"/>
     <w:basedOn w:val="Normal"/>
     <w:next w:val="Normal"/>
-    <w:link w:val="Ttulo1Carter"/>
+    <w:link w:val="Heading1Char"/>
     <w:uiPriority w:val="9"/>
     <w:qFormat/>
     <w:rsid w:val="00E16A47"/>
@@ -7007,11 +7728,11 @@
       <w:szCs w:val="40"/>
     </w:rPr>
   </w:style>
-  <w:style w:type="paragraph" w:styleId="Ttulo2">
+  <w:style w:type="paragraph" w:styleId="Heading2">
     <w:name w:val="heading 2"/>
     <w:basedOn w:val="Normal"/>
     <w:next w:val="Normal"/>
-    <w:link w:val="Ttulo2Carter"/>
+    <w:link w:val="Heading2Char"/>
     <w:uiPriority w:val="9"/>
     <w:unhideWhenUsed/>
     <w:qFormat/>
@@ -7029,11 +7750,11 @@
       <w:szCs w:val="32"/>
     </w:rPr>
   </w:style>
-  <w:style w:type="paragraph" w:styleId="Ttulo3">
+  <w:style w:type="paragraph" w:styleId="Heading3">
     <w:name w:val="heading 3"/>
     <w:basedOn w:val="Normal"/>
     <w:next w:val="Normal"/>
-    <w:link w:val="Ttulo3Carter"/>
+    <w:link w:val="Heading3Char"/>
     <w:uiPriority w:val="9"/>
     <w:unhideWhenUsed/>
     <w:qFormat/>
@@ -7051,11 +7772,11 @@
       <w:szCs w:val="28"/>
     </w:rPr>
   </w:style>
-  <w:style w:type="paragraph" w:styleId="Ttulo4">
+  <w:style w:type="paragraph" w:styleId="Heading4">
     <w:name w:val="heading 4"/>
     <w:basedOn w:val="Normal"/>
     <w:next w:val="Normal"/>
-    <w:link w:val="Ttulo4Carter"/>
+    <w:link w:val="Heading4Char"/>
     <w:uiPriority w:val="9"/>
     <w:semiHidden/>
     <w:unhideWhenUsed/>
@@ -7074,11 +7795,11 @@
       <w:color w:val="0F4761" w:themeColor="accent1" w:themeShade="BF"/>
     </w:rPr>
   </w:style>
-  <w:style w:type="paragraph" w:styleId="Ttulo5">
+  <w:style w:type="paragraph" w:styleId="Heading5">
     <w:name w:val="heading 5"/>
     <w:basedOn w:val="Normal"/>
     <w:next w:val="Normal"/>
-    <w:link w:val="Ttulo5Carter"/>
+    <w:link w:val="Heading5Char"/>
     <w:uiPriority w:val="9"/>
     <w:semiHidden/>
     <w:unhideWhenUsed/>
@@ -7095,11 +7816,11 @@
       <w:color w:val="0F4761" w:themeColor="accent1" w:themeShade="BF"/>
     </w:rPr>
   </w:style>
-  <w:style w:type="paragraph" w:styleId="Ttulo6">
+  <w:style w:type="paragraph" w:styleId="Heading6">
     <w:name w:val="heading 6"/>
     <w:basedOn w:val="Normal"/>
     <w:next w:val="Normal"/>
-    <w:link w:val="Ttulo6Carter"/>
+    <w:link w:val="Heading6Char"/>
     <w:uiPriority w:val="9"/>
     <w:semiHidden/>
     <w:unhideWhenUsed/>
@@ -7118,11 +7839,11 @@
       <w:color w:val="595959" w:themeColor="text1" w:themeTint="A6"/>
     </w:rPr>
   </w:style>
-  <w:style w:type="paragraph" w:styleId="Ttulo7">
+  <w:style w:type="paragraph" w:styleId="Heading7">
     <w:name w:val="heading 7"/>
     <w:basedOn w:val="Normal"/>
     <w:next w:val="Normal"/>
-    <w:link w:val="Ttulo7Carter"/>
+    <w:link w:val="Heading7Char"/>
     <w:uiPriority w:val="9"/>
     <w:semiHidden/>
     <w:unhideWhenUsed/>
@@ -7139,11 +7860,11 @@
       <w:color w:val="595959" w:themeColor="text1" w:themeTint="A6"/>
     </w:rPr>
   </w:style>
-  <w:style w:type="paragraph" w:styleId="Ttulo8">
+  <w:style w:type="paragraph" w:styleId="Heading8">
     <w:name w:val="heading 8"/>
     <w:basedOn w:val="Normal"/>
     <w:next w:val="Normal"/>
-    <w:link w:val="Ttulo8Carter"/>
+    <w:link w:val="Heading8Char"/>
     <w:uiPriority w:val="9"/>
     <w:semiHidden/>
     <w:unhideWhenUsed/>
@@ -7162,11 +7883,11 @@
       <w:color w:val="272727" w:themeColor="text1" w:themeTint="D8"/>
     </w:rPr>
   </w:style>
-  <w:style w:type="paragraph" w:styleId="Ttulo9">
+  <w:style w:type="paragraph" w:styleId="Heading9">
     <w:name w:val="heading 9"/>
     <w:basedOn w:val="Normal"/>
     <w:next w:val="Normal"/>
-    <w:link w:val="Ttulo9Carter"/>
+    <w:link w:val="Heading9Char"/>
     <w:uiPriority w:val="9"/>
     <w:semiHidden/>
     <w:unhideWhenUsed/>
@@ -7183,13 +7904,13 @@
       <w:color w:val="272727" w:themeColor="text1" w:themeTint="D8"/>
     </w:rPr>
   </w:style>
-  <w:style w:type="character" w:default="1" w:styleId="Tipodeletrapredefinidodopargrafo">
+  <w:style w:type="character" w:default="1" w:styleId="DefaultParagraphFont">
     <w:name w:val="Default Paragraph Font"/>
     <w:uiPriority w:val="1"/>
     <w:semiHidden/>
     <w:unhideWhenUsed/>
   </w:style>
-  <w:style w:type="table" w:default="1" w:styleId="Tabelanormal">
+  <w:style w:type="table" w:default="1" w:styleId="TableNormal">
     <w:name w:val="Normal Table"/>
     <w:uiPriority w:val="99"/>
     <w:semiHidden/>
@@ -7204,16 +7925,16 @@
       </w:tblCellMar>
     </w:tblPr>
   </w:style>
-  <w:style w:type="numbering" w:default="1" w:styleId="Semlista">
+  <w:style w:type="numbering" w:default="1" w:styleId="NoList">
     <w:name w:val="No List"/>
     <w:uiPriority w:val="99"/>
     <w:semiHidden/>
     <w:unhideWhenUsed/>
   </w:style>
-  <w:style w:type="character" w:customStyle="1" w:styleId="Ttulo1Carter">
-    <w:name w:val="Título 1 Caráter"/>
-    <w:basedOn w:val="Tipodeletrapredefinidodopargrafo"/>
-    <w:link w:val="Ttulo1"/>
+  <w:style w:type="character" w:customStyle="1" w:styleId="Heading1Char">
+    <w:name w:val="Heading 1 Char"/>
+    <w:basedOn w:val="DefaultParagraphFont"/>
+    <w:link w:val="Heading1"/>
     <w:uiPriority w:val="9"/>
     <w:rsid w:val="00E16A47"/>
     <w:rPr>
@@ -7222,10 +7943,10 @@
       <w:szCs w:val="40"/>
     </w:rPr>
   </w:style>
-  <w:style w:type="character" w:customStyle="1" w:styleId="Ttulo2Carter">
-    <w:name w:val="Título 2 Caráter"/>
-    <w:basedOn w:val="Tipodeletrapredefinidodopargrafo"/>
-    <w:link w:val="Ttulo2"/>
+  <w:style w:type="character" w:customStyle="1" w:styleId="Heading2Char">
+    <w:name w:val="Heading 2 Char"/>
+    <w:basedOn w:val="DefaultParagraphFont"/>
+    <w:link w:val="Heading2"/>
     <w:uiPriority w:val="9"/>
     <w:rsid w:val="00255A3A"/>
     <w:rPr>
@@ -7235,10 +7956,10 @@
       <w:szCs w:val="32"/>
     </w:rPr>
   </w:style>
-  <w:style w:type="character" w:customStyle="1" w:styleId="Ttulo3Carter">
-    <w:name w:val="Título 3 Caráter"/>
-    <w:basedOn w:val="Tipodeletrapredefinidodopargrafo"/>
-    <w:link w:val="Ttulo3"/>
+  <w:style w:type="character" w:customStyle="1" w:styleId="Heading3Char">
+    <w:name w:val="Heading 3 Char"/>
+    <w:basedOn w:val="DefaultParagraphFont"/>
+    <w:link w:val="Heading3"/>
     <w:uiPriority w:val="9"/>
     <w:rsid w:val="007530C5"/>
     <w:rPr>
@@ -7248,10 +7969,10 @@
       <w:szCs w:val="28"/>
     </w:rPr>
   </w:style>
-  <w:style w:type="character" w:customStyle="1" w:styleId="Ttulo4Carter">
-    <w:name w:val="Título 4 Caráter"/>
-    <w:basedOn w:val="Tipodeletrapredefinidodopargrafo"/>
-    <w:link w:val="Ttulo4"/>
+  <w:style w:type="character" w:customStyle="1" w:styleId="Heading4Char">
+    <w:name w:val="Heading 4 Char"/>
+    <w:basedOn w:val="DefaultParagraphFont"/>
+    <w:link w:val="Heading4"/>
     <w:uiPriority w:val="9"/>
     <w:semiHidden/>
     <w:rsid w:val="007530C5"/>
@@ -7262,10 +7983,10 @@
       <w:color w:val="0F4761" w:themeColor="accent1" w:themeShade="BF"/>
     </w:rPr>
   </w:style>
-  <w:style w:type="character" w:customStyle="1" w:styleId="Ttulo5Carter">
-    <w:name w:val="Título 5 Caráter"/>
-    <w:basedOn w:val="Tipodeletrapredefinidodopargrafo"/>
-    <w:link w:val="Ttulo5"/>
+  <w:style w:type="character" w:customStyle="1" w:styleId="Heading5Char">
+    <w:name w:val="Heading 5 Char"/>
+    <w:basedOn w:val="DefaultParagraphFont"/>
+    <w:link w:val="Heading5"/>
     <w:uiPriority w:val="9"/>
     <w:semiHidden/>
     <w:rsid w:val="007530C5"/>
@@ -7274,10 +7995,10 @@
       <w:color w:val="0F4761" w:themeColor="accent1" w:themeShade="BF"/>
     </w:rPr>
   </w:style>
-  <w:style w:type="character" w:customStyle="1" w:styleId="Ttulo6Carter">
-    <w:name w:val="Título 6 Caráter"/>
-    <w:basedOn w:val="Tipodeletrapredefinidodopargrafo"/>
-    <w:link w:val="Ttulo6"/>
+  <w:style w:type="character" w:customStyle="1" w:styleId="Heading6Char">
+    <w:name w:val="Heading 6 Char"/>
+    <w:basedOn w:val="DefaultParagraphFont"/>
+    <w:link w:val="Heading6"/>
     <w:uiPriority w:val="9"/>
     <w:semiHidden/>
     <w:rsid w:val="007530C5"/>
@@ -7288,10 +8009,10 @@
       <w:color w:val="595959" w:themeColor="text1" w:themeTint="A6"/>
     </w:rPr>
   </w:style>
-  <w:style w:type="character" w:customStyle="1" w:styleId="Ttulo7Carter">
-    <w:name w:val="Título 7 Caráter"/>
-    <w:basedOn w:val="Tipodeletrapredefinidodopargrafo"/>
-    <w:link w:val="Ttulo7"/>
+  <w:style w:type="character" w:customStyle="1" w:styleId="Heading7Char">
+    <w:name w:val="Heading 7 Char"/>
+    <w:basedOn w:val="DefaultParagraphFont"/>
+    <w:link w:val="Heading7"/>
     <w:uiPriority w:val="9"/>
     <w:semiHidden/>
     <w:rsid w:val="007530C5"/>
@@ -7300,10 +8021,10 @@
       <w:color w:val="595959" w:themeColor="text1" w:themeTint="A6"/>
     </w:rPr>
   </w:style>
-  <w:style w:type="character" w:customStyle="1" w:styleId="Ttulo8Carter">
-    <w:name w:val="Título 8 Caráter"/>
-    <w:basedOn w:val="Tipodeletrapredefinidodopargrafo"/>
-    <w:link w:val="Ttulo8"/>
+  <w:style w:type="character" w:customStyle="1" w:styleId="Heading8Char">
+    <w:name w:val="Heading 8 Char"/>
+    <w:basedOn w:val="DefaultParagraphFont"/>
+    <w:link w:val="Heading8"/>
     <w:uiPriority w:val="9"/>
     <w:semiHidden/>
     <w:rsid w:val="007530C5"/>
@@ -7314,10 +8035,10 @@
       <w:color w:val="272727" w:themeColor="text1" w:themeTint="D8"/>
     </w:rPr>
   </w:style>
-  <w:style w:type="character" w:customStyle="1" w:styleId="Ttulo9Carter">
-    <w:name w:val="Título 9 Caráter"/>
-    <w:basedOn w:val="Tipodeletrapredefinidodopargrafo"/>
-    <w:link w:val="Ttulo9"/>
+  <w:style w:type="character" w:customStyle="1" w:styleId="Heading9Char">
+    <w:name w:val="Heading 9 Char"/>
+    <w:basedOn w:val="DefaultParagraphFont"/>
+    <w:link w:val="Heading9"/>
     <w:uiPriority w:val="9"/>
     <w:semiHidden/>
     <w:rsid w:val="007530C5"/>
@@ -7326,11 +8047,11 @@
       <w:color w:val="272727" w:themeColor="text1" w:themeTint="D8"/>
     </w:rPr>
   </w:style>
-  <w:style w:type="paragraph" w:styleId="Ttulo">
+  <w:style w:type="paragraph" w:styleId="Title">
     <w:name w:val="Title"/>
     <w:basedOn w:val="Normal"/>
     <w:next w:val="Normal"/>
-    <w:link w:val="TtuloCarter"/>
+    <w:link w:val="TitleChar"/>
     <w:uiPriority w:val="10"/>
     <w:qFormat/>
     <w:rsid w:val="007530C5"/>
@@ -7346,10 +8067,10 @@
       <w:szCs w:val="56"/>
     </w:rPr>
   </w:style>
-  <w:style w:type="character" w:customStyle="1" w:styleId="TtuloCarter">
-    <w:name w:val="Título Caráter"/>
-    <w:basedOn w:val="Tipodeletrapredefinidodopargrafo"/>
-    <w:link w:val="Ttulo"/>
+  <w:style w:type="character" w:customStyle="1" w:styleId="TitleChar">
+    <w:name w:val="Title Char"/>
+    <w:basedOn w:val="DefaultParagraphFont"/>
+    <w:link w:val="Title"/>
     <w:uiPriority w:val="10"/>
     <w:rsid w:val="007530C5"/>
     <w:rPr>
@@ -7360,11 +8081,11 @@
       <w:szCs w:val="56"/>
     </w:rPr>
   </w:style>
-  <w:style w:type="paragraph" w:styleId="Subttulo">
+  <w:style w:type="paragraph" w:styleId="Subtitle">
     <w:name w:val="Subtitle"/>
     <w:basedOn w:val="Normal"/>
     <w:next w:val="Normal"/>
-    <w:link w:val="SubttuloCarter"/>
+    <w:link w:val="SubtitleChar"/>
     <w:uiPriority w:val="11"/>
     <w:qFormat/>
     <w:rsid w:val="007530C5"/>
@@ -7381,10 +8102,10 @@
       <w:szCs w:val="28"/>
     </w:rPr>
   </w:style>
-  <w:style w:type="character" w:customStyle="1" w:styleId="SubttuloCarter">
-    <w:name w:val="Subtítulo Caráter"/>
-    <w:basedOn w:val="Tipodeletrapredefinidodopargrafo"/>
-    <w:link w:val="Subttulo"/>
+  <w:style w:type="character" w:customStyle="1" w:styleId="SubtitleChar">
+    <w:name w:val="Subtitle Char"/>
+    <w:basedOn w:val="DefaultParagraphFont"/>
+    <w:link w:val="Subtitle"/>
     <w:uiPriority w:val="11"/>
     <w:rsid w:val="007530C5"/>
     <w:rPr>
@@ -7395,11 +8116,11 @@
       <w:szCs w:val="28"/>
     </w:rPr>
   </w:style>
-  <w:style w:type="paragraph" w:styleId="Citao">
+  <w:style w:type="paragraph" w:styleId="Quote">
     <w:name w:val="Quote"/>
     <w:basedOn w:val="Normal"/>
     <w:next w:val="Normal"/>
-    <w:link w:val="CitaoCarter"/>
+    <w:link w:val="QuoteChar"/>
     <w:uiPriority w:val="29"/>
     <w:qFormat/>
     <w:rsid w:val="007530C5"/>
@@ -7413,10 +8134,10 @@
       <w:color w:val="404040" w:themeColor="text1" w:themeTint="BF"/>
     </w:rPr>
   </w:style>
-  <w:style w:type="character" w:customStyle="1" w:styleId="CitaoCarter">
-    <w:name w:val="Citação Caráter"/>
-    <w:basedOn w:val="Tipodeletrapredefinidodopargrafo"/>
-    <w:link w:val="Citao"/>
+  <w:style w:type="character" w:customStyle="1" w:styleId="QuoteChar">
+    <w:name w:val="Quote Char"/>
+    <w:basedOn w:val="DefaultParagraphFont"/>
+    <w:link w:val="Quote"/>
     <w:uiPriority w:val="29"/>
     <w:rsid w:val="007530C5"/>
     <w:rPr>
@@ -7425,7 +8146,7 @@
       <w:color w:val="404040" w:themeColor="text1" w:themeTint="BF"/>
     </w:rPr>
   </w:style>
-  <w:style w:type="paragraph" w:styleId="PargrafodaLista">
+  <w:style w:type="paragraph" w:styleId="ListParagraph">
     <w:name w:val="List Paragraph"/>
     <w:basedOn w:val="Normal"/>
     <w:uiPriority w:val="34"/>
@@ -7436,9 +8157,9 @@
       <w:contextualSpacing/>
     </w:pPr>
   </w:style>
-  <w:style w:type="character" w:styleId="nfaseIntensa">
+  <w:style w:type="character" w:styleId="IntenseEmphasis">
     <w:name w:val="Intense Emphasis"/>
-    <w:basedOn w:val="Tipodeletrapredefinidodopargrafo"/>
+    <w:basedOn w:val="DefaultParagraphFont"/>
     <w:uiPriority w:val="21"/>
     <w:qFormat/>
     <w:rsid w:val="007530C5"/>
@@ -7448,11 +8169,11 @@
       <w:color w:val="0F4761" w:themeColor="accent1" w:themeShade="BF"/>
     </w:rPr>
   </w:style>
-  <w:style w:type="paragraph" w:styleId="CitaoIntensa">
+  <w:style w:type="paragraph" w:styleId="IntenseQuote">
     <w:name w:val="Intense Quote"/>
     <w:basedOn w:val="Normal"/>
     <w:next w:val="Normal"/>
-    <w:link w:val="CitaoIntensaCarter"/>
+    <w:link w:val="IntenseQuoteChar"/>
     <w:uiPriority w:val="30"/>
     <w:qFormat/>
     <w:rsid w:val="007530C5"/>
@@ -7471,10 +8192,10 @@
       <w:color w:val="0F4761" w:themeColor="accent1" w:themeShade="BF"/>
     </w:rPr>
   </w:style>
-  <w:style w:type="character" w:customStyle="1" w:styleId="CitaoIntensaCarter">
-    <w:name w:val="Citação Intensa Caráter"/>
-    <w:basedOn w:val="Tipodeletrapredefinidodopargrafo"/>
-    <w:link w:val="CitaoIntensa"/>
+  <w:style w:type="character" w:customStyle="1" w:styleId="IntenseQuoteChar">
+    <w:name w:val="Intense Quote Char"/>
+    <w:basedOn w:val="DefaultParagraphFont"/>
+    <w:link w:val="IntenseQuote"/>
     <w:uiPriority w:val="30"/>
     <w:rsid w:val="007530C5"/>
     <w:rPr>
@@ -7483,9 +8204,9 @@
       <w:color w:val="0F4761" w:themeColor="accent1" w:themeShade="BF"/>
     </w:rPr>
   </w:style>
-  <w:style w:type="character" w:styleId="RefernciaIntensa">
+  <w:style w:type="character" w:styleId="IntenseReference">
     <w:name w:val="Intense Reference"/>
-    <w:basedOn w:val="Tipodeletrapredefinidodopargrafo"/>
+    <w:basedOn w:val="DefaultParagraphFont"/>
     <w:uiPriority w:val="32"/>
     <w:qFormat/>
     <w:rsid w:val="007530C5"/>
@@ -7497,10 +8218,10 @@
       <w:spacing w:val="5"/>
     </w:rPr>
   </w:style>
-  <w:style w:type="paragraph" w:styleId="Cabealho">
+  <w:style w:type="paragraph" w:styleId="Header">
     <w:name w:val="header"/>
     <w:basedOn w:val="Normal"/>
-    <w:link w:val="CabealhoCarter"/>
+    <w:link w:val="HeaderChar"/>
     <w:uiPriority w:val="99"/>
     <w:unhideWhenUsed/>
     <w:rsid w:val="007530C5"/>
@@ -7512,17 +8233,17 @@
       <w:spacing w:after="0" w:line="240" w:lineRule="auto"/>
     </w:pPr>
   </w:style>
-  <w:style w:type="character" w:customStyle="1" w:styleId="CabealhoCarter">
-    <w:name w:val="Cabeçalho Caráter"/>
-    <w:basedOn w:val="Tipodeletrapredefinidodopargrafo"/>
-    <w:link w:val="Cabealho"/>
+  <w:style w:type="character" w:customStyle="1" w:styleId="HeaderChar">
+    <w:name w:val="Header Char"/>
+    <w:basedOn w:val="DefaultParagraphFont"/>
+    <w:link w:val="Header"/>
     <w:uiPriority w:val="99"/>
     <w:rsid w:val="007530C5"/>
   </w:style>
-  <w:style w:type="paragraph" w:styleId="Rodap">
+  <w:style w:type="paragraph" w:styleId="Footer">
     <w:name w:val="footer"/>
     <w:basedOn w:val="Normal"/>
-    <w:link w:val="RodapCarter"/>
+    <w:link w:val="FooterChar"/>
     <w:uiPriority w:val="99"/>
     <w:unhideWhenUsed/>
     <w:rsid w:val="007530C5"/>
@@ -7534,16 +8255,16 @@
       <w:spacing w:after="0" w:line="240" w:lineRule="auto"/>
     </w:pPr>
   </w:style>
-  <w:style w:type="character" w:customStyle="1" w:styleId="RodapCarter">
-    <w:name w:val="Rodapé Caráter"/>
-    <w:basedOn w:val="Tipodeletrapredefinidodopargrafo"/>
-    <w:link w:val="Rodap"/>
+  <w:style w:type="character" w:customStyle="1" w:styleId="FooterChar">
+    <w:name w:val="Footer Char"/>
+    <w:basedOn w:val="DefaultParagraphFont"/>
+    <w:link w:val="Footer"/>
     <w:uiPriority w:val="99"/>
     <w:rsid w:val="007530C5"/>
   </w:style>
-  <w:style w:type="table" w:styleId="TabelacomGrelha">
+  <w:style w:type="table" w:styleId="TableGrid">
     <w:name w:val="Table Grid"/>
-    <w:basedOn w:val="Tabelanormal"/>
+    <w:basedOn w:val="TableNormal"/>
     <w:uiPriority w:val="39"/>
     <w:rsid w:val="00CD19C3"/>
     <w:pPr>
@@ -7560,9 +8281,9 @@
       </w:tblBorders>
     </w:tblPr>
   </w:style>
-  <w:style w:type="character" w:styleId="Hiperligao">
+  <w:style w:type="character" w:styleId="Hyperlink">
     <w:name w:val="Hyperlink"/>
-    <w:basedOn w:val="Tipodeletrapredefinidodopargrafo"/>
+    <w:basedOn w:val="DefaultParagraphFont"/>
     <w:uiPriority w:val="99"/>
     <w:unhideWhenUsed/>
     <w:rsid w:val="00935CB1"/>
@@ -7571,9 +8292,9 @@
       <w:u w:val="single"/>
     </w:rPr>
   </w:style>
-  <w:style w:type="character" w:styleId="MenoNoResolvida">
+  <w:style w:type="character" w:styleId="UnresolvedMention">
     <w:name w:val="Unresolved Mention"/>
-    <w:basedOn w:val="Tipodeletrapredefinidodopargrafo"/>
+    <w:basedOn w:val="DefaultParagraphFont"/>
     <w:uiPriority w:val="99"/>
     <w:semiHidden/>
     <w:unhideWhenUsed/>
@@ -7583,9 +8304,9 @@
       <w:shd w:val="clear" w:color="auto" w:fill="E1DFDD"/>
     </w:rPr>
   </w:style>
-  <w:style w:type="paragraph" w:styleId="Cabealhodondice">
+  <w:style w:type="paragraph" w:styleId="TOCHeading">
     <w:name w:val="TOC Heading"/>
-    <w:basedOn w:val="Ttulo1"/>
+    <w:basedOn w:val="Heading1"/>
     <w:next w:val="Normal"/>
     <w:uiPriority w:val="39"/>
     <w:unhideWhenUsed/>
@@ -7605,7 +8326,7 @@
       <w14:ligatures w14:val="none"/>
     </w:rPr>
   </w:style>
-  <w:style w:type="paragraph" w:styleId="ndice1">
+  <w:style w:type="paragraph" w:styleId="TOC1">
     <w:name w:val="toc 1"/>
     <w:basedOn w:val="Normal"/>
     <w:next w:val="Normal"/>
@@ -7617,9 +8338,9 @@
       <w:spacing w:after="100"/>
     </w:pPr>
   </w:style>
-  <w:style w:type="character" w:styleId="Hiperligaovisitada">
+  <w:style w:type="character" w:styleId="FollowedHyperlink">
     <w:name w:val="FollowedHyperlink"/>
-    <w:basedOn w:val="Tipodeletrapredefinidodopargrafo"/>
+    <w:basedOn w:val="DefaultParagraphFont"/>
     <w:uiPriority w:val="99"/>
     <w:semiHidden/>
     <w:unhideWhenUsed/>
@@ -7629,7 +8350,7 @@
       <w:u w:val="single"/>
     </w:rPr>
   </w:style>
-  <w:style w:type="paragraph" w:styleId="Legenda">
+  <w:style w:type="paragraph" w:styleId="Caption">
     <w:name w:val="caption"/>
     <w:basedOn w:val="Normal"/>
     <w:next w:val="Normal"/>
@@ -7648,9 +8369,9 @@
       <w:szCs w:val="18"/>
     </w:rPr>
   </w:style>
-  <w:style w:type="table" w:styleId="TabeladeGrelha2">
+  <w:style w:type="table" w:styleId="GridTable2">
     <w:name w:val="Grid Table 2"/>
-    <w:basedOn w:val="Tabelanormal"/>
+    <w:basedOn w:val="TableNormal"/>
     <w:uiPriority w:val="47"/>
     <w:rsid w:val="00B95E83"/>
     <w:pPr>
@@ -7723,9 +8444,9 @@
       </w:tcPr>
     </w:tblStylePr>
   </w:style>
-  <w:style w:type="table" w:styleId="SimplesTabela3">
+  <w:style w:type="table" w:styleId="PlainTable3">
     <w:name w:val="Plain Table 3"/>
-    <w:basedOn w:val="Tabelanormal"/>
+    <w:basedOn w:val="TableNormal"/>
     <w:uiPriority w:val="43"/>
     <w:rsid w:val="00A56EC7"/>
     <w:pPr>

</xml_diff>